<commit_message>
Criando site com laravel de novo para fazer a API do aplicativo.
</commit_message>
<xml_diff>
--- a/História.docx
+++ b/História.docx
@@ -195,19 +195,7 @@
           <w:u w:val="single"/>
           <w:lang w:val="en-US"/>
         </w:rPr>
-        <w:t>https://fabiomolinar@bitbucket.org/fabiomolinar/photo2me-android.git</w:t>
-      </w:r>
-      <w:r>
-        <w:rPr>
-          <w:rStyle w:val="command"/>
-          <w:rFonts w:ascii="Consolas" w:hAnsi="Consolas"/>
-          <w:color w:val="333333"/>
-          <w:sz w:val="18"/>
-          <w:szCs w:val="18"/>
-          <w:u w:val="single"/>
-          <w:lang w:val="en-US"/>
-        </w:rPr>
-        <w:t xml:space="preserve"> </w:t>
+        <w:t xml:space="preserve">https://fabiomolinar@bitbucket.org/fabiomolinar/photo2me-android.git </w:t>
       </w:r>
     </w:p>
     <w:p>
@@ -264,6 +252,7 @@
           <w:numId w:val="6"/>
         </w:numPr>
         <w:rPr>
+          <w:rStyle w:val="command"/>
           <w:lang w:val="en-US"/>
         </w:rPr>
       </w:pPr>
@@ -276,39 +265,391 @@
           <w:szCs w:val="18"/>
           <w:lang w:val="en-US"/>
         </w:rPr>
-        <w:t>git push origin --tags # pushes up any</w:t>
-      </w:r>
-      <w:bookmarkStart w:id="0" w:name="_GoBack"/>
-      <w:bookmarkEnd w:id="0"/>
-      <w:r>
+        <w:t>git push origin --tags # pushes up any tags</w:t>
+      </w:r>
+    </w:p>
+    <w:p>
+      <w:pPr>
+        <w:pStyle w:val="Ttulo1"/>
+        <w:numPr>
+          <w:ilvl w:val="0"/>
+          <w:numId w:val="6"/>
+        </w:numPr>
+      </w:pPr>
+      <w:proofErr w:type="spellStart"/>
+      <w:r>
+        <w:t>Criando</w:t>
+      </w:r>
+      <w:proofErr w:type="spellEnd"/>
+      <w:r>
+        <w:t xml:space="preserve"> password protection com </w:t>
+      </w:r>
+      <w:proofErr w:type="spellStart"/>
+      <w:r>
+        <w:t>htaccess</w:t>
+      </w:r>
+      <w:proofErr w:type="spellEnd"/>
+      <w:r>
+        <w:t>.</w:t>
+      </w:r>
+    </w:p>
+    <w:p>
+      <w:r>
+        <w:t>Dois arquivos são necessários. U</w:t>
+      </w:r>
+      <w:r>
+        <w:t>m chamado “.</w:t>
+      </w:r>
+      <w:proofErr w:type="spellStart"/>
+      <w:r>
+        <w:t>htaccess</w:t>
+      </w:r>
+      <w:proofErr w:type="spellEnd"/>
+      <w:r>
+        <w:t>” e outro “.</w:t>
+      </w:r>
+      <w:proofErr w:type="spellStart"/>
+      <w:r>
+        <w:t>htpasswd</w:t>
+      </w:r>
+      <w:proofErr w:type="spellEnd"/>
+      <w:r>
+        <w:t xml:space="preserve">”. Como o </w:t>
+      </w:r>
+      <w:proofErr w:type="spellStart"/>
+      <w:r>
+        <w:t>windows</w:t>
+      </w:r>
+      <w:proofErr w:type="spellEnd"/>
+      <w:r>
+        <w:t xml:space="preserve"> não deixa criar esses arquivos sem um nome manualmente, precisamos abrir o </w:t>
+      </w:r>
+      <w:proofErr w:type="spellStart"/>
+      <w:r>
+        <w:t>notepad</w:t>
+      </w:r>
+      <w:proofErr w:type="spellEnd"/>
+      <w:r>
+        <w:t>, clicar em “Salvar como” e no nome do arquivo escrever “.</w:t>
+      </w:r>
+      <w:proofErr w:type="spellStart"/>
+      <w:r>
+        <w:t>htaccess</w:t>
+      </w:r>
+      <w:proofErr w:type="spellEnd"/>
+      <w:r>
+        <w:t>” e no tipo de arquivo selecionar “</w:t>
+      </w:r>
+      <w:proofErr w:type="spellStart"/>
+      <w:r>
+        <w:t>All</w:t>
+      </w:r>
+      <w:proofErr w:type="spellEnd"/>
+      <w:r>
+        <w:t xml:space="preserve"> </w:t>
+      </w:r>
+      <w:proofErr w:type="spellStart"/>
+      <w:r>
+        <w:t>types</w:t>
+      </w:r>
+      <w:proofErr w:type="spellEnd"/>
+      <w:r>
+        <w:t>”.</w:t>
+      </w:r>
+    </w:p>
+    <w:p>
+      <w:r>
+        <w:t>The .</w:t>
+      </w:r>
+      <w:proofErr w:type="spellStart"/>
+      <w:r>
+        <w:t>htaccess</w:t>
+      </w:r>
+      <w:proofErr w:type="spellEnd"/>
+      <w:r>
+        <w:t xml:space="preserve"> tem as seguintes linhas de código:</w:t>
+      </w:r>
+    </w:p>
+    <w:p>
+      <w:pPr>
+        <w:pStyle w:val="SemEspaamento"/>
         <w:rPr>
-          <w:rStyle w:val="command"/>
-          <w:rFonts w:ascii="Consolas" w:hAnsi="Consolas"/>
-          <w:color w:val="333333"/>
-          <w:sz w:val="18"/>
-          <w:szCs w:val="18"/>
+          <w:highlight w:val="lightGray"/>
           <w:lang w:val="en-US"/>
         </w:rPr>
-        <w:t xml:space="preserve"> tags</w:t>
-      </w:r>
-    </w:p>
+      </w:pPr>
+      <w:proofErr w:type="spellStart"/>
+      <w:r>
+        <w:rPr>
+          <w:highlight w:val="lightGray"/>
+          <w:lang w:val="en-US"/>
+        </w:rPr>
+        <w:t>AuthType</w:t>
+      </w:r>
+      <w:proofErr w:type="spellEnd"/>
+      <w:r>
+        <w:rPr>
+          <w:highlight w:val="lightGray"/>
+          <w:lang w:val="en-US"/>
+        </w:rPr>
+        <w:t xml:space="preserve"> Basic</w:t>
+      </w:r>
+    </w:p>
+    <w:p>
+      <w:pPr>
+        <w:pStyle w:val="SemEspaamento"/>
+        <w:rPr>
+          <w:highlight w:val="lightGray"/>
+          <w:lang w:val="en-US"/>
+        </w:rPr>
+      </w:pPr>
+      <w:proofErr w:type="spellStart"/>
+      <w:r>
+        <w:rPr>
+          <w:highlight w:val="lightGray"/>
+          <w:lang w:val="en-US"/>
+        </w:rPr>
+        <w:t>AuthName</w:t>
+      </w:r>
+      <w:proofErr w:type="spellEnd"/>
+      <w:r>
+        <w:rPr>
+          <w:highlight w:val="lightGray"/>
+          <w:lang w:val="en-US"/>
+        </w:rPr>
+        <w:t xml:space="preserve"> "Password Protected Area"</w:t>
+      </w:r>
+    </w:p>
+    <w:p>
+      <w:pPr>
+        <w:pStyle w:val="SemEspaamento"/>
+        <w:rPr>
+          <w:highlight w:val="lightGray"/>
+        </w:rPr>
+      </w:pPr>
+      <w:proofErr w:type="spellStart"/>
+      <w:r>
+        <w:rPr>
+          <w:highlight w:val="lightGray"/>
+        </w:rPr>
+        <w:t>AuthUserFile</w:t>
+      </w:r>
+      <w:proofErr w:type="spellEnd"/>
+      <w:r>
+        <w:rPr>
+          <w:highlight w:val="lightGray"/>
+        </w:rPr>
+        <w:t xml:space="preserve"> </w:t>
+      </w:r>
+      <w:r>
+        <w:rPr>
+          <w:highlight w:val="lightGray"/>
+        </w:rPr>
+        <w:t>/path/</w:t>
+      </w:r>
+      <w:proofErr w:type="spellStart"/>
+      <w:r>
+        <w:rPr>
+          <w:highlight w:val="lightGray"/>
+        </w:rPr>
+        <w:t>to</w:t>
+      </w:r>
+      <w:proofErr w:type="spellEnd"/>
+      <w:r>
+        <w:rPr>
+          <w:highlight w:val="lightGray"/>
+        </w:rPr>
+        <w:t>/</w:t>
+      </w:r>
+      <w:r>
+        <w:rPr>
+          <w:highlight w:val="lightGray"/>
+        </w:rPr>
+        <w:t>.</w:t>
+      </w:r>
+      <w:proofErr w:type="spellStart"/>
+      <w:r>
+        <w:rPr>
+          <w:highlight w:val="lightGray"/>
+        </w:rPr>
+        <w:t>htpasswd</w:t>
+      </w:r>
+      <w:proofErr w:type="spellEnd"/>
+    </w:p>
+    <w:p>
+      <w:pPr>
+        <w:pStyle w:val="SemEspaamento"/>
+      </w:pPr>
+      <w:proofErr w:type="spellStart"/>
+      <w:r>
+        <w:rPr>
+          <w:highlight w:val="lightGray"/>
+        </w:rPr>
+        <w:t>Require</w:t>
+      </w:r>
+      <w:proofErr w:type="spellEnd"/>
+      <w:r>
+        <w:rPr>
+          <w:highlight w:val="lightGray"/>
+        </w:rPr>
+        <w:t xml:space="preserve"> </w:t>
+      </w:r>
+      <w:proofErr w:type="spellStart"/>
+      <w:r>
+        <w:rPr>
+          <w:highlight w:val="lightGray"/>
+        </w:rPr>
+        <w:t>valid-user</w:t>
+      </w:r>
+      <w:proofErr w:type="spellEnd"/>
+    </w:p>
+    <w:p>
+      <w:pPr>
+        <w:pStyle w:val="SemEspaamento"/>
+      </w:pPr>
+    </w:p>
+    <w:p>
+      <w:r>
+        <w:t>E o .</w:t>
+      </w:r>
+      <w:proofErr w:type="spellStart"/>
+      <w:r>
+        <w:t>htpasswd</w:t>
+      </w:r>
+      <w:proofErr w:type="spellEnd"/>
+      <w:r>
+        <w:t xml:space="preserve"> tem que ter a seguinte forma:</w:t>
+      </w:r>
+    </w:p>
+    <w:p>
+      <w:proofErr w:type="spellStart"/>
+      <w:proofErr w:type="gramStart"/>
+      <w:r>
+        <w:rPr>
+          <w:highlight w:val="lightGray"/>
+        </w:rPr>
+        <w:t>Login:password</w:t>
+      </w:r>
+      <w:proofErr w:type="spellEnd"/>
+      <w:proofErr w:type="gramEnd"/>
+    </w:p>
+    <w:p>
+      <w:r>
+        <w:t>Por exemplo, “</w:t>
+      </w:r>
+      <w:proofErr w:type="spellStart"/>
+      <w:proofErr w:type="gramStart"/>
+      <w:r>
+        <w:t>admin:senhaespecial</w:t>
+      </w:r>
+      <w:proofErr w:type="spellEnd"/>
+      <w:proofErr w:type="gramEnd"/>
+      <w:r>
+        <w:t>”.</w:t>
+      </w:r>
+    </w:p>
+    <w:p>
+      <w:r>
+        <w:t>Se não estiver funcionando, é provável que na parte “</w:t>
+      </w:r>
+      <w:proofErr w:type="spellStart"/>
+      <w:r>
+        <w:t>AuthUserFile</w:t>
+      </w:r>
+      <w:proofErr w:type="spellEnd"/>
+      <w:r>
+        <w:t xml:space="preserve">” eu não esteja colocando o caminho correto para o arquivo com senhas. O caminho complete tem que ser especificado. O caminho completo pode ser descoberto adicionando a linha de código abaixo em um arquivo </w:t>
+      </w:r>
+      <w:proofErr w:type="spellStart"/>
+      <w:r>
+        <w:t>html</w:t>
+      </w:r>
+      <w:proofErr w:type="spellEnd"/>
+      <w:r>
+        <w:t xml:space="preserve"> que esteja no caminho que queremos descobrir:</w:t>
+      </w:r>
+    </w:p>
+    <w:p>
+      <w:proofErr w:type="gramStart"/>
+      <w:r>
+        <w:rPr>
+          <w:highlight w:val="lightGray"/>
+        </w:rPr>
+        <w:t>&lt;?</w:t>
+      </w:r>
+      <w:proofErr w:type="spellStart"/>
+      <w:r>
+        <w:rPr>
+          <w:highlight w:val="lightGray"/>
+        </w:rPr>
+        <w:t>php</w:t>
+      </w:r>
+      <w:proofErr w:type="spellEnd"/>
+      <w:proofErr w:type="gramEnd"/>
+      <w:r>
+        <w:rPr>
+          <w:highlight w:val="lightGray"/>
+        </w:rPr>
+        <w:t xml:space="preserve"> </w:t>
+      </w:r>
+      <w:proofErr w:type="spellStart"/>
+      <w:r>
+        <w:rPr>
+          <w:highlight w:val="lightGray"/>
+        </w:rPr>
+        <w:t>echo</w:t>
+      </w:r>
+      <w:proofErr w:type="spellEnd"/>
+      <w:r>
+        <w:rPr>
+          <w:highlight w:val="lightGray"/>
+        </w:rPr>
+        <w:t xml:space="preserve"> $_SERVER['DOCUMENT_ROOT'];?&gt;</w:t>
+      </w:r>
+    </w:p>
+    <w:p>
+      <w:r>
+        <w:t xml:space="preserve">O código acima irá retornar o caminho correto para se chegar na pasta onde está o arquivo </w:t>
+      </w:r>
+      <w:proofErr w:type="spellStart"/>
+      <w:r>
+        <w:t>html</w:t>
+      </w:r>
+      <w:proofErr w:type="spellEnd"/>
+      <w:r>
+        <w:t xml:space="preserve">. </w:t>
+      </w:r>
+    </w:p>
+    <w:p>
+      <w:r>
+        <w:t xml:space="preserve">Outro detalhe, a senha no arquivo </w:t>
+      </w:r>
+      <w:proofErr w:type="spellStart"/>
+      <w:r>
+        <w:t>htpasswd</w:t>
+      </w:r>
+      <w:proofErr w:type="spellEnd"/>
+      <w:r>
+        <w:t xml:space="preserve"> não é a senha em si, mas a versão codificada da senha. Para fazer a versão decodificada da senha, posso usar esse site: </w:t>
+      </w:r>
+      <w:hyperlink r:id="rId6" w:history="1">
+        <w:r>
+          <w:rPr>
+            <w:rStyle w:val="Hyperlink"/>
+          </w:rPr>
+          <w:t>http://www.htaccesstools.com/htpasswd-generator/</w:t>
+        </w:r>
+      </w:hyperlink>
+    </w:p>
+    <w:p/>
     <w:p>
       <w:pPr>
         <w:pBdr>
           <w:bottom w:val="single" w:sz="12" w:space="1" w:color="auto"/>
         </w:pBdr>
-        <w:rPr>
-          <w:lang w:val="en-US"/>
-        </w:rPr>
-      </w:pPr>
-    </w:p>
-    <w:p>
-      <w:pPr>
-        <w:rPr>
-          <w:lang w:val="en-US"/>
-        </w:rPr>
-      </w:pPr>
-    </w:p>
+      </w:pPr>
+    </w:p>
+    <w:p/>
     <w:p>
       <w:pPr>
         <w:pStyle w:val="Ttulo1"/>
@@ -367,6 +708,7 @@
     </w:p>
     <w:p>
       <w:r>
+        <w:lastRenderedPageBreak/>
         <w:t xml:space="preserve">Depois, só adicionei a pasta ao </w:t>
       </w:r>
       <w:proofErr w:type="spellStart"/>
@@ -598,134 +940,268 @@
             <w:tcW w:w="10456" w:type="dxa"/>
           </w:tcPr>
           <w:p>
-            <w:r>
+            <w:pPr>
+              <w:rPr>
+                <w:highlight w:val="lightGray"/>
+              </w:rPr>
+            </w:pPr>
+            <w:r>
+              <w:rPr>
+                <w:highlight w:val="lightGray"/>
+              </w:rPr>
               <w:t>&lt;</w:t>
             </w:r>
             <w:proofErr w:type="spellStart"/>
             <w:r>
+              <w:rPr>
+                <w:highlight w:val="lightGray"/>
+              </w:rPr>
               <w:t>VirtualHost</w:t>
             </w:r>
             <w:proofErr w:type="spellEnd"/>
             <w:r>
+              <w:rPr>
+                <w:highlight w:val="lightGray"/>
+              </w:rPr>
               <w:t xml:space="preserve"> *:80&gt;</w:t>
             </w:r>
           </w:p>
           <w:p>
-            <w:r>
+            <w:pPr>
+              <w:rPr>
+                <w:highlight w:val="lightGray"/>
+              </w:rPr>
+            </w:pPr>
+            <w:r>
+              <w:rPr>
+                <w:highlight w:val="lightGray"/>
+              </w:rPr>
               <w:t xml:space="preserve">  </w:t>
             </w:r>
             <w:proofErr w:type="spellStart"/>
             <w:r>
+              <w:rPr>
+                <w:highlight w:val="lightGray"/>
+              </w:rPr>
               <w:t>ServerName</w:t>
             </w:r>
             <w:proofErr w:type="spellEnd"/>
             <w:r>
+              <w:rPr>
+                <w:highlight w:val="lightGray"/>
+              </w:rPr>
               <w:t xml:space="preserve"> </w:t>
             </w:r>
             <w:proofErr w:type="spellStart"/>
             <w:r>
+              <w:rPr>
+                <w:highlight w:val="lightGray"/>
+              </w:rPr>
               <w:t>localhost</w:t>
             </w:r>
             <w:proofErr w:type="spellEnd"/>
           </w:p>
           <w:p>
-            <w:r>
+            <w:pPr>
+              <w:rPr>
+                <w:highlight w:val="lightGray"/>
+              </w:rPr>
+            </w:pPr>
+            <w:r>
+              <w:rPr>
+                <w:highlight w:val="lightGray"/>
+              </w:rPr>
               <w:t xml:space="preserve">  </w:t>
             </w:r>
             <w:proofErr w:type="spellStart"/>
             <w:r>
+              <w:rPr>
+                <w:highlight w:val="lightGray"/>
+              </w:rPr>
               <w:t>DocumentRoot</w:t>
             </w:r>
             <w:proofErr w:type="spellEnd"/>
             <w:r>
+              <w:rPr>
+                <w:highlight w:val="lightGray"/>
+              </w:rPr>
               <w:t xml:space="preserve"> "E:\Profissional\EvolMe\Repos v2\</w:t>
             </w:r>
             <w:proofErr w:type="spellStart"/>
             <w:r>
+              <w:rPr>
+                <w:highlight w:val="lightGray"/>
+              </w:rPr>
               <w:t>public</w:t>
             </w:r>
             <w:proofErr w:type="spellEnd"/>
             <w:r>
+              <w:rPr>
+                <w:highlight w:val="lightGray"/>
+              </w:rPr>
               <w:t xml:space="preserve">" </w:t>
             </w:r>
           </w:p>
           <w:p>
-            <w:r>
+            <w:pPr>
+              <w:rPr>
+                <w:highlight w:val="lightGray"/>
+              </w:rPr>
+            </w:pPr>
+            <w:r>
+              <w:rPr>
+                <w:highlight w:val="lightGray"/>
+              </w:rPr>
               <w:t>&lt;/</w:t>
             </w:r>
             <w:proofErr w:type="spellStart"/>
             <w:r>
+              <w:rPr>
+                <w:highlight w:val="lightGray"/>
+              </w:rPr>
               <w:t>VirtualHost</w:t>
             </w:r>
             <w:proofErr w:type="spellEnd"/>
             <w:r>
+              <w:rPr>
+                <w:highlight w:val="lightGray"/>
+              </w:rPr>
               <w:t>&gt;</w:t>
             </w:r>
           </w:p>
-          <w:p/>
-          <w:p>
-            <w:r>
+          <w:p>
+            <w:pPr>
+              <w:rPr>
+                <w:highlight w:val="lightGray"/>
+              </w:rPr>
+            </w:pPr>
+          </w:p>
+          <w:p>
+            <w:pPr>
+              <w:rPr>
+                <w:highlight w:val="lightGray"/>
+              </w:rPr>
+            </w:pPr>
+            <w:r>
+              <w:rPr>
+                <w:highlight w:val="lightGray"/>
+              </w:rPr>
               <w:t>&lt;</w:t>
             </w:r>
             <w:proofErr w:type="spellStart"/>
             <w:r>
+              <w:rPr>
+                <w:highlight w:val="lightGray"/>
+              </w:rPr>
               <w:t>VirtualHost</w:t>
             </w:r>
             <w:proofErr w:type="spellEnd"/>
             <w:r>
+              <w:rPr>
+                <w:highlight w:val="lightGray"/>
+              </w:rPr>
               <w:t xml:space="preserve"> *:80&gt;</w:t>
             </w:r>
           </w:p>
           <w:p>
-            <w:r>
+            <w:pPr>
+              <w:rPr>
+                <w:highlight w:val="lightGray"/>
+              </w:rPr>
+            </w:pPr>
+            <w:r>
+              <w:rPr>
+                <w:highlight w:val="lightGray"/>
+              </w:rPr>
               <w:t xml:space="preserve">  </w:t>
             </w:r>
             <w:proofErr w:type="spellStart"/>
             <w:r>
+              <w:rPr>
+                <w:highlight w:val="lightGray"/>
+              </w:rPr>
               <w:t>ServerName</w:t>
             </w:r>
             <w:proofErr w:type="spellEnd"/>
             <w:r>
+              <w:rPr>
+                <w:highlight w:val="lightGray"/>
+              </w:rPr>
               <w:t xml:space="preserve"> photo2me.com</w:t>
             </w:r>
-          </w:p>
-          <w:p>
-            <w:r>
+            <w:bookmarkStart w:id="0" w:name="_GoBack"/>
+            <w:bookmarkEnd w:id="0"/>
+          </w:p>
+          <w:p>
+            <w:pPr>
+              <w:rPr>
+                <w:highlight w:val="lightGray"/>
+              </w:rPr>
+            </w:pPr>
+            <w:r>
+              <w:rPr>
+                <w:highlight w:val="lightGray"/>
+              </w:rPr>
               <w:t xml:space="preserve">  </w:t>
             </w:r>
             <w:proofErr w:type="spellStart"/>
             <w:r>
+              <w:rPr>
+                <w:highlight w:val="lightGray"/>
+              </w:rPr>
               <w:t>DocumentRoot</w:t>
             </w:r>
             <w:proofErr w:type="spellEnd"/>
             <w:r>
+              <w:rPr>
+                <w:highlight w:val="lightGray"/>
+              </w:rPr>
               <w:t xml:space="preserve"> "E:\Profissional\photo2me\Repos\photo2me\public"</w:t>
             </w:r>
           </w:p>
           <w:p>
-            <w:r>
+            <w:pPr>
+              <w:rPr>
+                <w:highlight w:val="lightGray"/>
+              </w:rPr>
+            </w:pPr>
+            <w:r>
+              <w:rPr>
+                <w:highlight w:val="lightGray"/>
+              </w:rPr>
               <w:t xml:space="preserve">  &lt;</w:t>
             </w:r>
             <w:proofErr w:type="spellStart"/>
             <w:r>
+              <w:rPr>
+                <w:highlight w:val="lightGray"/>
+              </w:rPr>
               <w:t>Directory</w:t>
             </w:r>
             <w:proofErr w:type="spellEnd"/>
             <w:r>
+              <w:rPr>
+                <w:highlight w:val="lightGray"/>
+              </w:rPr>
               <w:t xml:space="preserve"> "E:\Profissional\photo2me\Repos\photo2me\public"&gt;</w:t>
             </w:r>
           </w:p>
           <w:p>
             <w:pPr>
               <w:rPr>
-                <w:lang w:val="en-US"/>
-              </w:rPr>
-            </w:pPr>
-            <w:r>
+                <w:highlight w:val="lightGray"/>
+                <w:lang w:val="en-US"/>
+              </w:rPr>
+            </w:pPr>
+            <w:r>
+              <w:rPr>
+                <w:highlight w:val="lightGray"/>
+              </w:rPr>
               <w:t xml:space="preserve">    </w:t>
             </w:r>
             <w:r>
               <w:rPr>
+                <w:highlight w:val="lightGray"/>
                 <w:lang w:val="en-US"/>
               </w:rPr>
               <w:t xml:space="preserve">Options Indexes </w:t>
@@ -733,6 +1209,7 @@
             <w:proofErr w:type="spellStart"/>
             <w:r>
               <w:rPr>
+                <w:highlight w:val="lightGray"/>
                 <w:lang w:val="en-US"/>
               </w:rPr>
               <w:t>FollowSymLinks</w:t>
@@ -740,6 +1217,7 @@
             <w:proofErr w:type="spellEnd"/>
             <w:r>
               <w:rPr>
+                <w:highlight w:val="lightGray"/>
                 <w:lang w:val="en-US"/>
               </w:rPr>
               <w:t xml:space="preserve"> Includes </w:t>
@@ -747,6 +1225,7 @@
             <w:proofErr w:type="spellStart"/>
             <w:r>
               <w:rPr>
+                <w:highlight w:val="lightGray"/>
                 <w:lang w:val="en-US"/>
               </w:rPr>
               <w:t>ExecCGI</w:t>
@@ -756,11 +1235,13 @@
           <w:p>
             <w:pPr>
               <w:rPr>
-                <w:lang w:val="en-US"/>
-              </w:rPr>
-            </w:pPr>
-            <w:r>
-              <w:rPr>
+                <w:highlight w:val="lightGray"/>
+                <w:lang w:val="en-US"/>
+              </w:rPr>
+            </w:pPr>
+            <w:r>
+              <w:rPr>
+                <w:highlight w:val="lightGray"/>
                 <w:lang w:val="en-US"/>
               </w:rPr>
               <w:tab/>
@@ -768,6 +1249,7 @@
             <w:proofErr w:type="spellStart"/>
             <w:r>
               <w:rPr>
+                <w:highlight w:val="lightGray"/>
                 <w:lang w:val="en-US"/>
               </w:rPr>
               <w:t>AllowOverride</w:t>
@@ -775,6 +1257,7 @@
             <w:proofErr w:type="spellEnd"/>
             <w:r>
               <w:rPr>
+                <w:highlight w:val="lightGray"/>
                 <w:lang w:val="en-US"/>
               </w:rPr>
               <w:t xml:space="preserve"> All</w:t>
@@ -783,33 +1266,31 @@
           <w:p>
             <w:pPr>
               <w:rPr>
-                <w:lang w:val="en-US"/>
-              </w:rPr>
-            </w:pPr>
-            <w:r>
-              <w:rPr>
+                <w:highlight w:val="lightGray"/>
+                <w:lang w:val="en-US"/>
+              </w:rPr>
+            </w:pPr>
+            <w:r>
+              <w:rPr>
+                <w:highlight w:val="lightGray"/>
                 <w:lang w:val="en-US"/>
               </w:rPr>
               <w:tab/>
-            </w:r>
-            <w:r>
-              <w:rPr>
-                <w:lang w:val="en-US"/>
-              </w:rPr>
               <w:t>Require all granted</w:t>
             </w:r>
           </w:p>
           <w:p>
             <w:pPr>
               <w:rPr>
-                <w:lang w:val="en-US"/>
-              </w:rPr>
-            </w:pPr>
-            <w:r>
-              <w:rPr>
-                <w:lang w:val="en-US"/>
-              </w:rPr>
-              <w:lastRenderedPageBreak/>
+                <w:highlight w:val="lightGray"/>
+                <w:lang w:val="en-US"/>
+              </w:rPr>
+            </w:pPr>
+            <w:r>
+              <w:rPr>
+                <w:highlight w:val="lightGray"/>
+                <w:lang w:val="en-US"/>
+              </w:rPr>
               <w:t xml:space="preserve">  &lt;/Directory&gt;</w:t>
             </w:r>
           </w:p>
@@ -821,6 +1302,7 @@
             </w:pPr>
             <w:r>
               <w:rPr>
+                <w:highlight w:val="lightGray"/>
                 <w:lang w:val="en-US"/>
               </w:rPr>
               <w:t>&lt;/</w:t>
@@ -828,6 +1310,7 @@
             <w:proofErr w:type="spellStart"/>
             <w:r>
               <w:rPr>
+                <w:highlight w:val="lightGray"/>
                 <w:lang w:val="en-US"/>
               </w:rPr>
               <w:t>VirtualHost</w:t>
@@ -835,6 +1318,7 @@
             <w:proofErr w:type="spellEnd"/>
             <w:r>
               <w:rPr>
+                <w:highlight w:val="lightGray"/>
                 <w:lang w:val="en-US"/>
               </w:rPr>
               <w:t>&gt;</w:t>
@@ -845,7 +1329,6 @@
     </w:tbl>
     <w:p>
       <w:r>
-        <w:lastRenderedPageBreak/>
         <w:t xml:space="preserve">Dessa forma, o </w:t>
       </w:r>
       <w:proofErr w:type="spellStart"/>
@@ -1109,6 +1592,7 @@
               <w:rPr>
                 <w:lang w:val="en-US"/>
               </w:rPr>
+              <w:lastRenderedPageBreak/>
               <w:t>&lt;!DOCTYPE</w:t>
             </w:r>
             <w:proofErr w:type="gramEnd"/>
@@ -1593,7 +2077,6 @@
     </w:p>
     <w:p>
       <w:r>
-        <w:lastRenderedPageBreak/>
         <w:t xml:space="preserve">Para o design dos inputs, irei usar um código em </w:t>
       </w:r>
       <w:proofErr w:type="spellStart"/>
@@ -3861,7 +4344,6 @@
         </w:numPr>
       </w:pPr>
       <w:r>
-        <w:lastRenderedPageBreak/>
         <w:t xml:space="preserve">Conteúdo padrões do </w:t>
       </w:r>
       <w:proofErr w:type="spellStart"/>
@@ -4575,6 +5057,7 @@
           </w:p>
           <w:p>
             <w:r>
+              <w:lastRenderedPageBreak/>
               <w:t xml:space="preserve">        </w:t>
             </w:r>
             <w:proofErr w:type="spellStart"/>
@@ -5000,7 +5483,6 @@
         </w:numPr>
       </w:pPr>
       <w:r>
-        <w:lastRenderedPageBreak/>
         <w:t>Banco de dados</w:t>
       </w:r>
     </w:p>
@@ -5020,7 +5502,7 @@
       <w:r>
         <w:t xml:space="preserve">Primeiro, vamos criar o banco de dados no </w:t>
       </w:r>
-      <w:hyperlink r:id="rId6" w:history="1">
+      <w:hyperlink r:id="rId7" w:history="1">
         <w:r>
           <w:rPr>
             <w:rStyle w:val="Hyperlink"/>
@@ -5565,6 +6047,7 @@
               <w:rPr>
                 <w:lang w:val="en-US"/>
               </w:rPr>
+              <w:lastRenderedPageBreak/>
               <w:t xml:space="preserve">            $table-&gt;string('</w:t>
             </w:r>
             <w:proofErr w:type="spellStart"/>
@@ -5880,7 +6363,6 @@
               <w:rPr>
                 <w:lang w:val="en-US"/>
               </w:rPr>
-              <w:lastRenderedPageBreak/>
               <w:t xml:space="preserve">        $</w:t>
             </w:r>
             <w:proofErr w:type="spellStart"/>
@@ -6318,51 +6800,30 @@
               <w:t xml:space="preserve">        </w:t>
             </w:r>
             <w:r>
-              <w:rPr>
-                <w:lang w:val="en-US"/>
-              </w:rPr>
               <w:t>'</w:t>
             </w:r>
             <w:proofErr w:type="spellStart"/>
             <w:r>
-              <w:rPr>
-                <w:lang w:val="en-US"/>
-              </w:rPr>
               <w:t>fimFesta</w:t>
             </w:r>
             <w:proofErr w:type="spellEnd"/>
             <w:r>
-              <w:rPr>
-                <w:lang w:val="en-US"/>
-              </w:rPr>
               <w:t>'      =&gt; '</w:t>
             </w:r>
             <w:proofErr w:type="spellStart"/>
             <w:r>
-              <w:rPr>
-                <w:lang w:val="en-US"/>
-              </w:rPr>
               <w:t>required|date|after</w:t>
             </w:r>
             <w:proofErr w:type="spellEnd"/>
             <w:r>
-              <w:rPr>
-                <w:lang w:val="en-US"/>
-              </w:rPr>
               <w:t>:</w:t>
             </w:r>
             <w:proofErr w:type="gramStart"/>
             <w:r>
-              <w:rPr>
-                <w:lang w:val="en-US"/>
-              </w:rPr>
               <w:t>' .</w:t>
             </w:r>
             <w:proofErr w:type="gramEnd"/>
             <w:r>
-              <w:rPr>
-                <w:lang w:val="en-US"/>
-              </w:rPr>
               <w:t xml:space="preserve"> </w:t>
             </w:r>
             <w:r>
@@ -6553,7 +7014,7 @@
   <w:abstractNum w:abstractNumId="1" w15:restartNumberingAfterBreak="0">
     <w:nsid w:val="3B6A0F0F"/>
     <w:multiLevelType w:val="hybridMultilevel"/>
-    <w:tmpl w:val="5D74A110"/>
+    <w:tmpl w:val="1B086BA6"/>
     <w:lvl w:ilvl="0" w:tplc="0416000F">
       <w:start w:val="1"/>
       <w:numFmt w:val="decimal"/>
@@ -7072,7 +7533,7 @@
       </w:pPr>
     </w:pPrDefault>
   </w:docDefaults>
-  <w:latentStyles w:defLockedState="0" w:defUIPriority="99" w:defSemiHidden="0" w:defUnhideWhenUsed="0" w:defQFormat="0" w:count="372">
+  <w:latentStyles w:defLockedState="0" w:defUIPriority="99" w:defSemiHidden="0" w:defUnhideWhenUsed="0" w:defQFormat="0" w:count="373">
     <w:lsdException w:name="Normal" w:uiPriority="0" w:qFormat="1"/>
     <w:lsdException w:name="heading 1" w:uiPriority="9" w:qFormat="1"/>
     <w:lsdException w:name="heading 2" w:semiHidden="1" w:uiPriority="9" w:unhideWhenUsed="1" w:qFormat="1"/>
@@ -7442,6 +7903,7 @@
     <w:lsdException w:name="List Table 6 Colorful Accent 6" w:uiPriority="51"/>
     <w:lsdException w:name="List Table 7 Colorful Accent 6" w:uiPriority="52"/>
     <w:lsdException w:name="Mention" w:semiHidden="1" w:unhideWhenUsed="1"/>
+    <w:lsdException w:name="Smart Hyperlink" w:semiHidden="1" w:unhideWhenUsed="1"/>
   </w:latentStyles>
   <w:style w:type="paragraph" w:default="1" w:styleId="Normal">
     <w:name w:val="Normal"/>
@@ -7689,6 +8151,15 @@
     <w:name w:val="command"/>
     <w:basedOn w:val="Fontepargpadro"/>
     <w:rsid w:val="00D26F53"/>
+  </w:style>
+  <w:style w:type="paragraph" w:styleId="SemEspaamento">
+    <w:name w:val="No Spacing"/>
+    <w:uiPriority w:val="1"/>
+    <w:qFormat/>
+    <w:rsid w:val="00EF1CBF"/>
+    <w:pPr>
+      <w:spacing w:after="0" w:line="240" w:lineRule="auto"/>
+    </w:pPr>
   </w:style>
 </w:styles>
 </file>
@@ -7959,7 +8430,7 @@
 </file>
 
 <file path=customXml/itemProps1.xml><?xml version="1.0" encoding="utf-8"?>
-<ds:datastoreItem xmlns:ds="http://schemas.openxmlformats.org/officeDocument/2006/customXml" ds:itemID="{98EB50E0-6952-4473-8E3D-C0C2C1D1A6F4}">
+<ds:datastoreItem xmlns:ds="http://schemas.openxmlformats.org/officeDocument/2006/customXml" ds:itemID="{C5EA741D-86A5-4DEC-8FF1-27952D329B8F}">
   <ds:schemaRefs>
     <ds:schemaRef ds:uri="http://schemas.openxmlformats.org/officeDocument/2006/bibliography"/>
   </ds:schemaRefs>

</xml_diff>

<commit_message>
Finalizado configuração inicial do site.
</commit_message>
<xml_diff>
--- a/História.docx
+++ b/História.docx
@@ -275,21 +275,36 @@
           <w:ilvl w:val="0"/>
           <w:numId w:val="6"/>
         </w:numPr>
-      </w:pPr>
-      <w:proofErr w:type="spellStart"/>
-      <w:r>
+        <w:rPr>
+          <w:lang w:val="en-US"/>
+        </w:rPr>
+      </w:pPr>
+      <w:proofErr w:type="spellStart"/>
+      <w:r>
+        <w:rPr>
+          <w:lang w:val="en-US"/>
+        </w:rPr>
         <w:t>Criando</w:t>
       </w:r>
       <w:proofErr w:type="spellEnd"/>
       <w:r>
+        <w:rPr>
+          <w:lang w:val="en-US"/>
+        </w:rPr>
         <w:t xml:space="preserve"> password protection com </w:t>
       </w:r>
       <w:proofErr w:type="spellStart"/>
       <w:r>
+        <w:rPr>
+          <w:lang w:val="en-US"/>
+        </w:rPr>
         <w:t>htaccess</w:t>
       </w:r>
       <w:proofErr w:type="spellEnd"/>
       <w:r>
+        <w:rPr>
+          <w:lang w:val="en-US"/>
+        </w:rPr>
         <w:t>.</w:t>
       </w:r>
     </w:p>
@@ -641,15 +656,1429 @@
         </w:r>
       </w:hyperlink>
     </w:p>
-    <w:p/>
+    <w:p>
+      <w:pPr>
+        <w:pStyle w:val="Ttulo1"/>
+        <w:numPr>
+          <w:ilvl w:val="0"/>
+          <w:numId w:val="6"/>
+        </w:numPr>
+        <w:rPr>
+          <w:lang w:val="en-US"/>
+        </w:rPr>
+      </w:pPr>
+      <w:r>
+        <w:rPr>
+          <w:lang w:val="en-US"/>
+        </w:rPr>
+        <w:t xml:space="preserve">Modificando pasta onde ficará o </w:t>
+      </w:r>
+      <w:proofErr w:type="spellStart"/>
+      <w:r>
+        <w:rPr>
+          <w:lang w:val="en-US"/>
+        </w:rPr>
+        <w:t>index.php</w:t>
+      </w:r>
+      <w:proofErr w:type="spellEnd"/>
+      <w:r>
+        <w:rPr>
+          <w:lang w:val="en-US"/>
+        </w:rPr>
+        <w:t xml:space="preserve"> do domínio</w:t>
+      </w:r>
+    </w:p>
+    <w:p>
+      <w:pPr>
+        <w:rPr>
+          <w:rFonts w:ascii="Arial" w:hAnsi="Arial" w:cs="Arial"/>
+          <w:color w:val="003366"/>
+          <w:sz w:val="21"/>
+          <w:szCs w:val="21"/>
+          <w:shd w:val="clear" w:color="auto" w:fill="FFFFFF"/>
+          <w:lang w:val="en-US"/>
+        </w:rPr>
+      </w:pPr>
+      <w:r>
+        <w:rPr>
+          <w:lang w:val="en-US"/>
+        </w:rPr>
+        <w:t xml:space="preserve">[AINDA NÃO TESTADO] </w:t>
+      </w:r>
+      <w:r>
+        <w:rPr>
+          <w:rFonts w:ascii="Arial" w:hAnsi="Arial" w:cs="Arial"/>
+          <w:color w:val="003366"/>
+          <w:sz w:val="21"/>
+          <w:szCs w:val="21"/>
+          <w:shd w:val="clear" w:color="auto" w:fill="FFFFFF"/>
+          <w:lang w:val="en-US"/>
+        </w:rPr>
+        <w:t xml:space="preserve">In deciding what file to serve for a given request, </w:t>
+      </w:r>
+      <w:proofErr w:type="spellStart"/>
+      <w:r>
+        <w:rPr>
+          <w:rFonts w:ascii="Arial" w:hAnsi="Arial" w:cs="Arial"/>
+          <w:color w:val="003366"/>
+          <w:sz w:val="21"/>
+          <w:szCs w:val="21"/>
+          <w:shd w:val="clear" w:color="auto" w:fill="FFFFFF"/>
+          <w:lang w:val="en-US"/>
+        </w:rPr>
+        <w:t>httpd's</w:t>
+      </w:r>
+      <w:proofErr w:type="spellEnd"/>
+      <w:r>
+        <w:rPr>
+          <w:rFonts w:ascii="Arial" w:hAnsi="Arial" w:cs="Arial"/>
+          <w:color w:val="003366"/>
+          <w:sz w:val="21"/>
+          <w:szCs w:val="21"/>
+          <w:shd w:val="clear" w:color="auto" w:fill="FFFFFF"/>
+          <w:lang w:val="en-US"/>
+        </w:rPr>
+        <w:t xml:space="preserve"> default behavior is to take the URL-Path for the request (the part of the URL following the hostname and port) and add it to the end of the</w:t>
+      </w:r>
+      <w:r>
+        <w:rPr>
+          <w:rStyle w:val="apple-converted-space"/>
+          <w:rFonts w:ascii="Arial" w:hAnsi="Arial" w:cs="Arial"/>
+          <w:color w:val="003366"/>
+          <w:sz w:val="21"/>
+          <w:szCs w:val="21"/>
+          <w:shd w:val="clear" w:color="auto" w:fill="FFFFFF"/>
+          <w:lang w:val="en-US"/>
+        </w:rPr>
+        <w:t> </w:t>
+      </w:r>
+      <w:proofErr w:type="spellStart"/>
+      <w:r>
+        <w:rPr>
+          <w:rStyle w:val="CdigoHTML"/>
+          <w:rFonts w:eastAsiaTheme="minorHAnsi"/>
+          <w:color w:val="287F00"/>
+          <w:sz w:val="21"/>
+          <w:szCs w:val="21"/>
+          <w:shd w:val="clear" w:color="auto" w:fill="FFFFFF"/>
+        </w:rPr>
+        <w:fldChar w:fldCharType="begin"/>
+      </w:r>
+      <w:r>
+        <w:rPr>
+          <w:rStyle w:val="CdigoHTML"/>
+          <w:rFonts w:eastAsiaTheme="minorHAnsi"/>
+          <w:color w:val="287F00"/>
+          <w:sz w:val="21"/>
+          <w:szCs w:val="21"/>
+          <w:shd w:val="clear" w:color="auto" w:fill="FFFFFF"/>
+          <w:lang w:val="en-US"/>
+        </w:rPr>
+        <w:instrText xml:space="preserve"> HYPERLINK "https://httpd.apache.org/docs/trunk/mod/core.html" \l "documentroot" </w:instrText>
+      </w:r>
+      <w:r>
+        <w:rPr>
+          <w:rStyle w:val="CdigoHTML"/>
+          <w:rFonts w:eastAsiaTheme="minorHAnsi"/>
+          <w:color w:val="287F00"/>
+          <w:sz w:val="21"/>
+          <w:szCs w:val="21"/>
+          <w:shd w:val="clear" w:color="auto" w:fill="FFFFFF"/>
+        </w:rPr>
+        <w:fldChar w:fldCharType="separate"/>
+      </w:r>
+      <w:r>
+        <w:rPr>
+          <w:rStyle w:val="Hyperlink"/>
+          <w:rFonts w:ascii="Courier New" w:hAnsi="Courier New" w:cs="Courier New"/>
+          <w:color w:val="35A500"/>
+          <w:sz w:val="21"/>
+          <w:szCs w:val="21"/>
+          <w:shd w:val="clear" w:color="auto" w:fill="FFFFFF"/>
+          <w:lang w:val="en-US"/>
+        </w:rPr>
+        <w:t>DocumentRoot</w:t>
+      </w:r>
+      <w:proofErr w:type="spellEnd"/>
+      <w:r>
+        <w:rPr>
+          <w:rStyle w:val="CdigoHTML"/>
+          <w:rFonts w:eastAsiaTheme="minorHAnsi"/>
+          <w:color w:val="287F00"/>
+          <w:sz w:val="21"/>
+          <w:szCs w:val="21"/>
+          <w:shd w:val="clear" w:color="auto" w:fill="FFFFFF"/>
+        </w:rPr>
+        <w:fldChar w:fldCharType="end"/>
+      </w:r>
+      <w:r>
+        <w:rPr>
+          <w:rStyle w:val="apple-converted-space"/>
+          <w:rFonts w:ascii="Arial" w:hAnsi="Arial" w:cs="Arial"/>
+          <w:color w:val="003366"/>
+          <w:sz w:val="21"/>
+          <w:szCs w:val="21"/>
+          <w:shd w:val="clear" w:color="auto" w:fill="FFFFFF"/>
+          <w:lang w:val="en-US"/>
+        </w:rPr>
+        <w:t> </w:t>
+      </w:r>
+      <w:r>
+        <w:rPr>
+          <w:rFonts w:ascii="Arial" w:hAnsi="Arial" w:cs="Arial"/>
+          <w:color w:val="003366"/>
+          <w:sz w:val="21"/>
+          <w:szCs w:val="21"/>
+          <w:shd w:val="clear" w:color="auto" w:fill="FFFFFF"/>
+          <w:lang w:val="en-US"/>
+        </w:rPr>
+        <w:t>specified in your configuration files.</w:t>
+      </w:r>
+      <w:r>
+        <w:rPr>
+          <w:rFonts w:ascii="Arial" w:hAnsi="Arial" w:cs="Arial"/>
+          <w:color w:val="003366"/>
+          <w:sz w:val="21"/>
+          <w:szCs w:val="21"/>
+          <w:shd w:val="clear" w:color="auto" w:fill="FFFFFF"/>
+          <w:lang w:val="en-US"/>
+        </w:rPr>
+        <w:t xml:space="preserve"> </w:t>
+      </w:r>
+      <w:r>
+        <w:rPr>
+          <w:rFonts w:ascii="Arial" w:hAnsi="Arial" w:cs="Arial"/>
+          <w:b/>
+          <w:color w:val="003366"/>
+          <w:sz w:val="21"/>
+          <w:szCs w:val="21"/>
+          <w:u w:val="single"/>
+          <w:shd w:val="clear" w:color="auto" w:fill="FFFFFF"/>
+          <w:lang w:val="en-US"/>
+        </w:rPr>
+        <w:t>Therefore, the files and directories underneath the</w:t>
+      </w:r>
+      <w:r>
+        <w:rPr>
+          <w:rStyle w:val="apple-converted-space"/>
+          <w:rFonts w:ascii="Arial" w:hAnsi="Arial" w:cs="Arial"/>
+          <w:b/>
+          <w:color w:val="003366"/>
+          <w:sz w:val="21"/>
+          <w:szCs w:val="21"/>
+          <w:u w:val="single"/>
+          <w:shd w:val="clear" w:color="auto" w:fill="FFFFFF"/>
+          <w:lang w:val="en-US"/>
+        </w:rPr>
+        <w:t> </w:t>
+      </w:r>
+      <w:proofErr w:type="spellStart"/>
+      <w:r>
+        <w:rPr>
+          <w:rStyle w:val="CdigoHTML"/>
+          <w:rFonts w:eastAsiaTheme="minorHAnsi"/>
+          <w:b/>
+          <w:color w:val="287F00"/>
+          <w:sz w:val="21"/>
+          <w:szCs w:val="21"/>
+          <w:u w:val="single"/>
+          <w:shd w:val="clear" w:color="auto" w:fill="FFFFFF"/>
+        </w:rPr>
+        <w:fldChar w:fldCharType="begin"/>
+      </w:r>
+      <w:r>
+        <w:rPr>
+          <w:rStyle w:val="CdigoHTML"/>
+          <w:rFonts w:eastAsiaTheme="minorHAnsi"/>
+          <w:b/>
+          <w:color w:val="287F00"/>
+          <w:sz w:val="21"/>
+          <w:szCs w:val="21"/>
+          <w:u w:val="single"/>
+          <w:shd w:val="clear" w:color="auto" w:fill="FFFFFF"/>
+          <w:lang w:val="en-US"/>
+        </w:rPr>
+        <w:instrText xml:space="preserve"> HYPERLINK "https://httpd.apache.org/docs/trunk/mod/core.html" \l "documentroot" </w:instrText>
+      </w:r>
+      <w:r>
+        <w:rPr>
+          <w:rStyle w:val="CdigoHTML"/>
+          <w:rFonts w:eastAsiaTheme="minorHAnsi"/>
+          <w:b/>
+          <w:color w:val="287F00"/>
+          <w:sz w:val="21"/>
+          <w:szCs w:val="21"/>
+          <w:u w:val="single"/>
+          <w:shd w:val="clear" w:color="auto" w:fill="FFFFFF"/>
+        </w:rPr>
+        <w:fldChar w:fldCharType="separate"/>
+      </w:r>
+      <w:r>
+        <w:rPr>
+          <w:rStyle w:val="Hyperlink"/>
+          <w:rFonts w:ascii="Courier New" w:hAnsi="Courier New" w:cs="Courier New"/>
+          <w:b/>
+          <w:color w:val="35A500"/>
+          <w:sz w:val="21"/>
+          <w:szCs w:val="21"/>
+          <w:shd w:val="clear" w:color="auto" w:fill="FFFFFF"/>
+          <w:lang w:val="en-US"/>
+        </w:rPr>
+        <w:t>DocumentRoot</w:t>
+      </w:r>
+      <w:proofErr w:type="spellEnd"/>
+      <w:r>
+        <w:rPr>
+          <w:rStyle w:val="CdigoHTML"/>
+          <w:rFonts w:eastAsiaTheme="minorHAnsi"/>
+          <w:b/>
+          <w:color w:val="287F00"/>
+          <w:sz w:val="21"/>
+          <w:szCs w:val="21"/>
+          <w:u w:val="single"/>
+          <w:shd w:val="clear" w:color="auto" w:fill="FFFFFF"/>
+        </w:rPr>
+        <w:fldChar w:fldCharType="end"/>
+      </w:r>
+      <w:r>
+        <w:rPr>
+          <w:rStyle w:val="apple-converted-space"/>
+          <w:rFonts w:ascii="Arial" w:hAnsi="Arial" w:cs="Arial"/>
+          <w:b/>
+          <w:color w:val="003366"/>
+          <w:sz w:val="21"/>
+          <w:szCs w:val="21"/>
+          <w:u w:val="single"/>
+          <w:shd w:val="clear" w:color="auto" w:fill="FFFFFF"/>
+          <w:lang w:val="en-US"/>
+        </w:rPr>
+        <w:t> </w:t>
+      </w:r>
+      <w:r>
+        <w:rPr>
+          <w:rFonts w:ascii="Arial" w:hAnsi="Arial" w:cs="Arial"/>
+          <w:b/>
+          <w:color w:val="003366"/>
+          <w:sz w:val="21"/>
+          <w:szCs w:val="21"/>
+          <w:u w:val="single"/>
+          <w:shd w:val="clear" w:color="auto" w:fill="FFFFFF"/>
+          <w:lang w:val="en-US"/>
+        </w:rPr>
+        <w:t>make up the basic document tree which will be visible from the web</w:t>
+      </w:r>
+      <w:r>
+        <w:rPr>
+          <w:rFonts w:ascii="Arial" w:hAnsi="Arial" w:cs="Arial"/>
+          <w:color w:val="003366"/>
+          <w:sz w:val="21"/>
+          <w:szCs w:val="21"/>
+          <w:shd w:val="clear" w:color="auto" w:fill="FFFFFF"/>
+          <w:lang w:val="en-US"/>
+        </w:rPr>
+        <w:t>.</w:t>
+      </w:r>
+    </w:p>
+    <w:p>
+      <w:pPr>
+        <w:rPr>
+          <w:rFonts w:ascii="Arial" w:hAnsi="Arial" w:cs="Arial"/>
+          <w:color w:val="003366"/>
+          <w:sz w:val="21"/>
+          <w:szCs w:val="21"/>
+          <w:shd w:val="clear" w:color="auto" w:fill="FFFFFF"/>
+          <w:lang w:val="en-US"/>
+        </w:rPr>
+      </w:pPr>
+      <w:r>
+        <w:rPr>
+          <w:rFonts w:ascii="Arial" w:hAnsi="Arial" w:cs="Arial"/>
+          <w:color w:val="003366"/>
+          <w:sz w:val="21"/>
+          <w:szCs w:val="21"/>
+          <w:shd w:val="clear" w:color="auto" w:fill="FFFFFF"/>
+          <w:lang w:val="en-US"/>
+        </w:rPr>
+        <w:t>For example, if</w:t>
+      </w:r>
+      <w:r>
+        <w:rPr>
+          <w:rStyle w:val="apple-converted-space"/>
+          <w:rFonts w:ascii="Arial" w:hAnsi="Arial" w:cs="Arial"/>
+          <w:color w:val="003366"/>
+          <w:sz w:val="21"/>
+          <w:szCs w:val="21"/>
+          <w:shd w:val="clear" w:color="auto" w:fill="FFFFFF"/>
+          <w:lang w:val="en-US"/>
+        </w:rPr>
+        <w:t> </w:t>
+      </w:r>
+      <w:hyperlink r:id="rId7" w:anchor="documentroot" w:history="1">
+        <w:r>
+          <w:rPr>
+            <w:rStyle w:val="Hyperlink"/>
+            <w:rFonts w:ascii="Courier New" w:hAnsi="Courier New" w:cs="Courier New"/>
+            <w:color w:val="35A500"/>
+            <w:sz w:val="21"/>
+            <w:szCs w:val="21"/>
+            <w:shd w:val="clear" w:color="auto" w:fill="FFFFFF"/>
+            <w:lang w:val="en-US"/>
+          </w:rPr>
+          <w:t>DocumentRoot</w:t>
+        </w:r>
+      </w:hyperlink>
+      <w:r>
+        <w:rPr>
+          <w:rStyle w:val="apple-converted-space"/>
+          <w:rFonts w:ascii="Arial" w:hAnsi="Arial" w:cs="Arial"/>
+          <w:color w:val="003366"/>
+          <w:sz w:val="21"/>
+          <w:szCs w:val="21"/>
+          <w:shd w:val="clear" w:color="auto" w:fill="FFFFFF"/>
+          <w:lang w:val="en-US"/>
+        </w:rPr>
+        <w:t> </w:t>
+      </w:r>
+      <w:r>
+        <w:rPr>
+          <w:rFonts w:ascii="Arial" w:hAnsi="Arial" w:cs="Arial"/>
+          <w:color w:val="003366"/>
+          <w:sz w:val="21"/>
+          <w:szCs w:val="21"/>
+          <w:shd w:val="clear" w:color="auto" w:fill="FFFFFF"/>
+          <w:lang w:val="en-US"/>
+        </w:rPr>
+        <w:t>were set to</w:t>
+      </w:r>
+      <w:r>
+        <w:rPr>
+          <w:rStyle w:val="apple-converted-space"/>
+          <w:rFonts w:ascii="Arial" w:hAnsi="Arial" w:cs="Arial"/>
+          <w:color w:val="003366"/>
+          <w:sz w:val="21"/>
+          <w:szCs w:val="21"/>
+          <w:shd w:val="clear" w:color="auto" w:fill="FFFFFF"/>
+          <w:lang w:val="en-US"/>
+        </w:rPr>
+        <w:t> </w:t>
+      </w:r>
+      <w:r>
+        <w:rPr>
+          <w:rStyle w:val="CdigoHTML"/>
+          <w:rFonts w:eastAsiaTheme="minorHAnsi"/>
+          <w:color w:val="003366"/>
+          <w:sz w:val="21"/>
+          <w:szCs w:val="21"/>
+          <w:shd w:val="clear" w:color="auto" w:fill="FFFFFF"/>
+          <w:lang w:val="en-US"/>
+        </w:rPr>
+        <w:t>/</w:t>
+      </w:r>
+      <w:proofErr w:type="spellStart"/>
+      <w:r>
+        <w:rPr>
+          <w:rStyle w:val="CdigoHTML"/>
+          <w:rFonts w:eastAsiaTheme="minorHAnsi"/>
+          <w:color w:val="003366"/>
+          <w:sz w:val="21"/>
+          <w:szCs w:val="21"/>
+          <w:shd w:val="clear" w:color="auto" w:fill="FFFFFF"/>
+          <w:lang w:val="en-US"/>
+        </w:rPr>
+        <w:t>var</w:t>
+      </w:r>
+      <w:proofErr w:type="spellEnd"/>
+      <w:r>
+        <w:rPr>
+          <w:rStyle w:val="CdigoHTML"/>
+          <w:rFonts w:eastAsiaTheme="minorHAnsi"/>
+          <w:color w:val="003366"/>
+          <w:sz w:val="21"/>
+          <w:szCs w:val="21"/>
+          <w:shd w:val="clear" w:color="auto" w:fill="FFFFFF"/>
+          <w:lang w:val="en-US"/>
+        </w:rPr>
+        <w:t>/www/html</w:t>
+      </w:r>
+      <w:r>
+        <w:rPr>
+          <w:rStyle w:val="apple-converted-space"/>
+          <w:rFonts w:ascii="Arial" w:hAnsi="Arial" w:cs="Arial"/>
+          <w:color w:val="003366"/>
+          <w:sz w:val="21"/>
+          <w:szCs w:val="21"/>
+          <w:shd w:val="clear" w:color="auto" w:fill="FFFFFF"/>
+          <w:lang w:val="en-US"/>
+        </w:rPr>
+        <w:t> </w:t>
+      </w:r>
+      <w:r>
+        <w:rPr>
+          <w:rFonts w:ascii="Arial" w:hAnsi="Arial" w:cs="Arial"/>
+          <w:color w:val="003366"/>
+          <w:sz w:val="21"/>
+          <w:szCs w:val="21"/>
+          <w:shd w:val="clear" w:color="auto" w:fill="FFFFFF"/>
+          <w:lang w:val="en-US"/>
+        </w:rPr>
+        <w:t>then a request for</w:t>
+      </w:r>
+      <w:r>
+        <w:rPr>
+          <w:rStyle w:val="apple-converted-space"/>
+          <w:rFonts w:ascii="Arial" w:hAnsi="Arial" w:cs="Arial"/>
+          <w:color w:val="003366"/>
+          <w:sz w:val="21"/>
+          <w:szCs w:val="21"/>
+          <w:shd w:val="clear" w:color="auto" w:fill="FFFFFF"/>
+          <w:lang w:val="en-US"/>
+        </w:rPr>
+        <w:t> </w:t>
+      </w:r>
+      <w:r>
+        <w:rPr>
+          <w:rStyle w:val="CdigoHTML"/>
+          <w:rFonts w:eastAsiaTheme="minorHAnsi"/>
+          <w:color w:val="003366"/>
+          <w:sz w:val="21"/>
+          <w:szCs w:val="21"/>
+          <w:shd w:val="clear" w:color="auto" w:fill="FFFFFF"/>
+          <w:lang w:val="en-US"/>
+        </w:rPr>
+        <w:t>http://www.example.com/fish/guppies.html</w:t>
+      </w:r>
+      <w:r>
+        <w:rPr>
+          <w:rStyle w:val="apple-converted-space"/>
+          <w:rFonts w:ascii="Arial" w:hAnsi="Arial" w:cs="Arial"/>
+          <w:color w:val="003366"/>
+          <w:sz w:val="21"/>
+          <w:szCs w:val="21"/>
+          <w:shd w:val="clear" w:color="auto" w:fill="FFFFFF"/>
+          <w:lang w:val="en-US"/>
+        </w:rPr>
+        <w:t> </w:t>
+      </w:r>
+      <w:r>
+        <w:rPr>
+          <w:rFonts w:ascii="Arial" w:hAnsi="Arial" w:cs="Arial"/>
+          <w:color w:val="003366"/>
+          <w:sz w:val="21"/>
+          <w:szCs w:val="21"/>
+          <w:shd w:val="clear" w:color="auto" w:fill="FFFFFF"/>
+          <w:lang w:val="en-US"/>
+        </w:rPr>
+        <w:t>would result in the file</w:t>
+      </w:r>
+      <w:r>
+        <w:rPr>
+          <w:rStyle w:val="CdigoHTML"/>
+          <w:rFonts w:eastAsiaTheme="minorHAnsi"/>
+          <w:color w:val="003366"/>
+          <w:sz w:val="21"/>
+          <w:szCs w:val="21"/>
+          <w:shd w:val="clear" w:color="auto" w:fill="FFFFFF"/>
+          <w:lang w:val="en-US"/>
+        </w:rPr>
+        <w:t>/</w:t>
+      </w:r>
+      <w:proofErr w:type="spellStart"/>
+      <w:r>
+        <w:rPr>
+          <w:rStyle w:val="CdigoHTML"/>
+          <w:rFonts w:eastAsiaTheme="minorHAnsi"/>
+          <w:color w:val="003366"/>
+          <w:sz w:val="21"/>
+          <w:szCs w:val="21"/>
+          <w:shd w:val="clear" w:color="auto" w:fill="FFFFFF"/>
+          <w:lang w:val="en-US"/>
+        </w:rPr>
+        <w:t>var</w:t>
+      </w:r>
+      <w:proofErr w:type="spellEnd"/>
+      <w:r>
+        <w:rPr>
+          <w:rStyle w:val="CdigoHTML"/>
+          <w:rFonts w:eastAsiaTheme="minorHAnsi"/>
+          <w:color w:val="003366"/>
+          <w:sz w:val="21"/>
+          <w:szCs w:val="21"/>
+          <w:shd w:val="clear" w:color="auto" w:fill="FFFFFF"/>
+          <w:lang w:val="en-US"/>
+        </w:rPr>
+        <w:t>/www/html/fish/guppies.html</w:t>
+      </w:r>
+      <w:r>
+        <w:rPr>
+          <w:rStyle w:val="apple-converted-space"/>
+          <w:rFonts w:ascii="Arial" w:hAnsi="Arial" w:cs="Arial"/>
+          <w:color w:val="003366"/>
+          <w:sz w:val="21"/>
+          <w:szCs w:val="21"/>
+          <w:shd w:val="clear" w:color="auto" w:fill="FFFFFF"/>
+          <w:lang w:val="en-US"/>
+        </w:rPr>
+        <w:t> </w:t>
+      </w:r>
+      <w:r>
+        <w:rPr>
+          <w:rFonts w:ascii="Arial" w:hAnsi="Arial" w:cs="Arial"/>
+          <w:color w:val="003366"/>
+          <w:sz w:val="21"/>
+          <w:szCs w:val="21"/>
+          <w:shd w:val="clear" w:color="auto" w:fill="FFFFFF"/>
+          <w:lang w:val="en-US"/>
+        </w:rPr>
+        <w:t>being served to the requesting client.</w:t>
+      </w:r>
+    </w:p>
+    <w:p>
+      <w:r>
+        <w:t xml:space="preserve">Ou seja, cada vez que uma pessoa entra no site, se eu quiser que outro </w:t>
+      </w:r>
+      <w:proofErr w:type="spellStart"/>
+      <w:r>
+        <w:t>index.php</w:t>
+      </w:r>
+      <w:proofErr w:type="spellEnd"/>
+      <w:r>
+        <w:t xml:space="preserve"> seja servido, tenho que modificar o </w:t>
+      </w:r>
+      <w:proofErr w:type="spellStart"/>
+      <w:r>
+        <w:t>DocumentRoot</w:t>
+      </w:r>
+      <w:proofErr w:type="spellEnd"/>
+      <w:r>
+        <w:t xml:space="preserve"> que é configurado no arquivo “.</w:t>
+      </w:r>
+      <w:proofErr w:type="spellStart"/>
+      <w:r>
+        <w:t>htaccess</w:t>
+      </w:r>
+      <w:proofErr w:type="spellEnd"/>
+      <w:r>
+        <w:t>”.</w:t>
+      </w:r>
+    </w:p>
+    <w:p>
+      <w:pPr>
+        <w:pStyle w:val="Ttulo1"/>
+        <w:numPr>
+          <w:ilvl w:val="0"/>
+          <w:numId w:val="6"/>
+        </w:numPr>
+        <w:rPr>
+          <w:lang w:val="en-US"/>
+        </w:rPr>
+      </w:pPr>
+      <w:r>
+        <w:rPr>
+          <w:lang w:val="en-US"/>
+        </w:rPr>
+        <w:lastRenderedPageBreak/>
+        <w:t xml:space="preserve">Evitando </w:t>
+      </w:r>
+      <w:proofErr w:type="spellStart"/>
+      <w:r>
+        <w:rPr>
+          <w:lang w:val="en-US"/>
+        </w:rPr>
+        <w:t>directory</w:t>
+      </w:r>
+      <w:proofErr w:type="spellEnd"/>
+      <w:r>
+        <w:rPr>
+          <w:lang w:val="en-US"/>
+        </w:rPr>
+        <w:t xml:space="preserve"> browsing/</w:t>
+      </w:r>
+      <w:proofErr w:type="spellStart"/>
+      <w:r>
+        <w:rPr>
+          <w:lang w:val="en-US"/>
+        </w:rPr>
+        <w:t>listing</w:t>
+      </w:r>
+      <w:proofErr w:type="spellEnd"/>
+    </w:p>
+    <w:p>
+      <w:r>
+        <w:t>Apenas adicionar a seguinte linha de código ao .</w:t>
+      </w:r>
+      <w:proofErr w:type="spellStart"/>
+      <w:r>
+        <w:t>htaccess</w:t>
+      </w:r>
+      <w:proofErr w:type="spellEnd"/>
+      <w:r>
+        <w:t>:</w:t>
+      </w:r>
+    </w:p>
+    <w:p>
+      <w:proofErr w:type="spellStart"/>
+      <w:r>
+        <w:rPr>
+          <w:highlight w:val="lightGray"/>
+        </w:rPr>
+        <w:t>Options</w:t>
+      </w:r>
+      <w:proofErr w:type="spellEnd"/>
+      <w:r>
+        <w:rPr>
+          <w:highlight w:val="lightGray"/>
+        </w:rPr>
+        <w:t xml:space="preserve"> -Indexes</w:t>
+      </w:r>
+    </w:p>
+    <w:p>
+      <w:pPr>
+        <w:pStyle w:val="Ttulo1"/>
+        <w:numPr>
+          <w:ilvl w:val="0"/>
+          <w:numId w:val="6"/>
+        </w:numPr>
+        <w:rPr>
+          <w:lang w:val="en-US"/>
+        </w:rPr>
+      </w:pPr>
+      <w:r>
+        <w:rPr>
+          <w:lang w:val="en-US"/>
+        </w:rPr>
+        <w:t>Estratégia de configuração e .</w:t>
+      </w:r>
+      <w:proofErr w:type="spellStart"/>
+      <w:r>
+        <w:rPr>
+          <w:lang w:val="en-US"/>
+        </w:rPr>
+        <w:t>htaccess</w:t>
+      </w:r>
+      <w:proofErr w:type="spellEnd"/>
+    </w:p>
+    <w:p>
+      <w:r>
+        <w:t xml:space="preserve">Dentro do </w:t>
+      </w:r>
+      <w:proofErr w:type="spellStart"/>
+      <w:r>
+        <w:t>subdomain</w:t>
+      </w:r>
+      <w:proofErr w:type="spellEnd"/>
+      <w:r>
+        <w:t>, criei um .</w:t>
+      </w:r>
+      <w:proofErr w:type="spellStart"/>
+      <w:r>
+        <w:t>htaccess</w:t>
+      </w:r>
+      <w:proofErr w:type="spellEnd"/>
+      <w:r>
+        <w:t xml:space="preserve"> e habilitei a proteção por senha</w:t>
+      </w:r>
+      <w:r>
+        <w:t xml:space="preserve"> (</w:t>
+      </w:r>
+      <w:proofErr w:type="spellStart"/>
+      <w:r>
+        <w:t>login</w:t>
+      </w:r>
+      <w:proofErr w:type="spellEnd"/>
+      <w:r>
+        <w:t xml:space="preserve">: </w:t>
+      </w:r>
+      <w:proofErr w:type="spellStart"/>
+      <w:r>
+        <w:t>admin</w:t>
+      </w:r>
+      <w:proofErr w:type="spellEnd"/>
+      <w:r>
+        <w:t>, senha: Brasil2016)</w:t>
+      </w:r>
+      <w:r>
+        <w:t xml:space="preserve">. Em seguida, na pasta </w:t>
+      </w:r>
+      <w:proofErr w:type="spellStart"/>
+      <w:r>
+        <w:t>púb</w:t>
+      </w:r>
+      <w:r>
+        <w:t>lic</w:t>
+      </w:r>
+      <w:proofErr w:type="spellEnd"/>
+      <w:r>
+        <w:t xml:space="preserve"> no </w:t>
+      </w:r>
+      <w:proofErr w:type="spellStart"/>
+      <w:r>
+        <w:t>laravel</w:t>
+      </w:r>
+      <w:proofErr w:type="spellEnd"/>
+      <w:r>
+        <w:t>, editei o .</w:t>
+      </w:r>
+      <w:proofErr w:type="spellStart"/>
+      <w:r>
+        <w:t>htaccess</w:t>
+      </w:r>
+      <w:proofErr w:type="spellEnd"/>
+      <w:r>
+        <w:t xml:space="preserve"> dessa pasta para que o acesso seja público com o seguinte código:</w:t>
+      </w:r>
+    </w:p>
+    <w:p>
+      <w:pPr>
+        <w:spacing w:after="0"/>
+        <w:rPr>
+          <w:highlight w:val="lightGray"/>
+        </w:rPr>
+      </w:pPr>
+      <w:proofErr w:type="spellStart"/>
+      <w:r>
+        <w:rPr>
+          <w:highlight w:val="lightGray"/>
+        </w:rPr>
+        <w:t>Require</w:t>
+      </w:r>
+      <w:proofErr w:type="spellEnd"/>
+      <w:r>
+        <w:rPr>
+          <w:highlight w:val="lightGray"/>
+        </w:rPr>
+        <w:t xml:space="preserve"> </w:t>
+      </w:r>
+      <w:proofErr w:type="spellStart"/>
+      <w:r>
+        <w:rPr>
+          <w:highlight w:val="lightGray"/>
+        </w:rPr>
+        <w:t>all</w:t>
+      </w:r>
+      <w:proofErr w:type="spellEnd"/>
+      <w:r>
+        <w:rPr>
+          <w:highlight w:val="lightGray"/>
+        </w:rPr>
+        <w:t xml:space="preserve"> </w:t>
+      </w:r>
+      <w:proofErr w:type="spellStart"/>
+      <w:r>
+        <w:rPr>
+          <w:highlight w:val="lightGray"/>
+        </w:rPr>
+        <w:t>granted</w:t>
+      </w:r>
+      <w:proofErr w:type="spellEnd"/>
+    </w:p>
+    <w:p>
+      <w:pPr>
+        <w:spacing w:after="0"/>
+      </w:pPr>
+      <w:proofErr w:type="spellStart"/>
+      <w:r>
+        <w:rPr>
+          <w:highlight w:val="lightGray"/>
+        </w:rPr>
+        <w:t>Satisfy</w:t>
+      </w:r>
+      <w:proofErr w:type="spellEnd"/>
+      <w:r>
+        <w:rPr>
+          <w:highlight w:val="lightGray"/>
+        </w:rPr>
+        <w:t xml:space="preserve"> </w:t>
+      </w:r>
+      <w:proofErr w:type="spellStart"/>
+      <w:r>
+        <w:rPr>
+          <w:highlight w:val="lightGray"/>
+        </w:rPr>
+        <w:t>Any</w:t>
+      </w:r>
+      <w:proofErr w:type="spellEnd"/>
+    </w:p>
+    <w:p>
+      <w:pPr>
+        <w:spacing w:after="0"/>
+      </w:pPr>
+    </w:p>
+    <w:p>
+      <w:r>
+        <w:t>Além disso, adicionei a opção que evita listagem do diretório como descrito no ponto 4 deste documento.</w:t>
+      </w:r>
+    </w:p>
+    <w:p>
+      <w:pPr>
+        <w:pStyle w:val="PargrafodaLista"/>
+        <w:numPr>
+          <w:ilvl w:val="0"/>
+          <w:numId w:val="8"/>
+        </w:numPr>
+      </w:pPr>
+      <w:r>
+        <w:t xml:space="preserve">Redirecionando </w:t>
+      </w:r>
+      <w:r>
+        <w:t xml:space="preserve">endereço do </w:t>
+      </w:r>
+      <w:proofErr w:type="spellStart"/>
+      <w:r>
+        <w:t>subdomain</w:t>
+      </w:r>
+      <w:proofErr w:type="spellEnd"/>
+      <w:r>
+        <w:t xml:space="preserve"> para a pasta </w:t>
+      </w:r>
+      <w:proofErr w:type="spellStart"/>
+      <w:r>
+        <w:t>public</w:t>
+      </w:r>
+      <w:proofErr w:type="spellEnd"/>
+      <w:r>
+        <w:t xml:space="preserve"> do </w:t>
+      </w:r>
+      <w:proofErr w:type="spellStart"/>
+      <w:r>
+        <w:t>laravel</w:t>
+      </w:r>
+      <w:proofErr w:type="spellEnd"/>
+    </w:p>
+    <w:p>
+      <w:r>
+        <w:t>Basta adicionar o código abaixo:</w:t>
+      </w:r>
+    </w:p>
+    <w:p>
+      <w:pPr>
+        <w:rPr>
+          <w:i/>
+          <w:iCs/>
+        </w:rPr>
+      </w:pPr>
+      <w:proofErr w:type="spellStart"/>
+      <w:r>
+        <w:rPr>
+          <w:i/>
+          <w:iCs/>
+          <w:highlight w:val="lightGray"/>
+        </w:rPr>
+        <w:t>RewriteEngine</w:t>
+      </w:r>
+      <w:proofErr w:type="spellEnd"/>
+      <w:r>
+        <w:rPr>
+          <w:i/>
+          <w:iCs/>
+          <w:highlight w:val="lightGray"/>
+        </w:rPr>
+        <w:t xml:space="preserve"> on</w:t>
+      </w:r>
+      <w:r>
+        <w:rPr>
+          <w:highlight w:val="lightGray"/>
+        </w:rPr>
+        <w:br/>
+      </w:r>
+      <w:proofErr w:type="spellStart"/>
+      <w:r>
+        <w:rPr>
+          <w:i/>
+          <w:iCs/>
+          <w:highlight w:val="lightGray"/>
+        </w:rPr>
+        <w:t>RewriteCond</w:t>
+      </w:r>
+      <w:proofErr w:type="spellEnd"/>
+      <w:r>
+        <w:rPr>
+          <w:i/>
+          <w:iCs/>
+          <w:highlight w:val="lightGray"/>
+        </w:rPr>
+        <w:t xml:space="preserve"> %{HTTP_HOST} ^</w:t>
+      </w:r>
+      <w:r>
+        <w:rPr>
+          <w:i/>
+          <w:iCs/>
+          <w:color w:val="FF0000"/>
+          <w:highlight w:val="lightGray"/>
+        </w:rPr>
+        <w:t>domain-name.com</w:t>
+      </w:r>
+      <w:r>
+        <w:rPr>
+          <w:i/>
+          <w:iCs/>
+          <w:highlight w:val="lightGray"/>
+        </w:rPr>
+        <w:t>$ [</w:t>
+      </w:r>
+      <w:proofErr w:type="gramStart"/>
+      <w:r>
+        <w:rPr>
+          <w:i/>
+          <w:iCs/>
+          <w:highlight w:val="lightGray"/>
+        </w:rPr>
+        <w:t>NC,OR</w:t>
+      </w:r>
+      <w:proofErr w:type="gramEnd"/>
+      <w:r>
+        <w:rPr>
+          <w:i/>
+          <w:iCs/>
+          <w:highlight w:val="lightGray"/>
+        </w:rPr>
+        <w:t>]</w:t>
+      </w:r>
+      <w:r>
+        <w:rPr>
+          <w:highlight w:val="lightGray"/>
+        </w:rPr>
+        <w:br/>
+      </w:r>
+      <w:proofErr w:type="spellStart"/>
+      <w:r>
+        <w:rPr>
+          <w:i/>
+          <w:iCs/>
+          <w:highlight w:val="lightGray"/>
+        </w:rPr>
+        <w:t>RewriteCond</w:t>
+      </w:r>
+      <w:proofErr w:type="spellEnd"/>
+      <w:r>
+        <w:rPr>
+          <w:i/>
+          <w:iCs/>
+          <w:highlight w:val="lightGray"/>
+        </w:rPr>
+        <w:t xml:space="preserve"> %{HTTP_HOST} ^</w:t>
+      </w:r>
+      <w:r>
+        <w:rPr>
+          <w:i/>
+          <w:iCs/>
+          <w:color w:val="FF0000"/>
+          <w:highlight w:val="lightGray"/>
+        </w:rPr>
+        <w:t>www.domain-name.com</w:t>
+      </w:r>
+      <w:r>
+        <w:rPr>
+          <w:i/>
+          <w:iCs/>
+          <w:highlight w:val="lightGray"/>
+        </w:rPr>
+        <w:t>$</w:t>
+      </w:r>
+      <w:r>
+        <w:rPr>
+          <w:highlight w:val="lightGray"/>
+        </w:rPr>
+        <w:br/>
+      </w:r>
+      <w:proofErr w:type="spellStart"/>
+      <w:r>
+        <w:rPr>
+          <w:i/>
+          <w:iCs/>
+          <w:highlight w:val="lightGray"/>
+        </w:rPr>
+        <w:t>RewriteCond</w:t>
+      </w:r>
+      <w:proofErr w:type="spellEnd"/>
+      <w:r>
+        <w:rPr>
+          <w:i/>
+          <w:iCs/>
+          <w:highlight w:val="lightGray"/>
+        </w:rPr>
+        <w:t xml:space="preserve"> %{REQUEST_URI} !</w:t>
+      </w:r>
+      <w:r>
+        <w:rPr>
+          <w:i/>
+          <w:iCs/>
+          <w:color w:val="FF0000"/>
+          <w:highlight w:val="lightGray"/>
+        </w:rPr>
+        <w:t>folder</w:t>
+      </w:r>
+      <w:r>
+        <w:rPr>
+          <w:i/>
+          <w:iCs/>
+          <w:highlight w:val="lightGray"/>
+        </w:rPr>
+        <w:t>/</w:t>
+      </w:r>
+      <w:r>
+        <w:rPr>
+          <w:highlight w:val="lightGray"/>
+        </w:rPr>
+        <w:br/>
+      </w:r>
+      <w:proofErr w:type="spellStart"/>
+      <w:r>
+        <w:rPr>
+          <w:i/>
+          <w:iCs/>
+          <w:highlight w:val="lightGray"/>
+        </w:rPr>
+        <w:t>RewriteRule</w:t>
+      </w:r>
+      <w:proofErr w:type="spellEnd"/>
+      <w:r>
+        <w:rPr>
+          <w:i/>
+          <w:iCs/>
+          <w:highlight w:val="lightGray"/>
+        </w:rPr>
+        <w:t xml:space="preserve"> (.*) /</w:t>
+      </w:r>
+      <w:r>
+        <w:rPr>
+          <w:i/>
+          <w:iCs/>
+          <w:color w:val="FF0000"/>
+          <w:highlight w:val="lightGray"/>
+        </w:rPr>
+        <w:t>folder</w:t>
+      </w:r>
+      <w:r>
+        <w:rPr>
+          <w:i/>
+          <w:iCs/>
+          <w:highlight w:val="lightGray"/>
+        </w:rPr>
+        <w:t>/$1 [L]</w:t>
+      </w:r>
+    </w:p>
+    <w:p>
+      <w:r>
+        <w:t>Lembrar que “folder” é o caminho complet</w:t>
+      </w:r>
+      <w:r>
+        <w:t>o</w:t>
+      </w:r>
+      <w:r>
+        <w:t xml:space="preserve">. </w:t>
+      </w:r>
+      <w:r>
+        <w:t>Por exemplo:</w:t>
+      </w:r>
+      <w:bookmarkStart w:id="0" w:name="_GoBack"/>
+      <w:bookmarkEnd w:id="0"/>
+    </w:p>
+    <w:p>
+      <w:pPr>
+        <w:spacing w:after="0"/>
+        <w:rPr>
+          <w:highlight w:val="lightGray"/>
+        </w:rPr>
+      </w:pPr>
+      <w:proofErr w:type="spellStart"/>
+      <w:r>
+        <w:rPr>
+          <w:highlight w:val="lightGray"/>
+        </w:rPr>
+        <w:t>RewriteEngine</w:t>
+      </w:r>
+      <w:proofErr w:type="spellEnd"/>
+      <w:r>
+        <w:rPr>
+          <w:highlight w:val="lightGray"/>
+        </w:rPr>
+        <w:t xml:space="preserve"> </w:t>
+      </w:r>
+      <w:proofErr w:type="spellStart"/>
+      <w:r>
+        <w:rPr>
+          <w:highlight w:val="lightGray"/>
+        </w:rPr>
+        <w:t>on</w:t>
+      </w:r>
+      <w:proofErr w:type="spellEnd"/>
+    </w:p>
+    <w:p>
+      <w:pPr>
+        <w:spacing w:after="0"/>
+        <w:rPr>
+          <w:highlight w:val="lightGray"/>
+          <w:lang w:val="en-US"/>
+        </w:rPr>
+      </w:pPr>
+      <w:proofErr w:type="spellStart"/>
+      <w:r>
+        <w:rPr>
+          <w:highlight w:val="lightGray"/>
+          <w:lang w:val="en-US"/>
+        </w:rPr>
+        <w:t>RewriteCond</w:t>
+      </w:r>
+      <w:proofErr w:type="spellEnd"/>
+      <w:r>
+        <w:rPr>
+          <w:highlight w:val="lightGray"/>
+          <w:lang w:val="en-US"/>
+        </w:rPr>
+        <w:t xml:space="preserve"> %{HTTP_HOST} ^</w:t>
+      </w:r>
+      <w:r>
+        <w:rPr>
+          <w:color w:val="FF0000"/>
+          <w:highlight w:val="lightGray"/>
+          <w:lang w:val="en-US"/>
+        </w:rPr>
+        <w:t>photo.optykopoczno.pl</w:t>
+      </w:r>
+      <w:r>
+        <w:rPr>
+          <w:highlight w:val="lightGray"/>
+          <w:lang w:val="en-US"/>
+        </w:rPr>
+        <w:t>$ [</w:t>
+      </w:r>
+      <w:proofErr w:type="gramStart"/>
+      <w:r>
+        <w:rPr>
+          <w:highlight w:val="lightGray"/>
+          <w:lang w:val="en-US"/>
+        </w:rPr>
+        <w:t>NC,OR</w:t>
+      </w:r>
+      <w:proofErr w:type="gramEnd"/>
+      <w:r>
+        <w:rPr>
+          <w:highlight w:val="lightGray"/>
+          <w:lang w:val="en-US"/>
+        </w:rPr>
+        <w:t>]</w:t>
+      </w:r>
+    </w:p>
+    <w:p>
+      <w:pPr>
+        <w:spacing w:after="0"/>
+        <w:rPr>
+          <w:highlight w:val="lightGray"/>
+          <w:lang w:val="en-US"/>
+        </w:rPr>
+      </w:pPr>
+      <w:proofErr w:type="spellStart"/>
+      <w:r>
+        <w:rPr>
+          <w:highlight w:val="lightGray"/>
+          <w:lang w:val="en-US"/>
+        </w:rPr>
+        <w:t>RewriteCond</w:t>
+      </w:r>
+      <w:proofErr w:type="spellEnd"/>
+      <w:r>
+        <w:rPr>
+          <w:highlight w:val="lightGray"/>
+          <w:lang w:val="en-US"/>
+        </w:rPr>
+        <w:t xml:space="preserve"> %{HTTP_HOST} ^</w:t>
+      </w:r>
+      <w:r>
+        <w:rPr>
+          <w:color w:val="FF0000"/>
+          <w:highlight w:val="lightGray"/>
+          <w:lang w:val="en-US"/>
+        </w:rPr>
+        <w:t>www.photo.optykopoczno.pl</w:t>
+      </w:r>
+      <w:r>
+        <w:rPr>
+          <w:highlight w:val="lightGray"/>
+          <w:lang w:val="en-US"/>
+        </w:rPr>
+        <w:t>$</w:t>
+      </w:r>
+    </w:p>
+    <w:p>
+      <w:pPr>
+        <w:spacing w:after="0"/>
+        <w:rPr>
+          <w:highlight w:val="lightGray"/>
+          <w:lang w:val="en-US"/>
+        </w:rPr>
+      </w:pPr>
+      <w:proofErr w:type="spellStart"/>
+      <w:r>
+        <w:rPr>
+          <w:highlight w:val="lightGray"/>
+          <w:lang w:val="en-US"/>
+        </w:rPr>
+        <w:t>RewriteCond</w:t>
+      </w:r>
+      <w:proofErr w:type="spellEnd"/>
+      <w:r>
+        <w:rPr>
+          <w:highlight w:val="lightGray"/>
+          <w:lang w:val="en-US"/>
+        </w:rPr>
+        <w:t xml:space="preserve"> %{REQUEST_URI</w:t>
+      </w:r>
+      <w:proofErr w:type="gramStart"/>
+      <w:r>
+        <w:rPr>
+          <w:highlight w:val="lightGray"/>
+          <w:lang w:val="en-US"/>
+        </w:rPr>
+        <w:t>} !</w:t>
+      </w:r>
+      <w:r>
+        <w:rPr>
+          <w:color w:val="FF0000"/>
+          <w:highlight w:val="lightGray"/>
+          <w:lang w:val="en-US"/>
+        </w:rPr>
+        <w:t>home</w:t>
+      </w:r>
+      <w:proofErr w:type="gramEnd"/>
+      <w:r>
+        <w:rPr>
+          <w:color w:val="FF0000"/>
+          <w:highlight w:val="lightGray"/>
+          <w:lang w:val="en-US"/>
+        </w:rPr>
+        <w:t>/</w:t>
+      </w:r>
+      <w:proofErr w:type="spellStart"/>
+      <w:r>
+        <w:rPr>
+          <w:color w:val="FF0000"/>
+          <w:highlight w:val="lightGray"/>
+          <w:lang w:val="en-US"/>
+        </w:rPr>
+        <w:t>optykopo</w:t>
+      </w:r>
+      <w:proofErr w:type="spellEnd"/>
+      <w:r>
+        <w:rPr>
+          <w:color w:val="FF0000"/>
+          <w:highlight w:val="lightGray"/>
+          <w:lang w:val="en-US"/>
+        </w:rPr>
+        <w:t>/photo/photo2me/public</w:t>
+      </w:r>
+      <w:r>
+        <w:rPr>
+          <w:highlight w:val="lightGray"/>
+          <w:lang w:val="en-US"/>
+        </w:rPr>
+        <w:t>/</w:t>
+      </w:r>
+    </w:p>
+    <w:p>
+      <w:pPr>
+        <w:spacing w:after="0"/>
+        <w:rPr>
+          <w:lang w:val="en-US"/>
+        </w:rPr>
+      </w:pPr>
+      <w:proofErr w:type="spellStart"/>
+      <w:r>
+        <w:rPr>
+          <w:highlight w:val="lightGray"/>
+          <w:lang w:val="en-US"/>
+        </w:rPr>
+        <w:t>RewriteRule</w:t>
+      </w:r>
+      <w:proofErr w:type="spellEnd"/>
+      <w:r>
+        <w:rPr>
+          <w:highlight w:val="lightGray"/>
+          <w:lang w:val="en-US"/>
+        </w:rPr>
+        <w:t xml:space="preserve"> </w:t>
+      </w:r>
+      <w:proofErr w:type="gramStart"/>
+      <w:r>
+        <w:rPr>
+          <w:highlight w:val="lightGray"/>
+          <w:lang w:val="en-US"/>
+        </w:rPr>
+        <w:t>(.*</w:t>
+      </w:r>
+      <w:proofErr w:type="gramEnd"/>
+      <w:r>
+        <w:rPr>
+          <w:highlight w:val="lightGray"/>
+          <w:lang w:val="en-US"/>
+        </w:rPr>
+        <w:t>) /</w:t>
+      </w:r>
+      <w:r>
+        <w:rPr>
+          <w:color w:val="FF0000"/>
+          <w:highlight w:val="lightGray"/>
+          <w:lang w:val="en-US"/>
+        </w:rPr>
+        <w:t>home/</w:t>
+      </w:r>
+      <w:proofErr w:type="spellStart"/>
+      <w:r>
+        <w:rPr>
+          <w:color w:val="FF0000"/>
+          <w:highlight w:val="lightGray"/>
+          <w:lang w:val="en-US"/>
+        </w:rPr>
+        <w:t>optykopo</w:t>
+      </w:r>
+      <w:proofErr w:type="spellEnd"/>
+      <w:r>
+        <w:rPr>
+          <w:color w:val="FF0000"/>
+          <w:highlight w:val="lightGray"/>
+          <w:lang w:val="en-US"/>
+        </w:rPr>
+        <w:t>/photo/photo2me/public</w:t>
+      </w:r>
+      <w:r>
+        <w:rPr>
+          <w:highlight w:val="lightGray"/>
+          <w:lang w:val="en-US"/>
+        </w:rPr>
+        <w:t>/$1 [L]</w:t>
+      </w:r>
+    </w:p>
+    <w:p>
+      <w:pPr>
+        <w:spacing w:after="0"/>
+        <w:rPr>
+          <w:lang w:val="en-US"/>
+        </w:rPr>
+      </w:pPr>
+    </w:p>
+    <w:p>
+      <w:pPr>
+        <w:rPr>
+          <w:lang w:val="en-US"/>
+        </w:rPr>
+      </w:pPr>
+    </w:p>
     <w:p>
       <w:pPr>
         <w:pBdr>
           <w:bottom w:val="single" w:sz="12" w:space="1" w:color="auto"/>
         </w:pBdr>
-      </w:pPr>
-    </w:p>
-    <w:p/>
+        <w:rPr>
+          <w:lang w:val="en-US"/>
+        </w:rPr>
+      </w:pPr>
+    </w:p>
+    <w:p>
+      <w:pPr>
+        <w:rPr>
+          <w:lang w:val="en-US"/>
+        </w:rPr>
+      </w:pPr>
+    </w:p>
     <w:p>
       <w:pPr>
         <w:pStyle w:val="Ttulo1"/>
@@ -708,7 +2137,6 @@
     </w:p>
     <w:p>
       <w:r>
-        <w:lastRenderedPageBreak/>
         <w:t xml:space="preserve">Depois, só adicionei a pasta ao </w:t>
       </w:r>
       <w:proofErr w:type="spellStart"/>
@@ -810,6 +2238,7 @@
         </w:numPr>
       </w:pPr>
       <w:r>
+        <w:lastRenderedPageBreak/>
         <w:t>Configurando o servidor</w:t>
       </w:r>
     </w:p>
@@ -1129,8 +2558,6 @@
               </w:rPr>
               <w:t xml:space="preserve"> photo2me.com</w:t>
             </w:r>
-            <w:bookmarkStart w:id="0" w:name="_GoBack"/>
-            <w:bookmarkEnd w:id="0"/>
           </w:p>
           <w:p>
             <w:pPr>
@@ -1592,110 +3019,110 @@
               <w:rPr>
                 <w:lang w:val="en-US"/>
               </w:rPr>
+              <w:t>&lt;!DOCTYPE</w:t>
+            </w:r>
+            <w:proofErr w:type="gramEnd"/>
+            <w:r>
+              <w:rPr>
+                <w:lang w:val="en-US"/>
+              </w:rPr>
+              <w:t xml:space="preserve"> html&gt;</w:t>
+            </w:r>
+          </w:p>
+          <w:p>
+            <w:pPr>
+              <w:ind w:left="360"/>
+              <w:rPr>
+                <w:lang w:val="en-US"/>
+              </w:rPr>
+            </w:pPr>
+            <w:r>
+              <w:rPr>
+                <w:lang w:val="en-US"/>
+              </w:rPr>
+              <w:t>&lt;html&gt;</w:t>
+            </w:r>
+          </w:p>
+          <w:p>
+            <w:pPr>
+              <w:ind w:left="360"/>
+              <w:rPr>
+                <w:lang w:val="en-US"/>
+              </w:rPr>
+            </w:pPr>
+            <w:r>
+              <w:rPr>
+                <w:lang w:val="en-US"/>
+              </w:rPr>
+              <w:t xml:space="preserve">  &lt;head&gt;</w:t>
+            </w:r>
+          </w:p>
+          <w:p>
+            <w:pPr>
+              <w:ind w:left="360"/>
+              <w:rPr>
+                <w:lang w:val="en-US"/>
+              </w:rPr>
+            </w:pPr>
+            <w:r>
+              <w:rPr>
+                <w:lang w:val="en-US"/>
+              </w:rPr>
+              <w:t xml:space="preserve">    &lt;title&gt;photo2me&lt;/title&gt;</w:t>
+            </w:r>
+          </w:p>
+          <w:p>
+            <w:pPr>
+              <w:ind w:left="360"/>
+            </w:pPr>
+            <w:r>
+              <w:rPr>
+                <w:lang w:val="en-US"/>
+              </w:rPr>
+              <w:t xml:space="preserve">    </w:t>
+            </w:r>
+            <w:r>
+              <w:t xml:space="preserve">{{-- Incluir os itens que estarão presentes em todos os </w:t>
+            </w:r>
+            <w:proofErr w:type="spellStart"/>
+            <w:r>
+              <w:t>heads</w:t>
+            </w:r>
+            <w:proofErr w:type="spellEnd"/>
+            <w:r>
+              <w:t xml:space="preserve"> --}}</w:t>
+            </w:r>
+          </w:p>
+          <w:p>
+            <w:pPr>
+              <w:ind w:left="360"/>
+            </w:pPr>
+            <w:r>
+              <w:t xml:space="preserve">    @</w:t>
+            </w:r>
+            <w:proofErr w:type="gramStart"/>
+            <w:r>
+              <w:t>include(</w:t>
+            </w:r>
+            <w:proofErr w:type="gramEnd"/>
+            <w:r>
+              <w:t>'</w:t>
+            </w:r>
+            <w:proofErr w:type="spellStart"/>
+            <w:r>
+              <w:t>includes.head</w:t>
+            </w:r>
+            <w:proofErr w:type="spellEnd"/>
+            <w:r>
+              <w:t>')</w:t>
+            </w:r>
+          </w:p>
+          <w:p>
+            <w:pPr>
+              <w:ind w:left="360"/>
+            </w:pPr>
+            <w:r>
               <w:lastRenderedPageBreak/>
-              <w:t>&lt;!DOCTYPE</w:t>
-            </w:r>
-            <w:proofErr w:type="gramEnd"/>
-            <w:r>
-              <w:rPr>
-                <w:lang w:val="en-US"/>
-              </w:rPr>
-              <w:t xml:space="preserve"> html&gt;</w:t>
-            </w:r>
-          </w:p>
-          <w:p>
-            <w:pPr>
-              <w:ind w:left="360"/>
-              <w:rPr>
-                <w:lang w:val="en-US"/>
-              </w:rPr>
-            </w:pPr>
-            <w:r>
-              <w:rPr>
-                <w:lang w:val="en-US"/>
-              </w:rPr>
-              <w:t>&lt;html&gt;</w:t>
-            </w:r>
-          </w:p>
-          <w:p>
-            <w:pPr>
-              <w:ind w:left="360"/>
-              <w:rPr>
-                <w:lang w:val="en-US"/>
-              </w:rPr>
-            </w:pPr>
-            <w:r>
-              <w:rPr>
-                <w:lang w:val="en-US"/>
-              </w:rPr>
-              <w:t xml:space="preserve">  &lt;head&gt;</w:t>
-            </w:r>
-          </w:p>
-          <w:p>
-            <w:pPr>
-              <w:ind w:left="360"/>
-              <w:rPr>
-                <w:lang w:val="en-US"/>
-              </w:rPr>
-            </w:pPr>
-            <w:r>
-              <w:rPr>
-                <w:lang w:val="en-US"/>
-              </w:rPr>
-              <w:t xml:space="preserve">    &lt;title&gt;photo2me&lt;/title&gt;</w:t>
-            </w:r>
-          </w:p>
-          <w:p>
-            <w:pPr>
-              <w:ind w:left="360"/>
-            </w:pPr>
-            <w:r>
-              <w:rPr>
-                <w:lang w:val="en-US"/>
-              </w:rPr>
-              <w:t xml:space="preserve">    </w:t>
-            </w:r>
-            <w:r>
-              <w:t xml:space="preserve">{{-- Incluir os itens que estarão presentes em todos os </w:t>
-            </w:r>
-            <w:proofErr w:type="spellStart"/>
-            <w:r>
-              <w:t>heads</w:t>
-            </w:r>
-            <w:proofErr w:type="spellEnd"/>
-            <w:r>
-              <w:t xml:space="preserve"> --}}</w:t>
-            </w:r>
-          </w:p>
-          <w:p>
-            <w:pPr>
-              <w:ind w:left="360"/>
-            </w:pPr>
-            <w:r>
-              <w:t xml:space="preserve">    @</w:t>
-            </w:r>
-            <w:proofErr w:type="gramStart"/>
-            <w:r>
-              <w:t>include(</w:t>
-            </w:r>
-            <w:proofErr w:type="gramEnd"/>
-            <w:r>
-              <w:t>'</w:t>
-            </w:r>
-            <w:proofErr w:type="spellStart"/>
-            <w:r>
-              <w:t>includes.head</w:t>
-            </w:r>
-            <w:proofErr w:type="spellEnd"/>
-            <w:r>
-              <w:t>')</w:t>
-            </w:r>
-          </w:p>
-          <w:p>
-            <w:pPr>
-              <w:ind w:left="360"/>
-            </w:pPr>
-            <w:r>
               <w:t xml:space="preserve">    {{-- Espaço para </w:t>
             </w:r>
             <w:proofErr w:type="spellStart"/>
@@ -3014,6 +4441,7 @@
                 <w:shd w:val="clear" w:color="auto" w:fill="F9F2F4"/>
                 <w:lang w:eastAsia="pt-BR"/>
               </w:rPr>
+              <w:lastRenderedPageBreak/>
               <w:t>.</w:t>
             </w:r>
             <w:proofErr w:type="spellStart"/>
@@ -5057,101 +6485,101 @@
           </w:p>
           <w:p>
             <w:r>
+              <w:t xml:space="preserve">        </w:t>
+            </w:r>
+            <w:proofErr w:type="spellStart"/>
+            <w:proofErr w:type="gramStart"/>
+            <w:r>
+              <w:t>return</w:t>
+            </w:r>
+            <w:proofErr w:type="spellEnd"/>
+            <w:proofErr w:type="gramEnd"/>
+            <w:r>
+              <w:t xml:space="preserve"> </w:t>
+            </w:r>
+            <w:proofErr w:type="spellStart"/>
+            <w:r>
+              <w:t>Validator</w:t>
+            </w:r>
+            <w:proofErr w:type="spellEnd"/>
+            <w:r>
+              <w:t>::</w:t>
+            </w:r>
+            <w:proofErr w:type="spellStart"/>
+            <w:r>
+              <w:t>make</w:t>
+            </w:r>
+            <w:proofErr w:type="spellEnd"/>
+            <w:r>
+              <w:t>($data, [</w:t>
+            </w:r>
+          </w:p>
+          <w:p>
+            <w:r>
+              <w:t xml:space="preserve">            </w:t>
+            </w:r>
+            <w:r>
+              <w:rPr>
+                <w:highlight w:val="yellow"/>
+              </w:rPr>
+              <w:t>//retirei o ‘</w:t>
+            </w:r>
+            <w:proofErr w:type="spellStart"/>
+            <w:r>
+              <w:rPr>
+                <w:highlight w:val="yellow"/>
+              </w:rPr>
+              <w:t>name</w:t>
+            </w:r>
+            <w:proofErr w:type="spellEnd"/>
+            <w:r>
+              <w:rPr>
+                <w:highlight w:val="yellow"/>
+              </w:rPr>
+              <w:t>’ dessa linha</w:t>
+            </w:r>
+          </w:p>
+          <w:p>
+            <w:pPr>
+              <w:rPr>
+                <w:lang w:val="en-US"/>
+              </w:rPr>
+            </w:pPr>
+            <w:r>
+              <w:t xml:space="preserve">            </w:t>
+            </w:r>
+            <w:r>
+              <w:rPr>
+                <w:lang w:val="en-US"/>
+              </w:rPr>
+              <w:t>'email' =&gt; 'required|email|max:255|</w:t>
+            </w:r>
+            <w:proofErr w:type="gramStart"/>
+            <w:r>
+              <w:rPr>
+                <w:lang w:val="en-US"/>
+              </w:rPr>
+              <w:t>unique:users</w:t>
+            </w:r>
+            <w:proofErr w:type="gramEnd"/>
+            <w:r>
+              <w:rPr>
+                <w:lang w:val="en-US"/>
+              </w:rPr>
+              <w:t>',</w:t>
+            </w:r>
+          </w:p>
+          <w:p>
+            <w:pPr>
+              <w:rPr>
+                <w:lang w:val="en-US"/>
+              </w:rPr>
+            </w:pPr>
+            <w:r>
+              <w:rPr>
+                <w:lang w:val="en-US"/>
+              </w:rPr>
               <w:lastRenderedPageBreak/>
-              <w:t xml:space="preserve">        </w:t>
-            </w:r>
-            <w:proofErr w:type="spellStart"/>
-            <w:proofErr w:type="gramStart"/>
-            <w:r>
-              <w:t>return</w:t>
-            </w:r>
-            <w:proofErr w:type="spellEnd"/>
-            <w:proofErr w:type="gramEnd"/>
-            <w:r>
-              <w:t xml:space="preserve"> </w:t>
-            </w:r>
-            <w:proofErr w:type="spellStart"/>
-            <w:r>
-              <w:t>Validator</w:t>
-            </w:r>
-            <w:proofErr w:type="spellEnd"/>
-            <w:r>
-              <w:t>::</w:t>
-            </w:r>
-            <w:proofErr w:type="spellStart"/>
-            <w:r>
-              <w:t>make</w:t>
-            </w:r>
-            <w:proofErr w:type="spellEnd"/>
-            <w:r>
-              <w:t>($data, [</w:t>
-            </w:r>
-          </w:p>
-          <w:p>
-            <w:r>
-              <w:t xml:space="preserve">            </w:t>
-            </w:r>
-            <w:r>
-              <w:rPr>
-                <w:highlight w:val="yellow"/>
-              </w:rPr>
-              <w:t>//retirei o ‘</w:t>
-            </w:r>
-            <w:proofErr w:type="spellStart"/>
-            <w:r>
-              <w:rPr>
-                <w:highlight w:val="yellow"/>
-              </w:rPr>
-              <w:t>name</w:t>
-            </w:r>
-            <w:proofErr w:type="spellEnd"/>
-            <w:r>
-              <w:rPr>
-                <w:highlight w:val="yellow"/>
-              </w:rPr>
-              <w:t>’ dessa linha</w:t>
-            </w:r>
-          </w:p>
-          <w:p>
-            <w:pPr>
-              <w:rPr>
-                <w:lang w:val="en-US"/>
-              </w:rPr>
-            </w:pPr>
-            <w:r>
-              <w:t xml:space="preserve">            </w:t>
-            </w:r>
-            <w:r>
-              <w:rPr>
-                <w:lang w:val="en-US"/>
-              </w:rPr>
-              <w:t>'email' =&gt; 'required|email|max:255|</w:t>
-            </w:r>
-            <w:proofErr w:type="gramStart"/>
-            <w:r>
-              <w:rPr>
-                <w:lang w:val="en-US"/>
-              </w:rPr>
-              <w:t>unique:users</w:t>
-            </w:r>
-            <w:proofErr w:type="gramEnd"/>
-            <w:r>
-              <w:rPr>
-                <w:lang w:val="en-US"/>
-              </w:rPr>
-              <w:t>',</w:t>
-            </w:r>
-          </w:p>
-          <w:p>
-            <w:pPr>
-              <w:rPr>
-                <w:lang w:val="en-US"/>
-              </w:rPr>
-            </w:pPr>
-            <w:r>
-              <w:rPr>
-                <w:lang w:val="en-US"/>
-              </w:rPr>
               <w:t xml:space="preserve">            'password' =&gt; 'required|confirmed|min:6',</w:t>
             </w:r>
           </w:p>
@@ -5502,7 +6930,7 @@
       <w:r>
         <w:t xml:space="preserve">Primeiro, vamos criar o banco de dados no </w:t>
       </w:r>
-      <w:hyperlink r:id="rId7" w:history="1">
+      <w:hyperlink r:id="rId8" w:history="1">
         <w:r>
           <w:rPr>
             <w:rStyle w:val="Hyperlink"/>
@@ -6047,85 +7475,85 @@
               <w:rPr>
                 <w:lang w:val="en-US"/>
               </w:rPr>
+              <w:t xml:space="preserve">            $table-&gt;string('</w:t>
+            </w:r>
+            <w:proofErr w:type="spellStart"/>
+            <w:r>
+              <w:rPr>
+                <w:lang w:val="en-US"/>
+              </w:rPr>
+              <w:t>sobrenome</w:t>
+            </w:r>
+            <w:proofErr w:type="spellEnd"/>
+            <w:r>
+              <w:rPr>
+                <w:lang w:val="en-US"/>
+              </w:rPr>
+              <w:t>')-&gt;</w:t>
+            </w:r>
+            <w:proofErr w:type="spellStart"/>
+            <w:proofErr w:type="gramStart"/>
+            <w:r>
+              <w:rPr>
+                <w:lang w:val="en-US"/>
+              </w:rPr>
+              <w:t>nullable</w:t>
+            </w:r>
+            <w:proofErr w:type="spellEnd"/>
+            <w:r>
+              <w:rPr>
+                <w:lang w:val="en-US"/>
+              </w:rPr>
+              <w:t>(</w:t>
+            </w:r>
+            <w:proofErr w:type="gramEnd"/>
+            <w:r>
+              <w:rPr>
+                <w:lang w:val="en-US"/>
+              </w:rPr>
+              <w:t>);</w:t>
+            </w:r>
+          </w:p>
+          <w:p>
+            <w:r>
+              <w:rPr>
+                <w:lang w:val="en-US"/>
+              </w:rPr>
+              <w:t xml:space="preserve">            </w:t>
+            </w:r>
+            <w:r>
+              <w:t>$</w:t>
+            </w:r>
+            <w:proofErr w:type="spellStart"/>
+            <w:r>
+              <w:t>table</w:t>
+            </w:r>
+            <w:proofErr w:type="spellEnd"/>
+            <w:r>
+              <w:t>-&gt;</w:t>
+            </w:r>
+            <w:proofErr w:type="spellStart"/>
+            <w:proofErr w:type="gramStart"/>
+            <w:r>
+              <w:t>boolean</w:t>
+            </w:r>
+            <w:proofErr w:type="spellEnd"/>
+            <w:r>
+              <w:t>(</w:t>
+            </w:r>
+            <w:proofErr w:type="gramEnd"/>
+            <w:r>
+              <w:t>'marketing');</w:t>
+            </w:r>
+          </w:p>
+          <w:p>
+            <w:r>
+              <w:t xml:space="preserve">        });</w:t>
+            </w:r>
+          </w:p>
+          <w:p>
+            <w:r>
               <w:lastRenderedPageBreak/>
-              <w:t xml:space="preserve">            $table-&gt;string('</w:t>
-            </w:r>
-            <w:proofErr w:type="spellStart"/>
-            <w:r>
-              <w:rPr>
-                <w:lang w:val="en-US"/>
-              </w:rPr>
-              <w:t>sobrenome</w:t>
-            </w:r>
-            <w:proofErr w:type="spellEnd"/>
-            <w:r>
-              <w:rPr>
-                <w:lang w:val="en-US"/>
-              </w:rPr>
-              <w:t>')-&gt;</w:t>
-            </w:r>
-            <w:proofErr w:type="spellStart"/>
-            <w:proofErr w:type="gramStart"/>
-            <w:r>
-              <w:rPr>
-                <w:lang w:val="en-US"/>
-              </w:rPr>
-              <w:t>nullable</w:t>
-            </w:r>
-            <w:proofErr w:type="spellEnd"/>
-            <w:r>
-              <w:rPr>
-                <w:lang w:val="en-US"/>
-              </w:rPr>
-              <w:t>(</w:t>
-            </w:r>
-            <w:proofErr w:type="gramEnd"/>
-            <w:r>
-              <w:rPr>
-                <w:lang w:val="en-US"/>
-              </w:rPr>
-              <w:t>);</w:t>
-            </w:r>
-          </w:p>
-          <w:p>
-            <w:r>
-              <w:rPr>
-                <w:lang w:val="en-US"/>
-              </w:rPr>
-              <w:t xml:space="preserve">            </w:t>
-            </w:r>
-            <w:r>
-              <w:t>$</w:t>
-            </w:r>
-            <w:proofErr w:type="spellStart"/>
-            <w:r>
-              <w:t>table</w:t>
-            </w:r>
-            <w:proofErr w:type="spellEnd"/>
-            <w:r>
-              <w:t>-&gt;</w:t>
-            </w:r>
-            <w:proofErr w:type="spellStart"/>
-            <w:proofErr w:type="gramStart"/>
-            <w:r>
-              <w:t>boolean</w:t>
-            </w:r>
-            <w:proofErr w:type="spellEnd"/>
-            <w:r>
-              <w:t>(</w:t>
-            </w:r>
-            <w:proofErr w:type="gramEnd"/>
-            <w:r>
-              <w:t>'marketing');</w:t>
-            </w:r>
-          </w:p>
-          <w:p>
-            <w:r>
-              <w:t xml:space="preserve">        });</w:t>
-            </w:r>
-          </w:p>
-          <w:p>
-            <w:r>
               <w:t xml:space="preserve">    }</w:t>
             </w:r>
           </w:p>
@@ -6899,9 +8327,9 @@
 <file path=word/numbering.xml><?xml version="1.0" encoding="utf-8"?>
 <w:numbering xmlns:wpc="http://schemas.microsoft.com/office/word/2010/wordprocessingCanvas" xmlns:cx="http://schemas.microsoft.com/office/drawing/2014/chartex" xmlns:cx1="http://schemas.microsoft.com/office/drawing/2015/9/8/chartex" xmlns:cx2="http://schemas.microsoft.com/office/drawing/2015/10/21/chartex" xmlns:mc="http://schemas.openxmlformats.org/markup-compatibility/2006" xmlns:o="urn:schemas-microsoft-com:office:office" xmlns:r="http://schemas.openxmlformats.org/officeDocument/2006/relationships" xmlns:m="http://schemas.openxmlformats.org/officeDocument/2006/math" xmlns:v="urn:schemas-microsoft-com:vml" xmlns:wp14="http://schemas.microsoft.com/office/word/2010/wordprocessingDrawing" xmlns:wp="http://schemas.openxmlformats.org/drawingml/2006/wordprocessingDrawing" xmlns:w10="urn:schemas-microsoft-com:office:word" xmlns:w="http://schemas.openxmlformats.org/wordprocessingml/2006/main" xmlns:w14="http://schemas.microsoft.com/office/word/2010/wordml" xmlns:w15="http://schemas.microsoft.com/office/word/2012/wordml" xmlns:w16se="http://schemas.microsoft.com/office/word/2015/wordml/symex" xmlns:wpg="http://schemas.microsoft.com/office/word/2010/wordprocessingGroup" xmlns:wpi="http://schemas.microsoft.com/office/word/2010/wordprocessingInk" xmlns:wne="http://schemas.microsoft.com/office/word/2006/wordml" xmlns:wps="http://schemas.microsoft.com/office/word/2010/wordprocessingShape" mc:Ignorable="w14 w15 w16se wp14">
   <w:abstractNum w:abstractNumId="0" w15:restartNumberingAfterBreak="0">
-    <w:nsid w:val="388C04FB"/>
+    <w:nsid w:val="347D5DF1"/>
     <w:multiLevelType w:val="hybridMultilevel"/>
-    <w:tmpl w:val="D988F218"/>
+    <w:tmpl w:val="82C427BE"/>
     <w:lvl w:ilvl="0" w:tplc="04160001">
       <w:start w:val="1"/>
       <w:numFmt w:val="bullet"/>
@@ -7012,181 +8440,9 @@
     </w:lvl>
   </w:abstractNum>
   <w:abstractNum w:abstractNumId="1" w15:restartNumberingAfterBreak="0">
-    <w:nsid w:val="3B6A0F0F"/>
+    <w:nsid w:val="388C04FB"/>
     <w:multiLevelType w:val="hybridMultilevel"/>
-    <w:tmpl w:val="1B086BA6"/>
-    <w:lvl w:ilvl="0" w:tplc="0416000F">
-      <w:start w:val="1"/>
-      <w:numFmt w:val="decimal"/>
-      <w:lvlText w:val="%1."/>
-      <w:lvlJc w:val="left"/>
-      <w:pPr>
-        <w:ind w:left="720" w:hanging="360"/>
-      </w:pPr>
-    </w:lvl>
-    <w:lvl w:ilvl="1" w:tplc="04160019">
-      <w:start w:val="1"/>
-      <w:numFmt w:val="lowerLetter"/>
-      <w:lvlText w:val="%2."/>
-      <w:lvlJc w:val="left"/>
-      <w:pPr>
-        <w:ind w:left="1440" w:hanging="360"/>
-      </w:pPr>
-    </w:lvl>
-    <w:lvl w:ilvl="2" w:tplc="0416001B">
-      <w:start w:val="1"/>
-      <w:numFmt w:val="lowerRoman"/>
-      <w:lvlText w:val="%3."/>
-      <w:lvlJc w:val="right"/>
-      <w:pPr>
-        <w:ind w:left="2160" w:hanging="180"/>
-      </w:pPr>
-    </w:lvl>
-    <w:lvl w:ilvl="3" w:tplc="0416000F" w:tentative="1">
-      <w:start w:val="1"/>
-      <w:numFmt w:val="decimal"/>
-      <w:lvlText w:val="%4."/>
-      <w:lvlJc w:val="left"/>
-      <w:pPr>
-        <w:ind w:left="2880" w:hanging="360"/>
-      </w:pPr>
-    </w:lvl>
-    <w:lvl w:ilvl="4" w:tplc="04160019" w:tentative="1">
-      <w:start w:val="1"/>
-      <w:numFmt w:val="lowerLetter"/>
-      <w:lvlText w:val="%5."/>
-      <w:lvlJc w:val="left"/>
-      <w:pPr>
-        <w:ind w:left="3600" w:hanging="360"/>
-      </w:pPr>
-    </w:lvl>
-    <w:lvl w:ilvl="5" w:tplc="0416001B" w:tentative="1">
-      <w:start w:val="1"/>
-      <w:numFmt w:val="lowerRoman"/>
-      <w:lvlText w:val="%6."/>
-      <w:lvlJc w:val="right"/>
-      <w:pPr>
-        <w:ind w:left="4320" w:hanging="180"/>
-      </w:pPr>
-    </w:lvl>
-    <w:lvl w:ilvl="6" w:tplc="0416000F" w:tentative="1">
-      <w:start w:val="1"/>
-      <w:numFmt w:val="decimal"/>
-      <w:lvlText w:val="%7."/>
-      <w:lvlJc w:val="left"/>
-      <w:pPr>
-        <w:ind w:left="5040" w:hanging="360"/>
-      </w:pPr>
-    </w:lvl>
-    <w:lvl w:ilvl="7" w:tplc="04160019" w:tentative="1">
-      <w:start w:val="1"/>
-      <w:numFmt w:val="lowerLetter"/>
-      <w:lvlText w:val="%8."/>
-      <w:lvlJc w:val="left"/>
-      <w:pPr>
-        <w:ind w:left="5760" w:hanging="360"/>
-      </w:pPr>
-    </w:lvl>
-    <w:lvl w:ilvl="8" w:tplc="0416001B" w:tentative="1">
-      <w:start w:val="1"/>
-      <w:numFmt w:val="lowerRoman"/>
-      <w:lvlText w:val="%9."/>
-      <w:lvlJc w:val="right"/>
-      <w:pPr>
-        <w:ind w:left="6480" w:hanging="180"/>
-      </w:pPr>
-    </w:lvl>
-  </w:abstractNum>
-  <w:abstractNum w:abstractNumId="2" w15:restartNumberingAfterBreak="0">
-    <w:nsid w:val="42173B64"/>
-    <w:multiLevelType w:val="hybridMultilevel"/>
-    <w:tmpl w:val="6BA4C9DE"/>
-    <w:lvl w:ilvl="0" w:tplc="0416000F">
-      <w:start w:val="1"/>
-      <w:numFmt w:val="decimal"/>
-      <w:lvlText w:val="%1."/>
-      <w:lvlJc w:val="left"/>
-      <w:pPr>
-        <w:ind w:left="720" w:hanging="360"/>
-      </w:pPr>
-    </w:lvl>
-    <w:lvl w:ilvl="1" w:tplc="04160019" w:tentative="1">
-      <w:start w:val="1"/>
-      <w:numFmt w:val="lowerLetter"/>
-      <w:lvlText w:val="%2."/>
-      <w:lvlJc w:val="left"/>
-      <w:pPr>
-        <w:ind w:left="1440" w:hanging="360"/>
-      </w:pPr>
-    </w:lvl>
-    <w:lvl w:ilvl="2" w:tplc="0416001B" w:tentative="1">
-      <w:start w:val="1"/>
-      <w:numFmt w:val="lowerRoman"/>
-      <w:lvlText w:val="%3."/>
-      <w:lvlJc w:val="right"/>
-      <w:pPr>
-        <w:ind w:left="2160" w:hanging="180"/>
-      </w:pPr>
-    </w:lvl>
-    <w:lvl w:ilvl="3" w:tplc="0416000F" w:tentative="1">
-      <w:start w:val="1"/>
-      <w:numFmt w:val="decimal"/>
-      <w:lvlText w:val="%4."/>
-      <w:lvlJc w:val="left"/>
-      <w:pPr>
-        <w:ind w:left="2880" w:hanging="360"/>
-      </w:pPr>
-    </w:lvl>
-    <w:lvl w:ilvl="4" w:tplc="04160019" w:tentative="1">
-      <w:start w:val="1"/>
-      <w:numFmt w:val="lowerLetter"/>
-      <w:lvlText w:val="%5."/>
-      <w:lvlJc w:val="left"/>
-      <w:pPr>
-        <w:ind w:left="3600" w:hanging="360"/>
-      </w:pPr>
-    </w:lvl>
-    <w:lvl w:ilvl="5" w:tplc="0416001B" w:tentative="1">
-      <w:start w:val="1"/>
-      <w:numFmt w:val="lowerRoman"/>
-      <w:lvlText w:val="%6."/>
-      <w:lvlJc w:val="right"/>
-      <w:pPr>
-        <w:ind w:left="4320" w:hanging="180"/>
-      </w:pPr>
-    </w:lvl>
-    <w:lvl w:ilvl="6" w:tplc="0416000F" w:tentative="1">
-      <w:start w:val="1"/>
-      <w:numFmt w:val="decimal"/>
-      <w:lvlText w:val="%7."/>
-      <w:lvlJc w:val="left"/>
-      <w:pPr>
-        <w:ind w:left="5040" w:hanging="360"/>
-      </w:pPr>
-    </w:lvl>
-    <w:lvl w:ilvl="7" w:tplc="04160019" w:tentative="1">
-      <w:start w:val="1"/>
-      <w:numFmt w:val="lowerLetter"/>
-      <w:lvlText w:val="%8."/>
-      <w:lvlJc w:val="left"/>
-      <w:pPr>
-        <w:ind w:left="5760" w:hanging="360"/>
-      </w:pPr>
-    </w:lvl>
-    <w:lvl w:ilvl="8" w:tplc="0416001B" w:tentative="1">
-      <w:start w:val="1"/>
-      <w:numFmt w:val="lowerRoman"/>
-      <w:lvlText w:val="%9."/>
-      <w:lvlJc w:val="right"/>
-      <w:pPr>
-        <w:ind w:left="6480" w:hanging="180"/>
-      </w:pPr>
-    </w:lvl>
-  </w:abstractNum>
-  <w:abstractNum w:abstractNumId="3" w15:restartNumberingAfterBreak="0">
-    <w:nsid w:val="45BF7583"/>
-    <w:multiLevelType w:val="hybridMultilevel"/>
-    <w:tmpl w:val="EB1C5928"/>
+    <w:tmpl w:val="D988F218"/>
     <w:lvl w:ilvl="0" w:tplc="04160001">
       <w:start w:val="1"/>
       <w:numFmt w:val="bullet"/>
@@ -7296,7 +8552,292 @@
       </w:rPr>
     </w:lvl>
   </w:abstractNum>
+  <w:abstractNum w:abstractNumId="2" w15:restartNumberingAfterBreak="0">
+    <w:nsid w:val="3B6A0F0F"/>
+    <w:multiLevelType w:val="hybridMultilevel"/>
+    <w:tmpl w:val="215E9C72"/>
+    <w:lvl w:ilvl="0" w:tplc="0416000F">
+      <w:start w:val="1"/>
+      <w:numFmt w:val="decimal"/>
+      <w:lvlText w:val="%1."/>
+      <w:lvlJc w:val="left"/>
+      <w:pPr>
+        <w:ind w:left="720" w:hanging="360"/>
+      </w:pPr>
+    </w:lvl>
+    <w:lvl w:ilvl="1" w:tplc="04160019">
+      <w:start w:val="1"/>
+      <w:numFmt w:val="lowerLetter"/>
+      <w:lvlText w:val="%2."/>
+      <w:lvlJc w:val="left"/>
+      <w:pPr>
+        <w:ind w:left="1440" w:hanging="360"/>
+      </w:pPr>
+    </w:lvl>
+    <w:lvl w:ilvl="2" w:tplc="0416001B">
+      <w:start w:val="1"/>
+      <w:numFmt w:val="lowerRoman"/>
+      <w:lvlText w:val="%3."/>
+      <w:lvlJc w:val="right"/>
+      <w:pPr>
+        <w:ind w:left="2160" w:hanging="180"/>
+      </w:pPr>
+    </w:lvl>
+    <w:lvl w:ilvl="3" w:tplc="0416000F" w:tentative="1">
+      <w:start w:val="1"/>
+      <w:numFmt w:val="decimal"/>
+      <w:lvlText w:val="%4."/>
+      <w:lvlJc w:val="left"/>
+      <w:pPr>
+        <w:ind w:left="2880" w:hanging="360"/>
+      </w:pPr>
+    </w:lvl>
+    <w:lvl w:ilvl="4" w:tplc="04160019" w:tentative="1">
+      <w:start w:val="1"/>
+      <w:numFmt w:val="lowerLetter"/>
+      <w:lvlText w:val="%5."/>
+      <w:lvlJc w:val="left"/>
+      <w:pPr>
+        <w:ind w:left="3600" w:hanging="360"/>
+      </w:pPr>
+    </w:lvl>
+    <w:lvl w:ilvl="5" w:tplc="0416001B" w:tentative="1">
+      <w:start w:val="1"/>
+      <w:numFmt w:val="lowerRoman"/>
+      <w:lvlText w:val="%6."/>
+      <w:lvlJc w:val="right"/>
+      <w:pPr>
+        <w:ind w:left="4320" w:hanging="180"/>
+      </w:pPr>
+    </w:lvl>
+    <w:lvl w:ilvl="6" w:tplc="0416000F" w:tentative="1">
+      <w:start w:val="1"/>
+      <w:numFmt w:val="decimal"/>
+      <w:lvlText w:val="%7."/>
+      <w:lvlJc w:val="left"/>
+      <w:pPr>
+        <w:ind w:left="5040" w:hanging="360"/>
+      </w:pPr>
+    </w:lvl>
+    <w:lvl w:ilvl="7" w:tplc="04160019" w:tentative="1">
+      <w:start w:val="1"/>
+      <w:numFmt w:val="lowerLetter"/>
+      <w:lvlText w:val="%8."/>
+      <w:lvlJc w:val="left"/>
+      <w:pPr>
+        <w:ind w:left="5760" w:hanging="360"/>
+      </w:pPr>
+    </w:lvl>
+    <w:lvl w:ilvl="8" w:tplc="0416001B" w:tentative="1">
+      <w:start w:val="1"/>
+      <w:numFmt w:val="lowerRoman"/>
+      <w:lvlText w:val="%9."/>
+      <w:lvlJc w:val="right"/>
+      <w:pPr>
+        <w:ind w:left="6480" w:hanging="180"/>
+      </w:pPr>
+    </w:lvl>
+  </w:abstractNum>
+  <w:abstractNum w:abstractNumId="3" w15:restartNumberingAfterBreak="0">
+    <w:nsid w:val="42173B64"/>
+    <w:multiLevelType w:val="hybridMultilevel"/>
+    <w:tmpl w:val="6BA4C9DE"/>
+    <w:lvl w:ilvl="0" w:tplc="0416000F">
+      <w:start w:val="1"/>
+      <w:numFmt w:val="decimal"/>
+      <w:lvlText w:val="%1."/>
+      <w:lvlJc w:val="left"/>
+      <w:pPr>
+        <w:ind w:left="720" w:hanging="360"/>
+      </w:pPr>
+    </w:lvl>
+    <w:lvl w:ilvl="1" w:tplc="04160019" w:tentative="1">
+      <w:start w:val="1"/>
+      <w:numFmt w:val="lowerLetter"/>
+      <w:lvlText w:val="%2."/>
+      <w:lvlJc w:val="left"/>
+      <w:pPr>
+        <w:ind w:left="1440" w:hanging="360"/>
+      </w:pPr>
+    </w:lvl>
+    <w:lvl w:ilvl="2" w:tplc="0416001B" w:tentative="1">
+      <w:start w:val="1"/>
+      <w:numFmt w:val="lowerRoman"/>
+      <w:lvlText w:val="%3."/>
+      <w:lvlJc w:val="right"/>
+      <w:pPr>
+        <w:ind w:left="2160" w:hanging="180"/>
+      </w:pPr>
+    </w:lvl>
+    <w:lvl w:ilvl="3" w:tplc="0416000F" w:tentative="1">
+      <w:start w:val="1"/>
+      <w:numFmt w:val="decimal"/>
+      <w:lvlText w:val="%4."/>
+      <w:lvlJc w:val="left"/>
+      <w:pPr>
+        <w:ind w:left="2880" w:hanging="360"/>
+      </w:pPr>
+    </w:lvl>
+    <w:lvl w:ilvl="4" w:tplc="04160019" w:tentative="1">
+      <w:start w:val="1"/>
+      <w:numFmt w:val="lowerLetter"/>
+      <w:lvlText w:val="%5."/>
+      <w:lvlJc w:val="left"/>
+      <w:pPr>
+        <w:ind w:left="3600" w:hanging="360"/>
+      </w:pPr>
+    </w:lvl>
+    <w:lvl w:ilvl="5" w:tplc="0416001B" w:tentative="1">
+      <w:start w:val="1"/>
+      <w:numFmt w:val="lowerRoman"/>
+      <w:lvlText w:val="%6."/>
+      <w:lvlJc w:val="right"/>
+      <w:pPr>
+        <w:ind w:left="4320" w:hanging="180"/>
+      </w:pPr>
+    </w:lvl>
+    <w:lvl w:ilvl="6" w:tplc="0416000F" w:tentative="1">
+      <w:start w:val="1"/>
+      <w:numFmt w:val="decimal"/>
+      <w:lvlText w:val="%7."/>
+      <w:lvlJc w:val="left"/>
+      <w:pPr>
+        <w:ind w:left="5040" w:hanging="360"/>
+      </w:pPr>
+    </w:lvl>
+    <w:lvl w:ilvl="7" w:tplc="04160019" w:tentative="1">
+      <w:start w:val="1"/>
+      <w:numFmt w:val="lowerLetter"/>
+      <w:lvlText w:val="%8."/>
+      <w:lvlJc w:val="left"/>
+      <w:pPr>
+        <w:ind w:left="5760" w:hanging="360"/>
+      </w:pPr>
+    </w:lvl>
+    <w:lvl w:ilvl="8" w:tplc="0416001B" w:tentative="1">
+      <w:start w:val="1"/>
+      <w:numFmt w:val="lowerRoman"/>
+      <w:lvlText w:val="%9."/>
+      <w:lvlJc w:val="right"/>
+      <w:pPr>
+        <w:ind w:left="6480" w:hanging="180"/>
+      </w:pPr>
+    </w:lvl>
+  </w:abstractNum>
   <w:abstractNum w:abstractNumId="4" w15:restartNumberingAfterBreak="0">
+    <w:nsid w:val="45BF7583"/>
+    <w:multiLevelType w:val="hybridMultilevel"/>
+    <w:tmpl w:val="EB1C5928"/>
+    <w:lvl w:ilvl="0" w:tplc="04160001">
+      <w:start w:val="1"/>
+      <w:numFmt w:val="bullet"/>
+      <w:lvlText w:val=""/>
+      <w:lvlJc w:val="left"/>
+      <w:pPr>
+        <w:ind w:left="720" w:hanging="360"/>
+      </w:pPr>
+      <w:rPr>
+        <w:rFonts w:ascii="Symbol" w:hAnsi="Symbol" w:hint="default"/>
+      </w:rPr>
+    </w:lvl>
+    <w:lvl w:ilvl="1" w:tplc="04160003" w:tentative="1">
+      <w:start w:val="1"/>
+      <w:numFmt w:val="bullet"/>
+      <w:lvlText w:val="o"/>
+      <w:lvlJc w:val="left"/>
+      <w:pPr>
+        <w:ind w:left="1440" w:hanging="360"/>
+      </w:pPr>
+      <w:rPr>
+        <w:rFonts w:ascii="Courier New" w:hAnsi="Courier New" w:cs="Courier New" w:hint="default"/>
+      </w:rPr>
+    </w:lvl>
+    <w:lvl w:ilvl="2" w:tplc="04160005" w:tentative="1">
+      <w:start w:val="1"/>
+      <w:numFmt w:val="bullet"/>
+      <w:lvlText w:val=""/>
+      <w:lvlJc w:val="left"/>
+      <w:pPr>
+        <w:ind w:left="2160" w:hanging="360"/>
+      </w:pPr>
+      <w:rPr>
+        <w:rFonts w:ascii="Wingdings" w:hAnsi="Wingdings" w:hint="default"/>
+      </w:rPr>
+    </w:lvl>
+    <w:lvl w:ilvl="3" w:tplc="04160001" w:tentative="1">
+      <w:start w:val="1"/>
+      <w:numFmt w:val="bullet"/>
+      <w:lvlText w:val=""/>
+      <w:lvlJc w:val="left"/>
+      <w:pPr>
+        <w:ind w:left="2880" w:hanging="360"/>
+      </w:pPr>
+      <w:rPr>
+        <w:rFonts w:ascii="Symbol" w:hAnsi="Symbol" w:hint="default"/>
+      </w:rPr>
+    </w:lvl>
+    <w:lvl w:ilvl="4" w:tplc="04160003" w:tentative="1">
+      <w:start w:val="1"/>
+      <w:numFmt w:val="bullet"/>
+      <w:lvlText w:val="o"/>
+      <w:lvlJc w:val="left"/>
+      <w:pPr>
+        <w:ind w:left="3600" w:hanging="360"/>
+      </w:pPr>
+      <w:rPr>
+        <w:rFonts w:ascii="Courier New" w:hAnsi="Courier New" w:cs="Courier New" w:hint="default"/>
+      </w:rPr>
+    </w:lvl>
+    <w:lvl w:ilvl="5" w:tplc="04160005" w:tentative="1">
+      <w:start w:val="1"/>
+      <w:numFmt w:val="bullet"/>
+      <w:lvlText w:val=""/>
+      <w:lvlJc w:val="left"/>
+      <w:pPr>
+        <w:ind w:left="4320" w:hanging="360"/>
+      </w:pPr>
+      <w:rPr>
+        <w:rFonts w:ascii="Wingdings" w:hAnsi="Wingdings" w:hint="default"/>
+      </w:rPr>
+    </w:lvl>
+    <w:lvl w:ilvl="6" w:tplc="04160001" w:tentative="1">
+      <w:start w:val="1"/>
+      <w:numFmt w:val="bullet"/>
+      <w:lvlText w:val=""/>
+      <w:lvlJc w:val="left"/>
+      <w:pPr>
+        <w:ind w:left="5040" w:hanging="360"/>
+      </w:pPr>
+      <w:rPr>
+        <w:rFonts w:ascii="Symbol" w:hAnsi="Symbol" w:hint="default"/>
+      </w:rPr>
+    </w:lvl>
+    <w:lvl w:ilvl="7" w:tplc="04160003" w:tentative="1">
+      <w:start w:val="1"/>
+      <w:numFmt w:val="bullet"/>
+      <w:lvlText w:val="o"/>
+      <w:lvlJc w:val="left"/>
+      <w:pPr>
+        <w:ind w:left="5760" w:hanging="360"/>
+      </w:pPr>
+      <w:rPr>
+        <w:rFonts w:ascii="Courier New" w:hAnsi="Courier New" w:cs="Courier New" w:hint="default"/>
+      </w:rPr>
+    </w:lvl>
+    <w:lvl w:ilvl="8" w:tplc="04160005" w:tentative="1">
+      <w:start w:val="1"/>
+      <w:numFmt w:val="bullet"/>
+      <w:lvlText w:val=""/>
+      <w:lvlJc w:val="left"/>
+      <w:pPr>
+        <w:ind w:left="6480" w:hanging="360"/>
+      </w:pPr>
+      <w:rPr>
+        <w:rFonts w:ascii="Wingdings" w:hAnsi="Wingdings" w:hint="default"/>
+      </w:rPr>
+    </w:lvl>
+  </w:abstractNum>
+  <w:abstractNum w:abstractNumId="5" w15:restartNumberingAfterBreak="0">
     <w:nsid w:val="4F0A093A"/>
     <w:multiLevelType w:val="hybridMultilevel"/>
     <w:tmpl w:val="17D6E2E8"/>
@@ -7409,7 +8950,7 @@
       </w:rPr>
     </w:lvl>
   </w:abstractNum>
-  <w:abstractNum w:abstractNumId="5" w15:restartNumberingAfterBreak="0">
+  <w:abstractNum w:abstractNumId="6" w15:restartNumberingAfterBreak="0">
     <w:nsid w:val="54C9635B"/>
     <w:multiLevelType w:val="hybridMultilevel"/>
     <w:tmpl w:val="06A67B9A"/>
@@ -7495,23 +9036,115 @@
       </w:pPr>
     </w:lvl>
   </w:abstractNum>
+  <w:abstractNum w:abstractNumId="7" w15:restartNumberingAfterBreak="0">
+    <w:nsid w:val="641C4534"/>
+    <w:multiLevelType w:val="hybridMultilevel"/>
+    <w:tmpl w:val="21481554"/>
+    <w:lvl w:ilvl="0" w:tplc="0416000F">
+      <w:start w:val="1"/>
+      <w:numFmt w:val="decimal"/>
+      <w:lvlText w:val="%1."/>
+      <w:lvlJc w:val="left"/>
+      <w:pPr>
+        <w:ind w:left="720" w:hanging="360"/>
+      </w:pPr>
+    </w:lvl>
+    <w:lvl w:ilvl="1" w:tplc="04160019" w:tentative="1">
+      <w:start w:val="1"/>
+      <w:numFmt w:val="lowerLetter"/>
+      <w:lvlText w:val="%2."/>
+      <w:lvlJc w:val="left"/>
+      <w:pPr>
+        <w:ind w:left="1440" w:hanging="360"/>
+      </w:pPr>
+    </w:lvl>
+    <w:lvl w:ilvl="2" w:tplc="0416001B" w:tentative="1">
+      <w:start w:val="1"/>
+      <w:numFmt w:val="lowerRoman"/>
+      <w:lvlText w:val="%3."/>
+      <w:lvlJc w:val="right"/>
+      <w:pPr>
+        <w:ind w:left="2160" w:hanging="180"/>
+      </w:pPr>
+    </w:lvl>
+    <w:lvl w:ilvl="3" w:tplc="0416000F" w:tentative="1">
+      <w:start w:val="1"/>
+      <w:numFmt w:val="decimal"/>
+      <w:lvlText w:val="%4."/>
+      <w:lvlJc w:val="left"/>
+      <w:pPr>
+        <w:ind w:left="2880" w:hanging="360"/>
+      </w:pPr>
+    </w:lvl>
+    <w:lvl w:ilvl="4" w:tplc="04160019" w:tentative="1">
+      <w:start w:val="1"/>
+      <w:numFmt w:val="lowerLetter"/>
+      <w:lvlText w:val="%5."/>
+      <w:lvlJc w:val="left"/>
+      <w:pPr>
+        <w:ind w:left="3600" w:hanging="360"/>
+      </w:pPr>
+    </w:lvl>
+    <w:lvl w:ilvl="5" w:tplc="0416001B" w:tentative="1">
+      <w:start w:val="1"/>
+      <w:numFmt w:val="lowerRoman"/>
+      <w:lvlText w:val="%6."/>
+      <w:lvlJc w:val="right"/>
+      <w:pPr>
+        <w:ind w:left="4320" w:hanging="180"/>
+      </w:pPr>
+    </w:lvl>
+    <w:lvl w:ilvl="6" w:tplc="0416000F" w:tentative="1">
+      <w:start w:val="1"/>
+      <w:numFmt w:val="decimal"/>
+      <w:lvlText w:val="%7."/>
+      <w:lvlJc w:val="left"/>
+      <w:pPr>
+        <w:ind w:left="5040" w:hanging="360"/>
+      </w:pPr>
+    </w:lvl>
+    <w:lvl w:ilvl="7" w:tplc="04160019" w:tentative="1">
+      <w:start w:val="1"/>
+      <w:numFmt w:val="lowerLetter"/>
+      <w:lvlText w:val="%8."/>
+      <w:lvlJc w:val="left"/>
+      <w:pPr>
+        <w:ind w:left="5760" w:hanging="360"/>
+      </w:pPr>
+    </w:lvl>
+    <w:lvl w:ilvl="8" w:tplc="0416001B" w:tentative="1">
+      <w:start w:val="1"/>
+      <w:numFmt w:val="lowerRoman"/>
+      <w:lvlText w:val="%9."/>
+      <w:lvlJc w:val="right"/>
+      <w:pPr>
+        <w:ind w:left="6480" w:hanging="180"/>
+      </w:pPr>
+    </w:lvl>
+  </w:abstractNum>
   <w:num w:numId="1">
+    <w:abstractNumId w:val="6"/>
+  </w:num>
+  <w:num w:numId="2">
     <w:abstractNumId w:val="5"/>
   </w:num>
-  <w:num w:numId="2">
+  <w:num w:numId="3">
     <w:abstractNumId w:val="4"/>
   </w:num>
-  <w:num w:numId="3">
+  <w:num w:numId="4">
     <w:abstractNumId w:val="3"/>
   </w:num>
-  <w:num w:numId="4">
+  <w:num w:numId="5">
+    <w:abstractNumId w:val="1"/>
+  </w:num>
+  <w:num w:numId="6">
     <w:abstractNumId w:val="2"/>
   </w:num>
-  <w:num w:numId="5">
+  <w:num w:numId="7">
+    <w:abstractNumId w:val="7"/>
+  </w:num>
+  <w:num w:numId="8">
     <w:abstractNumId w:val="0"/>
-  </w:num>
-  <w:num w:numId="6">
-    <w:abstractNumId w:val="1"/>
   </w:num>
 </w:numbering>
 </file>
@@ -7639,6 +9272,7 @@
     <w:lsdException w:name="HTML Sample" w:semiHidden="1" w:unhideWhenUsed="1"/>
     <w:lsdException w:name="HTML Typewriter" w:semiHidden="1" w:unhideWhenUsed="1"/>
     <w:lsdException w:name="HTML Variable" w:semiHidden="1" w:unhideWhenUsed="1"/>
+    <w:lsdException w:name="Normal Table" w:semiHidden="1" w:unhideWhenUsed="1"/>
     <w:lsdException w:name="annotation subject" w:semiHidden="1" w:unhideWhenUsed="1"/>
     <w:lsdException w:name="No List" w:semiHidden="1" w:unhideWhenUsed="1"/>
     <w:lsdException w:name="Outline List 1" w:semiHidden="1" w:unhideWhenUsed="1"/>
@@ -7685,8 +9319,10 @@
     <w:lsdException w:name="Table Subtle 2" w:semiHidden="1" w:unhideWhenUsed="1"/>
     <w:lsdException w:name="Table Web 1" w:semiHidden="1" w:unhideWhenUsed="1"/>
     <w:lsdException w:name="Table Web 2" w:semiHidden="1" w:unhideWhenUsed="1"/>
+    <w:lsdException w:name="Table Web 3" w:semiHidden="1" w:unhideWhenUsed="1"/>
     <w:lsdException w:name="Balloon Text" w:semiHidden="1" w:unhideWhenUsed="1"/>
     <w:lsdException w:name="Table Grid" w:uiPriority="39"/>
+    <w:lsdException w:name="Table Theme" w:semiHidden="1" w:unhideWhenUsed="1"/>
     <w:lsdException w:name="Placeholder Text" w:semiHidden="1"/>
     <w:lsdException w:name="No Spacing" w:uiPriority="1" w:qFormat="1"/>
     <w:lsdException w:name="Light Shading" w:uiPriority="60"/>
@@ -8161,6 +9797,22 @@
       <w:spacing w:after="0" w:line="240" w:lineRule="auto"/>
     </w:pPr>
   </w:style>
+  <w:style w:type="character" w:customStyle="1" w:styleId="apple-converted-space">
+    <w:name w:val="apple-converted-space"/>
+    <w:basedOn w:val="Fontepargpadro"/>
+    <w:rsid w:val="00287ABC"/>
+  </w:style>
+  <w:style w:type="character" w:styleId="nfase">
+    <w:name w:val="Emphasis"/>
+    <w:basedOn w:val="Fontepargpadro"/>
+    <w:uiPriority w:val="20"/>
+    <w:qFormat/>
+    <w:rsid w:val="0043223E"/>
+    <w:rPr>
+      <w:i/>
+      <w:iCs/>
+    </w:rPr>
+  </w:style>
 </w:styles>
 </file>
 
@@ -8430,7 +10082,7 @@
 </file>
 
 <file path=customXml/itemProps1.xml><?xml version="1.0" encoding="utf-8"?>
-<ds:datastoreItem xmlns:ds="http://schemas.openxmlformats.org/officeDocument/2006/customXml" ds:itemID="{C5EA741D-86A5-4DEC-8FF1-27952D329B8F}">
+<ds:datastoreItem xmlns:ds="http://schemas.openxmlformats.org/officeDocument/2006/customXml" ds:itemID="{3C8633A4-387F-47B4-A8F5-ACB08A43D223}">
   <ds:schemaRefs>
     <ds:schemaRef ds:uri="http://schemas.openxmlformats.org/officeDocument/2006/bibliography"/>
   </ds:schemaRefs>

</xml_diff>

<commit_message>
Iniciando criação da API com um URI que retorna os dados da festa.
</commit_message>
<xml_diff>
--- a/História.docx
+++ b/História.docx
@@ -440,12 +440,14 @@
         <w:pStyle w:val="SemEspaamento"/>
         <w:rPr>
           <w:highlight w:val="lightGray"/>
-        </w:rPr>
-      </w:pPr>
-      <w:proofErr w:type="spellStart"/>
-      <w:r>
-        <w:rPr>
-          <w:highlight w:val="lightGray"/>
+          <w:lang w:val="en-US"/>
+        </w:rPr>
+      </w:pPr>
+      <w:proofErr w:type="spellStart"/>
+      <w:r>
+        <w:rPr>
+          <w:highlight w:val="lightGray"/>
+          <w:lang w:val="en-US"/>
         </w:rPr>
         <w:t>AuthUserFile</w:t>
       </w:r>
@@ -453,32 +455,21 @@
       <w:r>
         <w:rPr>
           <w:highlight w:val="lightGray"/>
+          <w:lang w:val="en-US"/>
         </w:rPr>
         <w:t xml:space="preserve"> </w:t>
       </w:r>
       <w:r>
         <w:rPr>
           <w:highlight w:val="lightGray"/>
-        </w:rPr>
-        <w:t>/path/</w:t>
-      </w:r>
-      <w:proofErr w:type="spellStart"/>
-      <w:r>
-        <w:rPr>
-          <w:highlight w:val="lightGray"/>
-        </w:rPr>
-        <w:t>to</w:t>
-      </w:r>
-      <w:proofErr w:type="spellEnd"/>
-      <w:r>
-        <w:rPr>
-          <w:highlight w:val="lightGray"/>
-        </w:rPr>
-        <w:t>/</w:t>
-      </w:r>
-      <w:r>
-        <w:rPr>
-          <w:highlight w:val="lightGray"/>
+          <w:lang w:val="en-US"/>
+        </w:rPr>
+        <w:t>/path/to/</w:t>
+      </w:r>
+      <w:r>
+        <w:rPr>
+          <w:highlight w:val="lightGray"/>
+          <w:lang w:val="en-US"/>
         </w:rPr>
         <w:t>.</w:t>
       </w:r>
@@ -486,6 +477,7 @@
       <w:r>
         <w:rPr>
           <w:highlight w:val="lightGray"/>
+          <w:lang w:val="en-US"/>
         </w:rPr>
         <w:t>htpasswd</w:t>
       </w:r>
@@ -494,33 +486,24 @@
     <w:p>
       <w:pPr>
         <w:pStyle w:val="SemEspaamento"/>
-      </w:pPr>
-      <w:proofErr w:type="spellStart"/>
-      <w:r>
-        <w:rPr>
-          <w:highlight w:val="lightGray"/>
-        </w:rPr>
-        <w:t>Require</w:t>
-      </w:r>
-      <w:proofErr w:type="spellEnd"/>
-      <w:r>
-        <w:rPr>
-          <w:highlight w:val="lightGray"/>
-        </w:rPr>
-        <w:t xml:space="preserve"> </w:t>
-      </w:r>
-      <w:proofErr w:type="spellStart"/>
-      <w:r>
-        <w:rPr>
-          <w:highlight w:val="lightGray"/>
-        </w:rPr>
-        <w:t>valid-user</w:t>
-      </w:r>
-      <w:proofErr w:type="spellEnd"/>
+        <w:rPr>
+          <w:lang w:val="en-US"/>
+        </w:rPr>
+      </w:pPr>
+      <w:r>
+        <w:rPr>
+          <w:highlight w:val="lightGray"/>
+          <w:lang w:val="en-US"/>
+        </w:rPr>
+        <w:t>Require valid-user</w:t>
+      </w:r>
     </w:p>
     <w:p>
       <w:pPr>
         <w:pStyle w:val="SemEspaamento"/>
+        <w:rPr>
+          <w:lang w:val="en-US"/>
+        </w:rPr>
       </w:pPr>
     </w:p>
     <w:p>
@@ -663,28 +646,16 @@
           <w:ilvl w:val="0"/>
           <w:numId w:val="6"/>
         </w:numPr>
-        <w:rPr>
-          <w:lang w:val="en-US"/>
-        </w:rPr>
-      </w:pPr>
-      <w:r>
-        <w:rPr>
-          <w:lang w:val="en-US"/>
-        </w:rPr>
+      </w:pPr>
+      <w:r>
         <w:t xml:space="preserve">Modificando pasta onde ficará o </w:t>
       </w:r>
       <w:proofErr w:type="spellStart"/>
       <w:r>
-        <w:rPr>
-          <w:lang w:val="en-US"/>
-        </w:rPr>
         <w:t>index.php</w:t>
       </w:r>
       <w:proofErr w:type="spellEnd"/>
       <w:r>
-        <w:rPr>
-          <w:lang w:val="en-US"/>
-        </w:rPr>
         <w:t xml:space="preserve"> do domínio</w:t>
       </w:r>
     </w:p>
@@ -1272,35 +1243,21 @@
           <w:lang w:val="en-US"/>
         </w:rPr>
       </w:pPr>
+      <w:proofErr w:type="spellStart"/>
       <w:r>
         <w:rPr>
           <w:lang w:val="en-US"/>
         </w:rPr>
         <w:lastRenderedPageBreak/>
-        <w:t xml:space="preserve">Evitando </w:t>
-      </w:r>
-      <w:proofErr w:type="spellStart"/>
-      <w:r>
-        <w:rPr>
-          <w:lang w:val="en-US"/>
-        </w:rPr>
-        <w:t>directory</w:t>
-      </w:r>
-      <w:proofErr w:type="spellEnd"/>
-      <w:r>
-        <w:rPr>
-          <w:lang w:val="en-US"/>
-        </w:rPr>
-        <w:t xml:space="preserve"> browsing/</w:t>
-      </w:r>
-      <w:proofErr w:type="spellStart"/>
-      <w:r>
-        <w:rPr>
-          <w:lang w:val="en-US"/>
-        </w:rPr>
-        <w:t>listing</w:t>
-      </w:r>
-      <w:proofErr w:type="spellEnd"/>
+        <w:t>Evitando</w:t>
+      </w:r>
+      <w:proofErr w:type="spellEnd"/>
+      <w:r>
+        <w:rPr>
+          <w:lang w:val="en-US"/>
+        </w:rPr>
+        <w:t xml:space="preserve"> directory browsing/listing</w:t>
+      </w:r>
     </w:p>
     <w:p>
       <w:r>
@@ -1346,7 +1303,21 @@
         <w:rPr>
           <w:lang w:val="en-US"/>
         </w:rPr>
-        <w:t>Estratégia de configuração e .</w:t>
+        <w:t xml:space="preserve">Estratégia de </w:t>
+      </w:r>
+      <w:proofErr w:type="spellStart"/>
+      <w:r>
+        <w:rPr>
+          <w:lang w:val="en-US"/>
+        </w:rPr>
+        <w:t>configuração</w:t>
+      </w:r>
+      <w:proofErr w:type="spellEnd"/>
+      <w:r>
+        <w:rPr>
+          <w:lang w:val="en-US"/>
+        </w:rPr>
+        <w:t xml:space="preserve"> e .</w:t>
       </w:r>
       <w:proofErr w:type="spellStart"/>
       <w:r>
@@ -1554,6 +1525,7 @@
         <w:rPr>
           <w:i/>
           <w:iCs/>
+          <w:lang w:val="en-US"/>
         </w:rPr>
       </w:pPr>
       <w:proofErr w:type="spellStart"/>
@@ -1562,6 +1534,7 @@
           <w:i/>
           <w:iCs/>
           <w:highlight w:val="lightGray"/>
+          <w:lang w:val="en-US"/>
         </w:rPr>
         <w:t>RewriteEngine</w:t>
       </w:r>
@@ -1571,12 +1544,14 @@
           <w:i/>
           <w:iCs/>
           <w:highlight w:val="lightGray"/>
+          <w:lang w:val="en-US"/>
         </w:rPr>
         <w:t xml:space="preserve"> on</w:t>
       </w:r>
       <w:r>
         <w:rPr>
           <w:highlight w:val="lightGray"/>
+          <w:lang w:val="en-US"/>
         </w:rPr>
         <w:br/>
       </w:r>
@@ -1586,6 +1561,7 @@
           <w:i/>
           <w:iCs/>
           <w:highlight w:val="lightGray"/>
+          <w:lang w:val="en-US"/>
         </w:rPr>
         <w:t>RewriteCond</w:t>
       </w:r>
@@ -1595,6 +1571,7 @@
           <w:i/>
           <w:iCs/>
           <w:highlight w:val="lightGray"/>
+          <w:lang w:val="en-US"/>
         </w:rPr>
         <w:t xml:space="preserve"> %{HTTP_HOST} ^</w:t>
       </w:r>
@@ -1604,6 +1581,7 @@
           <w:iCs/>
           <w:color w:val="FF0000"/>
           <w:highlight w:val="lightGray"/>
+          <w:lang w:val="en-US"/>
         </w:rPr>
         <w:t>domain-name.com</w:t>
       </w:r>
@@ -1612,6 +1590,7 @@
           <w:i/>
           <w:iCs/>
           <w:highlight w:val="lightGray"/>
+          <w:lang w:val="en-US"/>
         </w:rPr>
         <w:t>$ [</w:t>
       </w:r>
@@ -1621,6 +1600,7 @@
           <w:i/>
           <w:iCs/>
           <w:highlight w:val="lightGray"/>
+          <w:lang w:val="en-US"/>
         </w:rPr>
         <w:t>NC,OR</w:t>
       </w:r>
@@ -1630,12 +1610,14 @@
           <w:i/>
           <w:iCs/>
           <w:highlight w:val="lightGray"/>
+          <w:lang w:val="en-US"/>
         </w:rPr>
         <w:t>]</w:t>
       </w:r>
       <w:r>
         <w:rPr>
           <w:highlight w:val="lightGray"/>
+          <w:lang w:val="en-US"/>
         </w:rPr>
         <w:br/>
       </w:r>
@@ -1645,6 +1627,7 @@
           <w:i/>
           <w:iCs/>
           <w:highlight w:val="lightGray"/>
+          <w:lang w:val="en-US"/>
         </w:rPr>
         <w:t>RewriteCond</w:t>
       </w:r>
@@ -1654,6 +1637,7 @@
           <w:i/>
           <w:iCs/>
           <w:highlight w:val="lightGray"/>
+          <w:lang w:val="en-US"/>
         </w:rPr>
         <w:t xml:space="preserve"> %{HTTP_HOST} ^</w:t>
       </w:r>
@@ -1663,6 +1647,7 @@
           <w:iCs/>
           <w:color w:val="FF0000"/>
           <w:highlight w:val="lightGray"/>
+          <w:lang w:val="en-US"/>
         </w:rPr>
         <w:t>www.domain-name.com</w:t>
       </w:r>
@@ -1671,12 +1656,14 @@
           <w:i/>
           <w:iCs/>
           <w:highlight w:val="lightGray"/>
+          <w:lang w:val="en-US"/>
         </w:rPr>
         <w:t>$</w:t>
       </w:r>
       <w:r>
         <w:rPr>
           <w:highlight w:val="lightGray"/>
+          <w:lang w:val="en-US"/>
         </w:rPr>
         <w:br/>
       </w:r>
@@ -1686,6 +1673,7 @@
           <w:i/>
           <w:iCs/>
           <w:highlight w:val="lightGray"/>
+          <w:lang w:val="en-US"/>
         </w:rPr>
         <w:t>RewriteCond</w:t>
       </w:r>
@@ -1695,6 +1683,7 @@
           <w:i/>
           <w:iCs/>
           <w:highlight w:val="lightGray"/>
+          <w:lang w:val="en-US"/>
         </w:rPr>
         <w:t xml:space="preserve"> %{REQUEST_URI} !</w:t>
       </w:r>
@@ -1704,6 +1693,7 @@
           <w:iCs/>
           <w:color w:val="FF0000"/>
           <w:highlight w:val="lightGray"/>
+          <w:lang w:val="en-US"/>
         </w:rPr>
         <w:t>folder</w:t>
       </w:r>
@@ -1712,12 +1702,14 @@
           <w:i/>
           <w:iCs/>
           <w:highlight w:val="lightGray"/>
+          <w:lang w:val="en-US"/>
         </w:rPr>
         <w:t>/</w:t>
       </w:r>
       <w:r>
         <w:rPr>
           <w:highlight w:val="lightGray"/>
+          <w:lang w:val="en-US"/>
         </w:rPr>
         <w:br/>
       </w:r>
@@ -1727,6 +1719,7 @@
           <w:i/>
           <w:iCs/>
           <w:highlight w:val="lightGray"/>
+          <w:lang w:val="en-US"/>
         </w:rPr>
         <w:t>RewriteRule</w:t>
       </w:r>
@@ -1736,6 +1729,7 @@
           <w:i/>
           <w:iCs/>
           <w:highlight w:val="lightGray"/>
+          <w:lang w:val="en-US"/>
         </w:rPr>
         <w:t xml:space="preserve"> (.*) /</w:t>
       </w:r>
@@ -1745,6 +1739,7 @@
           <w:iCs/>
           <w:color w:val="FF0000"/>
           <w:highlight w:val="lightGray"/>
+          <w:lang w:val="en-US"/>
         </w:rPr>
         <w:t>folder</w:t>
       </w:r>
@@ -1753,11 +1748,17 @@
           <w:i/>
           <w:iCs/>
           <w:highlight w:val="lightGray"/>
+          <w:lang w:val="en-US"/>
         </w:rPr>
         <w:t>/$1 [L]</w:t>
       </w:r>
     </w:p>
     <w:p>
+      <w:pPr>
+        <w:rPr>
+          <w:lang w:val="en-US"/>
+        </w:rPr>
+      </w:pPr>
       <w:r>
         <w:t>Lembrar que “folder” é o caminho complet</w:t>
       </w:r>
@@ -1767,318 +1768,781 @@
       <w:r>
         <w:t xml:space="preserve">. </w:t>
       </w:r>
-      <w:r>
-        <w:t>Por exemplo:</w:t>
-      </w:r>
+      <w:proofErr w:type="spellStart"/>
+      <w:r>
+        <w:rPr>
+          <w:lang w:val="en-US"/>
+        </w:rPr>
+        <w:t>Por</w:t>
+      </w:r>
+      <w:proofErr w:type="spellEnd"/>
+      <w:r>
+        <w:rPr>
+          <w:lang w:val="en-US"/>
+        </w:rPr>
+        <w:t xml:space="preserve"> </w:t>
+      </w:r>
+      <w:proofErr w:type="spellStart"/>
+      <w:r>
+        <w:rPr>
+          <w:lang w:val="en-US"/>
+        </w:rPr>
+        <w:t>exemplo</w:t>
+      </w:r>
+      <w:proofErr w:type="spellEnd"/>
+      <w:r>
+        <w:rPr>
+          <w:lang w:val="en-US"/>
+        </w:rPr>
+        <w:t>:</w:t>
+      </w:r>
+    </w:p>
+    <w:p>
+      <w:pPr>
+        <w:spacing w:after="0"/>
+        <w:rPr>
+          <w:highlight w:val="lightGray"/>
+          <w:lang w:val="en-US"/>
+        </w:rPr>
+      </w:pPr>
+      <w:proofErr w:type="spellStart"/>
+      <w:r>
+        <w:rPr>
+          <w:highlight w:val="lightGray"/>
+          <w:lang w:val="en-US"/>
+        </w:rPr>
+        <w:t>RewriteEngine</w:t>
+      </w:r>
+      <w:proofErr w:type="spellEnd"/>
+      <w:r>
+        <w:rPr>
+          <w:highlight w:val="lightGray"/>
+          <w:lang w:val="en-US"/>
+        </w:rPr>
+        <w:t xml:space="preserve"> on</w:t>
+      </w:r>
+    </w:p>
+    <w:p>
+      <w:pPr>
+        <w:spacing w:after="0"/>
+        <w:rPr>
+          <w:highlight w:val="lightGray"/>
+          <w:lang w:val="en-US"/>
+        </w:rPr>
+      </w:pPr>
+      <w:proofErr w:type="spellStart"/>
+      <w:r>
+        <w:rPr>
+          <w:highlight w:val="lightGray"/>
+          <w:lang w:val="en-US"/>
+        </w:rPr>
+        <w:t>RewriteCond</w:t>
+      </w:r>
+      <w:proofErr w:type="spellEnd"/>
+      <w:r>
+        <w:rPr>
+          <w:highlight w:val="lightGray"/>
+          <w:lang w:val="en-US"/>
+        </w:rPr>
+        <w:t xml:space="preserve"> %{HTTP_HOST} ^</w:t>
+      </w:r>
+      <w:r>
+        <w:rPr>
+          <w:color w:val="FF0000"/>
+          <w:highlight w:val="lightGray"/>
+          <w:lang w:val="en-US"/>
+        </w:rPr>
+        <w:t>photo.optykopoczno.pl</w:t>
+      </w:r>
+      <w:r>
+        <w:rPr>
+          <w:highlight w:val="lightGray"/>
+          <w:lang w:val="en-US"/>
+        </w:rPr>
+        <w:t>$ [</w:t>
+      </w:r>
+      <w:proofErr w:type="gramStart"/>
+      <w:r>
+        <w:rPr>
+          <w:highlight w:val="lightGray"/>
+          <w:lang w:val="en-US"/>
+        </w:rPr>
+        <w:t>NC,OR</w:t>
+      </w:r>
+      <w:proofErr w:type="gramEnd"/>
+      <w:r>
+        <w:rPr>
+          <w:highlight w:val="lightGray"/>
+          <w:lang w:val="en-US"/>
+        </w:rPr>
+        <w:t>]</w:t>
+      </w:r>
+    </w:p>
+    <w:p>
+      <w:pPr>
+        <w:spacing w:after="0"/>
+        <w:rPr>
+          <w:highlight w:val="lightGray"/>
+          <w:lang w:val="en-US"/>
+        </w:rPr>
+      </w:pPr>
+      <w:proofErr w:type="spellStart"/>
+      <w:r>
+        <w:rPr>
+          <w:highlight w:val="lightGray"/>
+          <w:lang w:val="en-US"/>
+        </w:rPr>
+        <w:t>RewriteCond</w:t>
+      </w:r>
+      <w:proofErr w:type="spellEnd"/>
+      <w:r>
+        <w:rPr>
+          <w:highlight w:val="lightGray"/>
+          <w:lang w:val="en-US"/>
+        </w:rPr>
+        <w:t xml:space="preserve"> %{HTTP_HOST} ^</w:t>
+      </w:r>
+      <w:r>
+        <w:rPr>
+          <w:color w:val="FF0000"/>
+          <w:highlight w:val="lightGray"/>
+          <w:lang w:val="en-US"/>
+        </w:rPr>
+        <w:t>www.photo.optykopoczno.pl</w:t>
+      </w:r>
+      <w:r>
+        <w:rPr>
+          <w:highlight w:val="lightGray"/>
+          <w:lang w:val="en-US"/>
+        </w:rPr>
+        <w:t>$</w:t>
+      </w:r>
+    </w:p>
+    <w:p>
+      <w:pPr>
+        <w:spacing w:after="0"/>
+        <w:rPr>
+          <w:highlight w:val="lightGray"/>
+          <w:lang w:val="en-US"/>
+        </w:rPr>
+      </w:pPr>
+      <w:proofErr w:type="spellStart"/>
+      <w:r>
+        <w:rPr>
+          <w:highlight w:val="lightGray"/>
+          <w:lang w:val="en-US"/>
+        </w:rPr>
+        <w:t>RewriteCond</w:t>
+      </w:r>
+      <w:proofErr w:type="spellEnd"/>
+      <w:r>
+        <w:rPr>
+          <w:highlight w:val="lightGray"/>
+          <w:lang w:val="en-US"/>
+        </w:rPr>
+        <w:t xml:space="preserve"> %{REQUEST_URI</w:t>
+      </w:r>
+      <w:proofErr w:type="gramStart"/>
+      <w:r>
+        <w:rPr>
+          <w:highlight w:val="lightGray"/>
+          <w:lang w:val="en-US"/>
+        </w:rPr>
+        <w:t>} !</w:t>
+      </w:r>
+      <w:r>
+        <w:rPr>
+          <w:color w:val="FF0000"/>
+          <w:highlight w:val="lightGray"/>
+          <w:lang w:val="en-US"/>
+        </w:rPr>
+        <w:t>home</w:t>
+      </w:r>
+      <w:proofErr w:type="gramEnd"/>
+      <w:r>
+        <w:rPr>
+          <w:color w:val="FF0000"/>
+          <w:highlight w:val="lightGray"/>
+          <w:lang w:val="en-US"/>
+        </w:rPr>
+        <w:t>/</w:t>
+      </w:r>
+      <w:proofErr w:type="spellStart"/>
+      <w:r>
+        <w:rPr>
+          <w:color w:val="FF0000"/>
+          <w:highlight w:val="lightGray"/>
+          <w:lang w:val="en-US"/>
+        </w:rPr>
+        <w:t>optykopo</w:t>
+      </w:r>
+      <w:proofErr w:type="spellEnd"/>
+      <w:r>
+        <w:rPr>
+          <w:color w:val="FF0000"/>
+          <w:highlight w:val="lightGray"/>
+          <w:lang w:val="en-US"/>
+        </w:rPr>
+        <w:t>/photo/photo2me/public</w:t>
+      </w:r>
+      <w:r>
+        <w:rPr>
+          <w:highlight w:val="lightGray"/>
+          <w:lang w:val="en-US"/>
+        </w:rPr>
+        <w:t>/</w:t>
+      </w:r>
+    </w:p>
+    <w:p>
+      <w:pPr>
+        <w:spacing w:after="0"/>
+        <w:rPr>
+          <w:lang w:val="en-US"/>
+        </w:rPr>
+      </w:pPr>
+      <w:proofErr w:type="spellStart"/>
+      <w:r>
+        <w:rPr>
+          <w:highlight w:val="lightGray"/>
+          <w:lang w:val="en-US"/>
+        </w:rPr>
+        <w:t>RewriteRule</w:t>
+      </w:r>
+      <w:proofErr w:type="spellEnd"/>
+      <w:r>
+        <w:rPr>
+          <w:highlight w:val="lightGray"/>
+          <w:lang w:val="en-US"/>
+        </w:rPr>
+        <w:t xml:space="preserve"> </w:t>
+      </w:r>
+      <w:proofErr w:type="gramStart"/>
+      <w:r>
+        <w:rPr>
+          <w:highlight w:val="lightGray"/>
+          <w:lang w:val="en-US"/>
+        </w:rPr>
+        <w:t>(.*</w:t>
+      </w:r>
+      <w:proofErr w:type="gramEnd"/>
+      <w:r>
+        <w:rPr>
+          <w:highlight w:val="lightGray"/>
+          <w:lang w:val="en-US"/>
+        </w:rPr>
+        <w:t>) /</w:t>
+      </w:r>
+      <w:r>
+        <w:rPr>
+          <w:color w:val="FF0000"/>
+          <w:highlight w:val="lightGray"/>
+          <w:lang w:val="en-US"/>
+        </w:rPr>
+        <w:t>home/</w:t>
+      </w:r>
+      <w:proofErr w:type="spellStart"/>
+      <w:r>
+        <w:rPr>
+          <w:color w:val="FF0000"/>
+          <w:highlight w:val="lightGray"/>
+          <w:lang w:val="en-US"/>
+        </w:rPr>
+        <w:t>optykopo</w:t>
+      </w:r>
+      <w:proofErr w:type="spellEnd"/>
+      <w:r>
+        <w:rPr>
+          <w:color w:val="FF0000"/>
+          <w:highlight w:val="lightGray"/>
+          <w:lang w:val="en-US"/>
+        </w:rPr>
+        <w:t>/photo/photo2me/public</w:t>
+      </w:r>
+      <w:r>
+        <w:rPr>
+          <w:highlight w:val="lightGray"/>
+          <w:lang w:val="en-US"/>
+        </w:rPr>
+        <w:t>/$1 [L]</w:t>
+      </w:r>
+    </w:p>
+    <w:p>
+      <w:pPr>
+        <w:spacing w:after="0"/>
+        <w:rPr>
+          <w:lang w:val="en-US"/>
+        </w:rPr>
+      </w:pPr>
+    </w:p>
+    <w:p>
+      <w:pPr>
+        <w:pStyle w:val="Ttulo1"/>
+        <w:numPr>
+          <w:ilvl w:val="0"/>
+          <w:numId w:val="6"/>
+        </w:numPr>
+        <w:rPr>
+          <w:lang w:val="en-US"/>
+        </w:rPr>
+      </w:pPr>
+      <w:proofErr w:type="spellStart"/>
+      <w:r>
+        <w:rPr>
+          <w:lang w:val="en-US"/>
+        </w:rPr>
+        <w:t>Criando</w:t>
+      </w:r>
+      <w:proofErr w:type="spellEnd"/>
+      <w:r>
+        <w:rPr>
+          <w:lang w:val="en-US"/>
+        </w:rPr>
+        <w:t xml:space="preserve"> a API</w:t>
+      </w:r>
+    </w:p>
+    <w:p>
+      <w:pPr>
+        <w:pStyle w:val="PargrafodaLista"/>
+        <w:numPr>
+          <w:ilvl w:val="1"/>
+          <w:numId w:val="6"/>
+        </w:numPr>
+      </w:pPr>
+      <w:r>
+        <w:t xml:space="preserve">Desabilitar </w:t>
+      </w:r>
+      <w:r>
+        <w:t>CSRF</w:t>
+      </w:r>
+    </w:p>
+    <w:p>
+      <w:r>
+        <w:t>P</w:t>
+      </w:r>
+      <w:r>
+        <w:t xml:space="preserve">rimeira coisa a fazer é remover </w:t>
+      </w:r>
+      <w:r>
+        <w:t xml:space="preserve">a proteção CSRF que vem automaticamente no </w:t>
+      </w:r>
+      <w:proofErr w:type="spellStart"/>
+      <w:r>
+        <w:t>laravel</w:t>
+      </w:r>
+      <w:proofErr w:type="spellEnd"/>
+      <w:r>
+        <w:t xml:space="preserve"> para que não seja necessário a presença do </w:t>
+      </w:r>
+      <w:proofErr w:type="spellStart"/>
+      <w:r>
+        <w:t>token</w:t>
+      </w:r>
+      <w:proofErr w:type="spellEnd"/>
+      <w:r>
+        <w:t xml:space="preserve"> </w:t>
+      </w:r>
+      <w:proofErr w:type="gramStart"/>
+      <w:r>
+        <w:t>nos post</w:t>
+      </w:r>
+      <w:proofErr w:type="gramEnd"/>
+      <w:r>
+        <w:t xml:space="preserve"> </w:t>
+      </w:r>
+      <w:proofErr w:type="spellStart"/>
+      <w:r>
+        <w:t>requests</w:t>
+      </w:r>
+      <w:proofErr w:type="spellEnd"/>
+      <w:r>
+        <w:t xml:space="preserve">. É possível fazer isso ao adicionar </w:t>
+      </w:r>
+      <w:proofErr w:type="gramStart"/>
+      <w:r>
+        <w:t>as uri</w:t>
+      </w:r>
+      <w:proofErr w:type="gramEnd"/>
+      <w:r>
+        <w:t xml:space="preserve"> que não precisam de proteção CSRF ao </w:t>
+      </w:r>
+      <w:proofErr w:type="spellStart"/>
+      <w:r>
+        <w:t>array</w:t>
+      </w:r>
+      <w:proofErr w:type="spellEnd"/>
+      <w:r>
+        <w:t xml:space="preserve"> $</w:t>
+      </w:r>
+      <w:proofErr w:type="spellStart"/>
+      <w:r>
+        <w:t>except</w:t>
+      </w:r>
+      <w:proofErr w:type="spellEnd"/>
+      <w:r>
+        <w:t xml:space="preserve"> dentro do middleware “</w:t>
+      </w:r>
+      <w:proofErr w:type="spellStart"/>
+      <w:r>
+        <w:t>VerifyCsrfToken</w:t>
+      </w:r>
+      <w:proofErr w:type="spellEnd"/>
+      <w:r>
+        <w:t>”.</w:t>
+      </w:r>
+    </w:p>
+    <w:p>
+      <w:pPr>
+        <w:pStyle w:val="PargrafodaLista"/>
+        <w:numPr>
+          <w:ilvl w:val="1"/>
+          <w:numId w:val="6"/>
+        </w:numPr>
+      </w:pPr>
+      <w:r>
+        <w:t>JSON response</w:t>
+      </w:r>
+    </w:p>
+    <w:p>
+      <w:r>
+        <w:t xml:space="preserve">Para retornar </w:t>
+      </w:r>
+      <w:proofErr w:type="spellStart"/>
+      <w:r>
+        <w:t>JSONs</w:t>
+      </w:r>
+      <w:proofErr w:type="spellEnd"/>
+      <w:r>
+        <w:t>, basta usar o código abaixo:</w:t>
+      </w:r>
+    </w:p>
+    <w:p>
+      <w:pPr>
+        <w:rPr>
+          <w:lang w:val="en-US"/>
+        </w:rPr>
+      </w:pPr>
+      <w:r>
+        <w:rPr>
+          <w:highlight w:val="lightGray"/>
+          <w:lang w:val="en-US"/>
+        </w:rPr>
+        <w:t>return response()-&gt;</w:t>
+      </w:r>
+      <w:proofErr w:type="spellStart"/>
+      <w:r>
+        <w:rPr>
+          <w:highlight w:val="lightGray"/>
+          <w:lang w:val="en-US"/>
+        </w:rPr>
+        <w:t>json</w:t>
+      </w:r>
+      <w:proofErr w:type="spellEnd"/>
+      <w:r>
+        <w:rPr>
+          <w:highlight w:val="lightGray"/>
+          <w:lang w:val="en-US"/>
+        </w:rPr>
+        <w:t>([</w:t>
+      </w:r>
+      <w:proofErr w:type="spellStart"/>
+      <w:r>
+        <w:rPr>
+          <w:color w:val="FF0000"/>
+          <w:highlight w:val="lightGray"/>
+          <w:lang w:val="en-US"/>
+        </w:rPr>
+        <w:t>arrayDeDados</w:t>
+      </w:r>
+      <w:proofErr w:type="spellEnd"/>
+      <w:proofErr w:type="gramStart"/>
+      <w:r>
+        <w:rPr>
+          <w:highlight w:val="lightGray"/>
+          <w:lang w:val="en-US"/>
+        </w:rPr>
+        <w:t>],</w:t>
+      </w:r>
+      <w:proofErr w:type="spellStart"/>
+      <w:r>
+        <w:rPr>
+          <w:color w:val="FF0000"/>
+          <w:highlight w:val="lightGray"/>
+          <w:lang w:val="en-US"/>
+        </w:rPr>
+        <w:t>httpResponseCode</w:t>
+      </w:r>
+      <w:proofErr w:type="spellEnd"/>
+      <w:proofErr w:type="gramEnd"/>
+      <w:r>
+        <w:rPr>
+          <w:highlight w:val="lightGray"/>
+          <w:lang w:val="en-US"/>
+        </w:rPr>
+        <w:t>);</w:t>
+      </w:r>
+    </w:p>
+    <w:p>
+      <w:pPr>
+        <w:rPr>
+          <w:lang w:val="en-US"/>
+        </w:rPr>
+      </w:pPr>
+      <w:proofErr w:type="spellStart"/>
+      <w:r>
+        <w:rPr>
+          <w:lang w:val="en-US"/>
+        </w:rPr>
+        <w:t>Por</w:t>
+      </w:r>
+      <w:proofErr w:type="spellEnd"/>
+      <w:r>
+        <w:rPr>
+          <w:lang w:val="en-US"/>
+        </w:rPr>
+        <w:t xml:space="preserve"> </w:t>
+      </w:r>
+      <w:proofErr w:type="spellStart"/>
+      <w:r>
+        <w:rPr>
+          <w:lang w:val="en-US"/>
+        </w:rPr>
+        <w:t>exemplo</w:t>
+      </w:r>
+      <w:proofErr w:type="spellEnd"/>
+      <w:r>
+        <w:rPr>
+          <w:lang w:val="en-US"/>
+        </w:rPr>
+        <w:t>:</w:t>
+      </w:r>
+    </w:p>
+    <w:p>
+      <w:pPr>
+        <w:spacing w:after="0"/>
+        <w:rPr>
+          <w:highlight w:val="lightGray"/>
+          <w:lang w:val="en-US"/>
+        </w:rPr>
+      </w:pPr>
+      <w:r>
+        <w:rPr>
+          <w:highlight w:val="lightGray"/>
+          <w:lang w:val="en-US"/>
+        </w:rPr>
+        <w:t xml:space="preserve">return </w:t>
+      </w:r>
+      <w:proofErr w:type="gramStart"/>
+      <w:r>
+        <w:rPr>
+          <w:highlight w:val="lightGray"/>
+          <w:lang w:val="en-US"/>
+        </w:rPr>
+        <w:t>response(</w:t>
+      </w:r>
+      <w:proofErr w:type="gramEnd"/>
+      <w:r>
+        <w:rPr>
+          <w:highlight w:val="lightGray"/>
+          <w:lang w:val="en-US"/>
+        </w:rPr>
+        <w:t>)-&gt;</w:t>
+      </w:r>
+      <w:proofErr w:type="spellStart"/>
+      <w:r>
+        <w:rPr>
+          <w:highlight w:val="lightGray"/>
+          <w:lang w:val="en-US"/>
+        </w:rPr>
+        <w:t>json</w:t>
+      </w:r>
+      <w:proofErr w:type="spellEnd"/>
+      <w:r>
+        <w:rPr>
+          <w:highlight w:val="lightGray"/>
+          <w:lang w:val="en-US"/>
+        </w:rPr>
+        <w:t>([</w:t>
+      </w:r>
+    </w:p>
+    <w:p>
+      <w:pPr>
+        <w:spacing w:after="0"/>
+        <w:rPr>
+          <w:highlight w:val="lightGray"/>
+          <w:lang w:val="en-US"/>
+        </w:rPr>
+      </w:pPr>
+      <w:r>
+        <w:rPr>
+          <w:highlight w:val="lightGray"/>
+          <w:lang w:val="en-US"/>
+        </w:rPr>
+        <w:t xml:space="preserve">        'status' =&gt; '400',</w:t>
+      </w:r>
+    </w:p>
+    <w:p>
+      <w:pPr>
+        <w:spacing w:after="0"/>
+        <w:rPr>
+          <w:highlight w:val="lightGray"/>
+        </w:rPr>
+      </w:pPr>
+      <w:r>
+        <w:rPr>
+          <w:highlight w:val="lightGray"/>
+          <w:lang w:val="en-US"/>
+        </w:rPr>
+        <w:t xml:space="preserve">        </w:t>
+      </w:r>
+      <w:r>
+        <w:rPr>
+          <w:highlight w:val="lightGray"/>
+        </w:rPr>
+        <w:t>'evento-</w:t>
+      </w:r>
+      <w:proofErr w:type="spellStart"/>
+      <w:r>
+        <w:rPr>
+          <w:highlight w:val="lightGray"/>
+        </w:rPr>
+        <w:t>nao</w:t>
+      </w:r>
+      <w:proofErr w:type="spellEnd"/>
+      <w:r>
+        <w:rPr>
+          <w:highlight w:val="lightGray"/>
+        </w:rPr>
+        <w:t xml:space="preserve">-encontrado' =&gt; </w:t>
+      </w:r>
+      <w:proofErr w:type="gramStart"/>
+      <w:r>
+        <w:rPr>
+          <w:highlight w:val="lightGray"/>
+        </w:rPr>
+        <w:t>Lang::</w:t>
+      </w:r>
+      <w:proofErr w:type="spellStart"/>
+      <w:proofErr w:type="gramEnd"/>
+      <w:r>
+        <w:rPr>
+          <w:highlight w:val="lightGray"/>
+        </w:rPr>
+        <w:t>get</w:t>
+      </w:r>
+      <w:proofErr w:type="spellEnd"/>
+      <w:r>
+        <w:rPr>
+          <w:highlight w:val="lightGray"/>
+        </w:rPr>
+        <w:t>('</w:t>
+      </w:r>
+      <w:proofErr w:type="spellStart"/>
+      <w:r>
+        <w:rPr>
+          <w:highlight w:val="lightGray"/>
+        </w:rPr>
+        <w:t>messages.evento</w:t>
+      </w:r>
+      <w:proofErr w:type="spellEnd"/>
+      <w:r>
+        <w:rPr>
+          <w:highlight w:val="lightGray"/>
+        </w:rPr>
+        <w:t>-</w:t>
+      </w:r>
+      <w:proofErr w:type="spellStart"/>
+      <w:r>
+        <w:rPr>
+          <w:highlight w:val="lightGray"/>
+        </w:rPr>
+        <w:t>nao</w:t>
+      </w:r>
+      <w:proofErr w:type="spellEnd"/>
+      <w:r>
+        <w:rPr>
+          <w:highlight w:val="lightGray"/>
+        </w:rPr>
+        <w:t>-encontrado')</w:t>
+      </w:r>
+    </w:p>
+    <w:p>
+      <w:pPr>
+        <w:spacing w:after="0"/>
+        <w:rPr>
+          <w:lang w:val="en-US"/>
+        </w:rPr>
+      </w:pPr>
+      <w:r>
+        <w:rPr>
+          <w:highlight w:val="lightGray"/>
+        </w:rPr>
+        <w:t xml:space="preserve">      </w:t>
+      </w:r>
+      <w:r>
+        <w:rPr>
+          <w:highlight w:val="lightGray"/>
+          <w:lang w:val="en-US"/>
+        </w:rPr>
+        <w:t>], 400);</w:t>
+      </w:r>
+    </w:p>
+    <w:p>
+      <w:pPr>
+        <w:spacing w:after="0"/>
+        <w:rPr>
+          <w:lang w:val="en-US"/>
+        </w:rPr>
+      </w:pPr>
+    </w:p>
+    <w:p>
+      <w:pPr>
+        <w:pStyle w:val="Ttulo1"/>
+        <w:numPr>
+          <w:ilvl w:val="0"/>
+          <w:numId w:val="6"/>
+        </w:numPr>
+        <w:rPr>
+          <w:lang w:val="en-US"/>
+        </w:rPr>
+      </w:pPr>
       <w:bookmarkStart w:id="0" w:name="_GoBack"/>
-      <w:bookmarkEnd w:id="0"/>
-    </w:p>
-    <w:p>
-      <w:pPr>
-        <w:spacing w:after="0"/>
-        <w:rPr>
-          <w:highlight w:val="lightGray"/>
-        </w:rPr>
-      </w:pPr>
-      <w:proofErr w:type="spellStart"/>
-      <w:r>
-        <w:rPr>
-          <w:highlight w:val="lightGray"/>
-        </w:rPr>
-        <w:t>RewriteEngine</w:t>
-      </w:r>
-      <w:proofErr w:type="spellEnd"/>
-      <w:r>
-        <w:rPr>
-          <w:highlight w:val="lightGray"/>
-        </w:rPr>
-        <w:t xml:space="preserve"> </w:t>
-      </w:r>
-      <w:proofErr w:type="spellStart"/>
-      <w:r>
-        <w:rPr>
-          <w:highlight w:val="lightGray"/>
-        </w:rPr>
-        <w:t>on</w:t>
-      </w:r>
-      <w:proofErr w:type="spellEnd"/>
-    </w:p>
-    <w:p>
-      <w:pPr>
-        <w:spacing w:after="0"/>
-        <w:rPr>
-          <w:highlight w:val="lightGray"/>
-          <w:lang w:val="en-US"/>
-        </w:rPr>
-      </w:pPr>
-      <w:proofErr w:type="spellStart"/>
-      <w:r>
-        <w:rPr>
-          <w:highlight w:val="lightGray"/>
-          <w:lang w:val="en-US"/>
-        </w:rPr>
-        <w:t>RewriteCond</w:t>
-      </w:r>
-      <w:proofErr w:type="spellEnd"/>
-      <w:r>
-        <w:rPr>
-          <w:highlight w:val="lightGray"/>
-          <w:lang w:val="en-US"/>
-        </w:rPr>
-        <w:t xml:space="preserve"> %{HTTP_HOST} ^</w:t>
-      </w:r>
-      <w:r>
-        <w:rPr>
-          <w:color w:val="FF0000"/>
-          <w:highlight w:val="lightGray"/>
-          <w:lang w:val="en-US"/>
-        </w:rPr>
-        <w:t>photo.optykopoczno.pl</w:t>
-      </w:r>
-      <w:r>
-        <w:rPr>
-          <w:highlight w:val="lightGray"/>
-          <w:lang w:val="en-US"/>
-        </w:rPr>
-        <w:t>$ [</w:t>
+      <w:r>
+        <w:rPr>
+          <w:lang w:val="en-US"/>
+        </w:rPr>
+        <w:t>Database</w:t>
+      </w:r>
+    </w:p>
+    <w:bookmarkEnd w:id="0"/>
+    <w:p>
+      <w:r>
+        <w:t>NÃO ESQUECER DE CONFIGURAR AS VARI</w:t>
+      </w:r>
+      <w:r>
+        <w:t xml:space="preserve">ÁVEIS NO </w:t>
       </w:r>
       <w:proofErr w:type="gramStart"/>
       <w:r>
-        <w:rPr>
-          <w:highlight w:val="lightGray"/>
-          <w:lang w:val="en-US"/>
-        </w:rPr>
-        <w:t>NC,OR</w:t>
-      </w:r>
+        <w:t>ARQUIVO .</w:t>
+      </w:r>
+      <w:proofErr w:type="spellStart"/>
+      <w:r>
+        <w:t>env</w:t>
+      </w:r>
+      <w:proofErr w:type="spellEnd"/>
       <w:proofErr w:type="gramEnd"/>
       <w:r>
-        <w:rPr>
-          <w:highlight w:val="lightGray"/>
-          <w:lang w:val="en-US"/>
-        </w:rPr>
-        <w:t>]</w:t>
-      </w:r>
-    </w:p>
-    <w:p>
-      <w:pPr>
-        <w:spacing w:after="0"/>
-        <w:rPr>
-          <w:highlight w:val="lightGray"/>
-          <w:lang w:val="en-US"/>
-        </w:rPr>
-      </w:pPr>
-      <w:proofErr w:type="spellStart"/>
-      <w:r>
-        <w:rPr>
-          <w:highlight w:val="lightGray"/>
-          <w:lang w:val="en-US"/>
-        </w:rPr>
-        <w:t>RewriteCond</w:t>
-      </w:r>
-      <w:proofErr w:type="spellEnd"/>
-      <w:r>
-        <w:rPr>
-          <w:highlight w:val="lightGray"/>
-          <w:lang w:val="en-US"/>
-        </w:rPr>
-        <w:t xml:space="preserve"> %{HTTP_HOST} ^</w:t>
-      </w:r>
-      <w:r>
-        <w:rPr>
-          <w:color w:val="FF0000"/>
-          <w:highlight w:val="lightGray"/>
-          <w:lang w:val="en-US"/>
-        </w:rPr>
-        <w:t>www.photo.optykopoczno.pl</w:t>
-      </w:r>
-      <w:r>
-        <w:rPr>
-          <w:highlight w:val="lightGray"/>
-          <w:lang w:val="en-US"/>
-        </w:rPr>
-        <w:t>$</w:t>
-      </w:r>
-    </w:p>
-    <w:p>
-      <w:pPr>
-        <w:spacing w:after="0"/>
-        <w:rPr>
-          <w:highlight w:val="lightGray"/>
-          <w:lang w:val="en-US"/>
-        </w:rPr>
-      </w:pPr>
-      <w:proofErr w:type="spellStart"/>
-      <w:r>
-        <w:rPr>
-          <w:highlight w:val="lightGray"/>
-          <w:lang w:val="en-US"/>
-        </w:rPr>
-        <w:t>RewriteCond</w:t>
-      </w:r>
-      <w:proofErr w:type="spellEnd"/>
-      <w:r>
-        <w:rPr>
-          <w:highlight w:val="lightGray"/>
-          <w:lang w:val="en-US"/>
-        </w:rPr>
-        <w:t xml:space="preserve"> %{REQUEST_URI</w:t>
-      </w:r>
-      <w:proofErr w:type="gramStart"/>
-      <w:r>
-        <w:rPr>
-          <w:highlight w:val="lightGray"/>
-          <w:lang w:val="en-US"/>
-        </w:rPr>
-        <w:t>} !</w:t>
-      </w:r>
-      <w:r>
-        <w:rPr>
-          <w:color w:val="FF0000"/>
-          <w:highlight w:val="lightGray"/>
-          <w:lang w:val="en-US"/>
-        </w:rPr>
-        <w:t>home</w:t>
-      </w:r>
-      <w:proofErr w:type="gramEnd"/>
-      <w:r>
-        <w:rPr>
-          <w:color w:val="FF0000"/>
-          <w:highlight w:val="lightGray"/>
-          <w:lang w:val="en-US"/>
-        </w:rPr>
-        <w:t>/</w:t>
-      </w:r>
-      <w:proofErr w:type="spellStart"/>
-      <w:r>
-        <w:rPr>
-          <w:color w:val="FF0000"/>
-          <w:highlight w:val="lightGray"/>
-          <w:lang w:val="en-US"/>
-        </w:rPr>
-        <w:t>optykopo</w:t>
-      </w:r>
-      <w:proofErr w:type="spellEnd"/>
-      <w:r>
-        <w:rPr>
-          <w:color w:val="FF0000"/>
-          <w:highlight w:val="lightGray"/>
-          <w:lang w:val="en-US"/>
-        </w:rPr>
-        <w:t>/photo/photo2me/public</w:t>
-      </w:r>
-      <w:r>
-        <w:rPr>
-          <w:highlight w:val="lightGray"/>
-          <w:lang w:val="en-US"/>
-        </w:rPr>
-        <w:t>/</w:t>
-      </w:r>
-    </w:p>
-    <w:p>
-      <w:pPr>
-        <w:spacing w:after="0"/>
-        <w:rPr>
-          <w:lang w:val="en-US"/>
-        </w:rPr>
-      </w:pPr>
-      <w:proofErr w:type="spellStart"/>
-      <w:r>
-        <w:rPr>
-          <w:highlight w:val="lightGray"/>
-          <w:lang w:val="en-US"/>
-        </w:rPr>
-        <w:t>RewriteRule</w:t>
-      </w:r>
-      <w:proofErr w:type="spellEnd"/>
-      <w:r>
-        <w:rPr>
-          <w:highlight w:val="lightGray"/>
-          <w:lang w:val="en-US"/>
-        </w:rPr>
-        <w:t xml:space="preserve"> </w:t>
-      </w:r>
-      <w:proofErr w:type="gramStart"/>
-      <w:r>
-        <w:rPr>
-          <w:highlight w:val="lightGray"/>
-          <w:lang w:val="en-US"/>
-        </w:rPr>
-        <w:t>(.*</w:t>
-      </w:r>
-      <w:proofErr w:type="gramEnd"/>
-      <w:r>
-        <w:rPr>
-          <w:highlight w:val="lightGray"/>
-          <w:lang w:val="en-US"/>
-        </w:rPr>
-        <w:t>) /</w:t>
-      </w:r>
-      <w:r>
-        <w:rPr>
-          <w:color w:val="FF0000"/>
-          <w:highlight w:val="lightGray"/>
-          <w:lang w:val="en-US"/>
-        </w:rPr>
-        <w:t>home/</w:t>
-      </w:r>
-      <w:proofErr w:type="spellStart"/>
-      <w:r>
-        <w:rPr>
-          <w:color w:val="FF0000"/>
-          <w:highlight w:val="lightGray"/>
-          <w:lang w:val="en-US"/>
-        </w:rPr>
-        <w:t>optykopo</w:t>
-      </w:r>
-      <w:proofErr w:type="spellEnd"/>
-      <w:r>
-        <w:rPr>
-          <w:color w:val="FF0000"/>
-          <w:highlight w:val="lightGray"/>
-          <w:lang w:val="en-US"/>
-        </w:rPr>
-        <w:t>/photo/photo2me/public</w:t>
-      </w:r>
-      <w:r>
-        <w:rPr>
-          <w:highlight w:val="lightGray"/>
-          <w:lang w:val="en-US"/>
-        </w:rPr>
-        <w:t>/$1 [L]</w:t>
-      </w:r>
-    </w:p>
-    <w:p>
-      <w:pPr>
-        <w:spacing w:after="0"/>
-        <w:rPr>
-          <w:lang w:val="en-US"/>
-        </w:rPr>
-      </w:pPr>
-    </w:p>
-    <w:p>
-      <w:pPr>
-        <w:rPr>
-          <w:lang w:val="en-US"/>
-        </w:rPr>
-      </w:pPr>
+        <w:t>.</w:t>
+      </w:r>
     </w:p>
     <w:p>
       <w:pPr>
         <w:pBdr>
           <w:bottom w:val="single" w:sz="12" w:space="1" w:color="auto"/>
         </w:pBdr>
-        <w:rPr>
-          <w:lang w:val="en-US"/>
-        </w:rPr>
-      </w:pPr>
-    </w:p>
-    <w:p>
-      <w:pPr>
-        <w:rPr>
-          <w:lang w:val="en-US"/>
-        </w:rPr>
-      </w:pPr>
-    </w:p>
+      </w:pPr>
+    </w:p>
+    <w:p/>
     <w:p>
       <w:pPr>
         <w:pStyle w:val="Ttulo1"/>
@@ -2238,7 +2702,6 @@
         </w:numPr>
       </w:pPr>
       <w:r>
-        <w:lastRenderedPageBreak/>
         <w:t>Configurando o servidor</w:t>
       </w:r>
     </w:p>
@@ -2920,6 +3383,7 @@
       </w:pPr>
       <w:proofErr w:type="spellStart"/>
       <w:r>
+        <w:lastRenderedPageBreak/>
         <w:t>App</w:t>
       </w:r>
       <w:proofErr w:type="spellEnd"/>
@@ -3122,7 +3586,6 @@
               <w:ind w:left="360"/>
             </w:pPr>
             <w:r>
-              <w:lastRenderedPageBreak/>
               <w:t xml:space="preserve">    {{-- Espaço para </w:t>
             </w:r>
             <w:proofErr w:type="spellStart"/>
@@ -3835,6 +4298,7 @@
               <w:rPr>
                 <w:lang w:val="en-US"/>
               </w:rPr>
+              <w:lastRenderedPageBreak/>
               <w:t>&lt;a class="</w:t>
             </w:r>
             <w:proofErr w:type="spellStart"/>
@@ -4441,7 +4905,6 @@
                 <w:shd w:val="clear" w:color="auto" w:fill="F9F2F4"/>
                 <w:lang w:eastAsia="pt-BR"/>
               </w:rPr>
-              <w:lastRenderedPageBreak/>
               <w:t>.</w:t>
             </w:r>
             <w:proofErr w:type="spellStart"/>
@@ -6257,6 +6720,7 @@
         </w:numPr>
       </w:pPr>
       <w:r>
+        <w:lastRenderedPageBreak/>
         <w:t xml:space="preserve">E, dentro do </w:t>
       </w:r>
       <w:proofErr w:type="spellStart"/>
@@ -6579,7 +7043,6 @@
               <w:rPr>
                 <w:lang w:val="en-US"/>
               </w:rPr>
-              <w:lastRenderedPageBreak/>
               <w:t xml:space="preserve">            'password' =&gt; 'required|confirmed|min:6',</w:t>
             </w:r>
           </w:p>
@@ -7090,6 +7553,7 @@
     </w:p>
     <w:p>
       <w:r>
+        <w:lastRenderedPageBreak/>
         <w:t>Para fazer a atualização de algu</w:t>
       </w:r>
       <w:r>
@@ -7553,7 +8017,6 @@
           </w:p>
           <w:p>
             <w:r>
-              <w:lastRenderedPageBreak/>
               <w:t xml:space="preserve">    }</w:t>
             </w:r>
           </w:p>
@@ -8185,6 +8648,7 @@
               <w:rPr>
                 <w:lang w:val="en-US"/>
               </w:rPr>
+              <w:lastRenderedPageBreak/>
               <w:t xml:space="preserve">$validator = </w:t>
             </w:r>
             <w:proofErr w:type="gramStart"/>
@@ -8555,7 +9019,7 @@
   <w:abstractNum w:abstractNumId="2" w15:restartNumberingAfterBreak="0">
     <w:nsid w:val="3B6A0F0F"/>
     <w:multiLevelType w:val="hybridMultilevel"/>
-    <w:tmpl w:val="215E9C72"/>
+    <w:tmpl w:val="649050AA"/>
     <w:lvl w:ilvl="0" w:tplc="0416000F">
       <w:start w:val="1"/>
       <w:numFmt w:val="decimal"/>
@@ -10082,7 +10546,7 @@
 </file>
 
 <file path=customXml/itemProps1.xml><?xml version="1.0" encoding="utf-8"?>
-<ds:datastoreItem xmlns:ds="http://schemas.openxmlformats.org/officeDocument/2006/customXml" ds:itemID="{3C8633A4-387F-47B4-A8F5-ACB08A43D223}">
+<ds:datastoreItem xmlns:ds="http://schemas.openxmlformats.org/officeDocument/2006/customXml" ds:itemID="{4C2BFEB3-945E-458E-84F2-FB95762F96D5}">
   <ds:schemaRefs>
     <ds:schemaRef ds:uri="http://schemas.openxmlformats.org/officeDocument/2006/bibliography"/>
   </ds:schemaRefs>

</xml_diff>

<commit_message>
Iniciando API para receber fotos.
</commit_message>
<xml_diff>
--- a/História.docx
+++ b/História.docx
@@ -1299,11 +1299,19 @@
           <w:lang w:val="en-US"/>
         </w:rPr>
       </w:pPr>
-      <w:r>
-        <w:rPr>
-          <w:lang w:val="en-US"/>
-        </w:rPr>
-        <w:t xml:space="preserve">Estratégia de </w:t>
+      <w:proofErr w:type="spellStart"/>
+      <w:r>
+        <w:rPr>
+          <w:lang w:val="en-US"/>
+        </w:rPr>
+        <w:t>Estratégia</w:t>
+      </w:r>
+      <w:proofErr w:type="spellEnd"/>
+      <w:r>
+        <w:rPr>
+          <w:lang w:val="en-US"/>
+        </w:rPr>
+        <w:t xml:space="preserve"> de </w:t>
       </w:r>
       <w:proofErr w:type="spellStart"/>
       <w:r>
@@ -2496,6 +2504,54 @@
     </w:p>
     <w:p>
       <w:pPr>
+        <w:pStyle w:val="PargrafodaLista"/>
+        <w:numPr>
+          <w:ilvl w:val="1"/>
+          <w:numId w:val="6"/>
+        </w:numPr>
+        <w:spacing w:after="0"/>
+      </w:pPr>
+      <w:r>
+        <w:t>Configurando php.ini para aceitar arquivos maiore</w:t>
+      </w:r>
+      <w:r>
+        <w:t>s que 2MB</w:t>
+      </w:r>
+    </w:p>
+    <w:p>
+      <w:pPr>
+        <w:spacing w:after="0"/>
+      </w:pPr>
+      <w:r>
+        <w:lastRenderedPageBreak/>
+        <w:t xml:space="preserve">O PHP parece que tem alguns limites com relação ao tamanho dos arquivos que podem ser enviados ao servidor. Para alterar essa configuração, ir ao php.ini e mudar as seguintes variáveis: </w:t>
+      </w:r>
+      <w:proofErr w:type="spellStart"/>
+      <w:r>
+        <w:t>memory_limit</w:t>
+      </w:r>
+      <w:proofErr w:type="spellEnd"/>
+      <w:r>
+        <w:t xml:space="preserve">, </w:t>
+      </w:r>
+      <w:proofErr w:type="spellStart"/>
+      <w:r>
+        <w:t>upload_max_filesize</w:t>
+      </w:r>
+      <w:proofErr w:type="spellEnd"/>
+      <w:r>
+        <w:t xml:space="preserve">, </w:t>
+      </w:r>
+      <w:proofErr w:type="spellStart"/>
+      <w:r>
+        <w:t>file_uploads</w:t>
+      </w:r>
+      <w:bookmarkStart w:id="0" w:name="_GoBack"/>
+      <w:bookmarkEnd w:id="0"/>
+      <w:proofErr w:type="spellEnd"/>
+    </w:p>
+    <w:p>
+      <w:pPr>
         <w:pStyle w:val="Ttulo1"/>
         <w:numPr>
           <w:ilvl w:val="0"/>
@@ -2505,7 +2561,6 @@
           <w:lang w:val="en-US"/>
         </w:rPr>
       </w:pPr>
-      <w:bookmarkStart w:id="0" w:name="_GoBack"/>
       <w:r>
         <w:rPr>
           <w:lang w:val="en-US"/>
@@ -2513,7 +2568,6 @@
         <w:t>Database</w:t>
       </w:r>
     </w:p>
-    <w:bookmarkEnd w:id="0"/>
     <w:p>
       <w:r>
         <w:t>NÃO ESQUECER DE CONFIGURAR AS VARI</w:t>
@@ -2533,6 +2587,11 @@
       <w:proofErr w:type="gramEnd"/>
       <w:r>
         <w:t>.</w:t>
+      </w:r>
+    </w:p>
+    <w:p>
+      <w:r>
+        <w:t>Para trabalhar com fusos horários diferentes, melhor que o banco de dados seja do tipo DATETIME do que TIMESTAMP. Com o tipo TIMESTAMP, o banco de dados pega a data no fuso do servidor, converte para UTC e salva no banco em UTC. Quando retiramos o dado do banco, o banco pega o dado em UTC e converte para o fuso do servidor. Ou seja, se eu quiser trabalhar com fusos, é melhor usar o tipo DATETIME e salvar o fuso em questão de forma separada.</w:t>
       </w:r>
     </w:p>
     <w:p>
@@ -3219,6 +3278,7 @@
     </w:tbl>
     <w:p>
       <w:r>
+        <w:lastRenderedPageBreak/>
         <w:t xml:space="preserve">Dessa forma, o </w:t>
       </w:r>
       <w:proofErr w:type="spellStart"/>
@@ -3383,7 +3443,6 @@
       </w:pPr>
       <w:proofErr w:type="spellStart"/>
       <w:r>
-        <w:lastRenderedPageBreak/>
         <w:t>App</w:t>
       </w:r>
       <w:proofErr w:type="spellEnd"/>
@@ -3967,6 +4026,7 @@
     </w:p>
     <w:p>
       <w:r>
+        <w:lastRenderedPageBreak/>
         <w:t xml:space="preserve">Para o design dos inputs, irei usar um código em </w:t>
       </w:r>
       <w:proofErr w:type="spellStart"/>
@@ -4298,7 +4358,6 @@
               <w:rPr>
                 <w:lang w:val="en-US"/>
               </w:rPr>
-              <w:lastRenderedPageBreak/>
               <w:t>&lt;a class="</w:t>
             </w:r>
             <w:proofErr w:type="spellStart"/>
@@ -6235,6 +6294,7 @@
         </w:numPr>
       </w:pPr>
       <w:r>
+        <w:lastRenderedPageBreak/>
         <w:t xml:space="preserve">Conteúdo padrões do </w:t>
       </w:r>
       <w:proofErr w:type="spellStart"/>
@@ -6720,7 +6780,6 @@
         </w:numPr>
       </w:pPr>
       <w:r>
-        <w:lastRenderedPageBreak/>
         <w:t xml:space="preserve">E, dentro do </w:t>
       </w:r>
       <w:proofErr w:type="spellStart"/>
@@ -6937,6 +6996,11 @@
             </w:r>
           </w:p>
           <w:p>
+            <w:pPr>
+              <w:rPr>
+                <w:lang w:val="en-US"/>
+              </w:rPr>
+            </w:pPr>
             <w:r>
               <w:rPr>
                 <w:lang w:val="en-US"/>
@@ -6944,72 +7008,110 @@
               <w:t xml:space="preserve">    </w:t>
             </w:r>
             <w:r>
+              <w:rPr>
+                <w:lang w:val="en-US"/>
+              </w:rPr>
               <w:t>{</w:t>
             </w:r>
           </w:p>
           <w:p>
-            <w:r>
-              <w:t xml:space="preserve">        </w:t>
-            </w:r>
-            <w:proofErr w:type="spellStart"/>
+            <w:pPr>
+              <w:rPr>
+                <w:lang w:val="en-US"/>
+              </w:rPr>
+            </w:pPr>
+            <w:r>
+              <w:rPr>
+                <w:lang w:val="en-US"/>
+              </w:rPr>
+              <w:t xml:space="preserve">        return </w:t>
+            </w:r>
             <w:proofErr w:type="gramStart"/>
             <w:r>
-              <w:t>return</w:t>
-            </w:r>
-            <w:proofErr w:type="spellEnd"/>
+              <w:rPr>
+                <w:lang w:val="en-US"/>
+              </w:rPr>
+              <w:t>Validator::</w:t>
+            </w:r>
             <w:proofErr w:type="gramEnd"/>
             <w:r>
+              <w:rPr>
+                <w:lang w:val="en-US"/>
+              </w:rPr>
+              <w:t>make($data, [</w:t>
+            </w:r>
+          </w:p>
+          <w:p>
+            <w:pPr>
+              <w:rPr>
+                <w:lang w:val="en-US"/>
+              </w:rPr>
+            </w:pPr>
+            <w:r>
+              <w:rPr>
+                <w:lang w:val="en-US"/>
+              </w:rPr>
+              <w:t xml:space="preserve">            </w:t>
+            </w:r>
+            <w:r>
+              <w:rPr>
+                <w:highlight w:val="yellow"/>
+                <w:lang w:val="en-US"/>
+              </w:rPr>
+              <w:t>//</w:t>
+            </w:r>
+            <w:proofErr w:type="spellStart"/>
+            <w:r>
+              <w:rPr>
+                <w:highlight w:val="yellow"/>
+                <w:lang w:val="en-US"/>
+              </w:rPr>
+              <w:t>retirei</w:t>
+            </w:r>
+            <w:proofErr w:type="spellEnd"/>
+            <w:r>
+              <w:rPr>
+                <w:highlight w:val="yellow"/>
+                <w:lang w:val="en-US"/>
+              </w:rPr>
+              <w:t xml:space="preserve"> o ‘name’ </w:t>
+            </w:r>
+            <w:proofErr w:type="spellStart"/>
+            <w:r>
+              <w:rPr>
+                <w:highlight w:val="yellow"/>
+                <w:lang w:val="en-US"/>
+              </w:rPr>
+              <w:t>dessa</w:t>
+            </w:r>
+            <w:proofErr w:type="spellEnd"/>
+            <w:r>
+              <w:rPr>
+                <w:highlight w:val="yellow"/>
+                <w:lang w:val="en-US"/>
+              </w:rPr>
               <w:t xml:space="preserve"> </w:t>
             </w:r>
             <w:proofErr w:type="spellStart"/>
             <w:r>
-              <w:t>Validator</w:t>
-            </w:r>
-            <w:proofErr w:type="spellEnd"/>
-            <w:r>
-              <w:t>::</w:t>
-            </w:r>
-            <w:proofErr w:type="spellStart"/>
-            <w:r>
-              <w:t>make</w:t>
-            </w:r>
-            <w:proofErr w:type="spellEnd"/>
-            <w:r>
-              <w:t>($data, [</w:t>
-            </w:r>
-          </w:p>
-          <w:p>
-            <w:r>
-              <w:t xml:space="preserve">            </w:t>
-            </w:r>
-            <w:r>
               <w:rPr>
                 <w:highlight w:val="yellow"/>
-              </w:rPr>
-              <w:t>//retirei o ‘</w:t>
-            </w:r>
-            <w:proofErr w:type="spellStart"/>
-            <w:r>
-              <w:rPr>
-                <w:highlight w:val="yellow"/>
-              </w:rPr>
-              <w:t>name</w:t>
-            </w:r>
-            <w:proofErr w:type="spellEnd"/>
-            <w:r>
-              <w:rPr>
-                <w:highlight w:val="yellow"/>
-              </w:rPr>
-              <w:t>’ dessa linha</w:t>
-            </w:r>
-          </w:p>
-          <w:p>
-            <w:pPr>
-              <w:rPr>
-                <w:lang w:val="en-US"/>
-              </w:rPr>
-            </w:pPr>
-            <w:r>
+                <w:lang w:val="en-US"/>
+              </w:rPr>
+              <w:t>linha</w:t>
+            </w:r>
+            <w:proofErr w:type="spellEnd"/>
+          </w:p>
+          <w:p>
+            <w:pPr>
+              <w:rPr>
+                <w:lang w:val="en-US"/>
+              </w:rPr>
+            </w:pPr>
+            <w:r>
+              <w:rPr>
+                <w:lang w:val="en-US"/>
+              </w:rPr>
               <w:t xml:space="preserve">            </w:t>
             </w:r>
             <w:r>
@@ -7374,6 +7476,7 @@
         </w:numPr>
       </w:pPr>
       <w:r>
+        <w:lastRenderedPageBreak/>
         <w:t>Banco de dados</w:t>
       </w:r>
     </w:p>
@@ -7553,7 +7656,6 @@
     </w:p>
     <w:p>
       <w:r>
-        <w:lastRenderedPageBreak/>
         <w:t>Para fazer a atualização de algu</w:t>
       </w:r>
       <w:r>
@@ -8254,6 +8356,7 @@
               <w:rPr>
                 <w:lang w:val="en-US"/>
               </w:rPr>
+              <w:lastRenderedPageBreak/>
               <w:t xml:space="preserve">        $</w:t>
             </w:r>
             <w:proofErr w:type="spellStart"/>
@@ -8648,7 +8751,6 @@
               <w:rPr>
                 <w:lang w:val="en-US"/>
               </w:rPr>
-              <w:lastRenderedPageBreak/>
               <w:t xml:space="preserve">$validator = </w:t>
             </w:r>
             <w:proofErr w:type="gramStart"/>
@@ -9019,7 +9121,7 @@
   <w:abstractNum w:abstractNumId="2" w15:restartNumberingAfterBreak="0">
     <w:nsid w:val="3B6A0F0F"/>
     <w:multiLevelType w:val="hybridMultilevel"/>
-    <w:tmpl w:val="649050AA"/>
+    <w:tmpl w:val="80AA89A4"/>
     <w:lvl w:ilvl="0" w:tplc="0416000F">
       <w:start w:val="1"/>
       <w:numFmt w:val="decimal"/>
@@ -10546,7 +10648,7 @@
 </file>
 
 <file path=customXml/itemProps1.xml><?xml version="1.0" encoding="utf-8"?>
-<ds:datastoreItem xmlns:ds="http://schemas.openxmlformats.org/officeDocument/2006/customXml" ds:itemID="{4C2BFEB3-945E-458E-84F2-FB95762F96D5}">
+<ds:datastoreItem xmlns:ds="http://schemas.openxmlformats.org/officeDocument/2006/customXml" ds:itemID="{AD92533F-09C3-4358-BC3E-488FDB887E75}">
   <ds:schemaRefs>
     <ds:schemaRef ds:uri="http://schemas.openxmlformats.org/officeDocument/2006/bibliography"/>
   </ds:schemaRefs>

</xml_diff>

<commit_message>
Começando a testar o Gulp
</commit_message>
<xml_diff>
--- a/História.docx
+++ b/História.docx
@@ -2290,38 +2290,8 @@
       </w:r>
     </w:p>
     <w:p>
-      <w:pPr>
-        <w:rPr>
-          <w:lang w:val="en-US"/>
-        </w:rPr>
-      </w:pPr>
-      <w:proofErr w:type="spellStart"/>
-      <w:r>
-        <w:rPr>
-          <w:lang w:val="en-US"/>
-        </w:rPr>
-        <w:t>Por</w:t>
-      </w:r>
-      <w:proofErr w:type="spellEnd"/>
-      <w:r>
-        <w:rPr>
-          <w:lang w:val="en-US"/>
-        </w:rPr>
-        <w:t xml:space="preserve"> </w:t>
-      </w:r>
-      <w:proofErr w:type="spellStart"/>
-      <w:r>
-        <w:rPr>
-          <w:lang w:val="en-US"/>
-        </w:rPr>
-        <w:t>exemplo</w:t>
-      </w:r>
-      <w:proofErr w:type="spellEnd"/>
-      <w:r>
-        <w:rPr>
-          <w:lang w:val="en-US"/>
-        </w:rPr>
-        <w:t>:</w:t>
+      <w:r>
+        <w:t>Por exemplo:</w:t>
       </w:r>
     </w:p>
     <w:p>
@@ -2329,37 +2299,28 @@
         <w:spacing w:after="0"/>
         <w:rPr>
           <w:highlight w:val="lightGray"/>
-          <w:lang w:val="en-US"/>
-        </w:rPr>
-      </w:pPr>
-      <w:r>
-        <w:rPr>
-          <w:highlight w:val="lightGray"/>
-          <w:lang w:val="en-US"/>
-        </w:rPr>
-        <w:t xml:space="preserve">return </w:t>
-      </w:r>
+        </w:rPr>
+      </w:pPr>
+      <w:proofErr w:type="spellStart"/>
       <w:proofErr w:type="gramStart"/>
       <w:r>
         <w:rPr>
           <w:highlight w:val="lightGray"/>
-          <w:lang w:val="en-US"/>
-        </w:rPr>
-        <w:t>response(</w:t>
-      </w:r>
+        </w:rPr>
+        <w:t>return</w:t>
+      </w:r>
+      <w:proofErr w:type="spellEnd"/>
       <w:proofErr w:type="gramEnd"/>
       <w:r>
         <w:rPr>
           <w:highlight w:val="lightGray"/>
-          <w:lang w:val="en-US"/>
-        </w:rPr>
-        <w:t>)-&gt;</w:t>
-      </w:r>
-      <w:proofErr w:type="spellStart"/>
-      <w:r>
-        <w:rPr>
-          <w:highlight w:val="lightGray"/>
-          <w:lang w:val="en-US"/>
+        </w:rPr>
+        <w:t xml:space="preserve"> response()-&gt;</w:t>
+      </w:r>
+      <w:proofErr w:type="spellStart"/>
+      <w:r>
+        <w:rPr>
+          <w:highlight w:val="lightGray"/>
         </w:rPr>
         <w:t>json</w:t>
       </w:r>
@@ -2367,7 +2328,6 @@
       <w:r>
         <w:rPr>
           <w:highlight w:val="lightGray"/>
-          <w:lang w:val="en-US"/>
         </w:rPr>
         <w:t>([</w:t>
       </w:r>
@@ -2377,13 +2337,11 @@
         <w:spacing w:after="0"/>
         <w:rPr>
           <w:highlight w:val="lightGray"/>
-          <w:lang w:val="en-US"/>
-        </w:rPr>
-      </w:pPr>
-      <w:r>
-        <w:rPr>
-          <w:highlight w:val="lightGray"/>
-          <w:lang w:val="en-US"/>
+        </w:rPr>
+      </w:pPr>
+      <w:r>
+        <w:rPr>
+          <w:highlight w:val="lightGray"/>
         </w:rPr>
         <w:t xml:space="preserve">        'status' =&gt; '400',</w:t>
       </w:r>
@@ -2398,7 +2356,6 @@
       <w:r>
         <w:rPr>
           <w:highlight w:val="lightGray"/>
-          <w:lang w:val="en-US"/>
         </w:rPr>
         <w:t xml:space="preserve">        </w:t>
       </w:r>
@@ -2546,8 +2503,6 @@
       <w:r>
         <w:t>file_uploads</w:t>
       </w:r>
-      <w:bookmarkStart w:id="0" w:name="_GoBack"/>
-      <w:bookmarkEnd w:id="0"/>
       <w:proofErr w:type="spellEnd"/>
     </w:p>
     <w:p>
@@ -2593,6 +2548,301 @@
       <w:r>
         <w:t>Para trabalhar com fusos horários diferentes, melhor que o banco de dados seja do tipo DATETIME do que TIMESTAMP. Com o tipo TIMESTAMP, o banco de dados pega a data no fuso do servidor, converte para UTC e salva no banco em UTC. Quando retiramos o dado do banco, o banco pega o dado em UTC e converte para o fuso do servidor. Ou seja, se eu quiser trabalhar com fusos, é melhor usar o tipo DATETIME e salvar o fuso em questão de forma separada.</w:t>
       </w:r>
+    </w:p>
+    <w:p>
+      <w:pPr>
+        <w:pStyle w:val="Ttulo1"/>
+        <w:numPr>
+          <w:ilvl w:val="0"/>
+          <w:numId w:val="6"/>
+        </w:numPr>
+        <w:rPr>
+          <w:lang w:val="en-US"/>
+        </w:rPr>
+      </w:pPr>
+      <w:r>
+        <w:rPr>
+          <w:lang w:val="en-US"/>
+        </w:rPr>
+        <w:t>NPM</w:t>
+      </w:r>
+    </w:p>
+    <w:p>
+      <w:r>
+        <w:t xml:space="preserve">Usar NPM como </w:t>
+      </w:r>
+      <w:proofErr w:type="spellStart"/>
+      <w:r>
+        <w:t>package</w:t>
+      </w:r>
+      <w:proofErr w:type="spellEnd"/>
+      <w:r>
+        <w:t xml:space="preserve"> manager para bibliotecas como </w:t>
+      </w:r>
+      <w:proofErr w:type="spellStart"/>
+      <w:r>
+        <w:t>jquery</w:t>
+      </w:r>
+      <w:proofErr w:type="spellEnd"/>
+      <w:r>
+        <w:t xml:space="preserve">, </w:t>
+      </w:r>
+      <w:proofErr w:type="spellStart"/>
+      <w:r>
+        <w:t>semantic</w:t>
+      </w:r>
+      <w:proofErr w:type="spellEnd"/>
+      <w:r>
+        <w:t xml:space="preserve">-ui, </w:t>
+      </w:r>
+      <w:proofErr w:type="spellStart"/>
+      <w:r>
+        <w:t>bootstrap</w:t>
+      </w:r>
+      <w:proofErr w:type="spellEnd"/>
+      <w:r>
+        <w:t xml:space="preserve"> e etc. Para adicionar uma biblioteca que seja necessária para rodar o código, usar o seguinte comando:</w:t>
+      </w:r>
+    </w:p>
+    <w:p>
+      <w:pPr>
+        <w:spacing w:after="0"/>
+        <w:rPr>
+          <w:highlight w:val="lightGray"/>
+        </w:rPr>
+      </w:pPr>
+      <w:proofErr w:type="spellStart"/>
+      <w:proofErr w:type="gramStart"/>
+      <w:r>
+        <w:rPr>
+          <w:highlight w:val="lightGray"/>
+        </w:rPr>
+        <w:t>npm</w:t>
+      </w:r>
+      <w:proofErr w:type="spellEnd"/>
+      <w:proofErr w:type="gramEnd"/>
+      <w:r>
+        <w:rPr>
+          <w:highlight w:val="lightGray"/>
+        </w:rPr>
+        <w:t xml:space="preserve"> </w:t>
+      </w:r>
+      <w:proofErr w:type="spellStart"/>
+      <w:r>
+        <w:rPr>
+          <w:highlight w:val="lightGray"/>
+        </w:rPr>
+        <w:t>install</w:t>
+      </w:r>
+      <w:proofErr w:type="spellEnd"/>
+      <w:r>
+        <w:rPr>
+          <w:highlight w:val="lightGray"/>
+        </w:rPr>
+        <w:t xml:space="preserve"> </w:t>
+      </w:r>
+      <w:proofErr w:type="spellStart"/>
+      <w:r>
+        <w:rPr>
+          <w:highlight w:val="lightGray"/>
+        </w:rPr>
+        <w:t>semantic</w:t>
+      </w:r>
+      <w:proofErr w:type="spellEnd"/>
+      <w:r>
+        <w:rPr>
+          <w:highlight w:val="lightGray"/>
+        </w:rPr>
+        <w:t>-ui –</w:t>
+      </w:r>
+      <w:proofErr w:type="spellStart"/>
+      <w:r>
+        <w:rPr>
+          <w:highlight w:val="lightGray"/>
+        </w:rPr>
+        <w:t>save</w:t>
+      </w:r>
+      <w:proofErr w:type="spellEnd"/>
+    </w:p>
+    <w:p>
+      <w:pPr>
+        <w:spacing w:after="0"/>
+        <w:rPr>
+          <w:highlight w:val="lightGray"/>
+        </w:rPr>
+      </w:pPr>
+    </w:p>
+    <w:p>
+      <w:r>
+        <w:t xml:space="preserve">O comando acima irá adicionar a dependência ao nosso </w:t>
+      </w:r>
+      <w:proofErr w:type="spellStart"/>
+      <w:proofErr w:type="gramStart"/>
+      <w:r>
+        <w:t>package.json</w:t>
+      </w:r>
+      <w:proofErr w:type="spellEnd"/>
+      <w:proofErr w:type="gramEnd"/>
+      <w:r>
+        <w:t xml:space="preserve"> e criara uma pasta chamada “</w:t>
+      </w:r>
+      <w:proofErr w:type="spellStart"/>
+      <w:r>
+        <w:t>node_modules</w:t>
+      </w:r>
+      <w:proofErr w:type="spellEnd"/>
+      <w:r>
+        <w:t>” onde irá se encontrar o código para essa biblioteca.</w:t>
+      </w:r>
+    </w:p>
+    <w:p>
+      <w:r>
+        <w:t xml:space="preserve">Para bibliotecas que são usadas apenas como ferramentas (como o </w:t>
+      </w:r>
+      <w:proofErr w:type="spellStart"/>
+      <w:r>
+        <w:t>Gulp</w:t>
+      </w:r>
+      <w:proofErr w:type="spellEnd"/>
+      <w:r>
+        <w:t>), usar o seguinte comando:</w:t>
+      </w:r>
+    </w:p>
+    <w:p>
+      <w:pPr>
+        <w:spacing w:after="0"/>
+        <w:rPr>
+          <w:highlight w:val="lightGray"/>
+        </w:rPr>
+      </w:pPr>
+      <w:proofErr w:type="spellStart"/>
+      <w:proofErr w:type="gramStart"/>
+      <w:r>
+        <w:rPr>
+          <w:highlight w:val="lightGray"/>
+        </w:rPr>
+        <w:t>npm</w:t>
+      </w:r>
+      <w:proofErr w:type="spellEnd"/>
+      <w:proofErr w:type="gramEnd"/>
+      <w:r>
+        <w:rPr>
+          <w:highlight w:val="lightGray"/>
+        </w:rPr>
+        <w:t xml:space="preserve"> </w:t>
+      </w:r>
+      <w:proofErr w:type="spellStart"/>
+      <w:r>
+        <w:rPr>
+          <w:highlight w:val="lightGray"/>
+        </w:rPr>
+        <w:t>install</w:t>
+      </w:r>
+      <w:proofErr w:type="spellEnd"/>
+      <w:r>
+        <w:rPr>
+          <w:highlight w:val="lightGray"/>
+        </w:rPr>
+        <w:t xml:space="preserve"> </w:t>
+      </w:r>
+      <w:proofErr w:type="spellStart"/>
+      <w:r>
+        <w:rPr>
+          <w:highlight w:val="lightGray"/>
+        </w:rPr>
+        <w:t>gulp</w:t>
+      </w:r>
+      <w:proofErr w:type="spellEnd"/>
+      <w:r>
+        <w:rPr>
+          <w:highlight w:val="lightGray"/>
+        </w:rPr>
+        <w:t xml:space="preserve"> –</w:t>
+      </w:r>
+      <w:proofErr w:type="spellStart"/>
+      <w:r>
+        <w:rPr>
+          <w:highlight w:val="lightGray"/>
+        </w:rPr>
+        <w:t>save-dev</w:t>
+      </w:r>
+      <w:proofErr w:type="spellEnd"/>
+    </w:p>
+    <w:p>
+      <w:pPr>
+        <w:spacing w:after="0"/>
+        <w:rPr>
+          <w:highlight w:val="lightGray"/>
+        </w:rPr>
+      </w:pPr>
+    </w:p>
+    <w:p>
+      <w:pPr>
+        <w:pStyle w:val="Ttulo1"/>
+        <w:numPr>
+          <w:ilvl w:val="0"/>
+          <w:numId w:val="6"/>
+        </w:numPr>
+        <w:rPr>
+          <w:lang w:val="en-US"/>
+        </w:rPr>
+      </w:pPr>
+      <w:r>
+        <w:rPr>
+          <w:lang w:val="en-US"/>
+        </w:rPr>
+        <w:t>GULP</w:t>
+      </w:r>
+    </w:p>
+    <w:p>
+      <w:r>
+        <w:t xml:space="preserve">O </w:t>
+      </w:r>
+      <w:proofErr w:type="spellStart"/>
+      <w:r>
+        <w:t>Gulp</w:t>
+      </w:r>
+      <w:proofErr w:type="spellEnd"/>
+      <w:r>
+        <w:t xml:space="preserve"> é foda. </w:t>
+      </w:r>
+      <w:r>
+        <w:t xml:space="preserve">Será muito bom para desenvolvimento do </w:t>
+      </w:r>
+      <w:proofErr w:type="spellStart"/>
+      <w:r>
+        <w:t>semantic</w:t>
+      </w:r>
+      <w:proofErr w:type="spellEnd"/>
+      <w:r>
+        <w:t xml:space="preserve">-ui e para automatização de algumas tarefas (como </w:t>
+      </w:r>
+      <w:proofErr w:type="spellStart"/>
+      <w:r>
+        <w:t>uglifying</w:t>
+      </w:r>
+      <w:proofErr w:type="spellEnd"/>
+      <w:r>
+        <w:t xml:space="preserve">, </w:t>
+      </w:r>
+      <w:proofErr w:type="spellStart"/>
+      <w:r>
+        <w:t>minifying</w:t>
+      </w:r>
+      <w:proofErr w:type="spellEnd"/>
+      <w:r>
+        <w:t xml:space="preserve"> e outras). As configurações do </w:t>
+      </w:r>
+      <w:proofErr w:type="spellStart"/>
+      <w:r>
+        <w:t>Gulp</w:t>
+      </w:r>
+      <w:proofErr w:type="spellEnd"/>
+      <w:r>
+        <w:t xml:space="preserve"> são feitas dentro de um arquivo chamado gulpfile.js.</w:t>
+      </w:r>
+      <w:bookmarkStart w:id="0" w:name="_GoBack"/>
+      <w:bookmarkEnd w:id="0"/>
     </w:p>
     <w:p>
       <w:pPr>
@@ -2797,6 +3047,7 @@
     </w:p>
     <w:p>
       <w:r>
+        <w:lastRenderedPageBreak/>
         <w:t>No arquivo de hosts do Windows</w:t>
       </w:r>
       <w:r>
@@ -3278,7 +3529,6 @@
     </w:tbl>
     <w:p>
       <w:r>
-        <w:lastRenderedPageBreak/>
         <w:t xml:space="preserve">Dessa forma, o </w:t>
       </w:r>
       <w:proofErr w:type="spellStart"/>
@@ -3742,6 +3992,7 @@
               <w:ind w:left="360"/>
             </w:pPr>
             <w:r>
+              <w:lastRenderedPageBreak/>
               <w:t xml:space="preserve">      @</w:t>
             </w:r>
             <w:proofErr w:type="gramStart"/>
@@ -4026,7 +4277,6 @@
     </w:p>
     <w:p>
       <w:r>
-        <w:lastRenderedPageBreak/>
         <w:t xml:space="preserve">Para o design dos inputs, irei usar um código em </w:t>
       </w:r>
       <w:proofErr w:type="spellStart"/>
@@ -5549,6 +5799,7 @@
                 <w:shd w:val="clear" w:color="auto" w:fill="F9F2F4"/>
                 <w:lang w:eastAsia="pt-BR"/>
               </w:rPr>
+              <w:lastRenderedPageBreak/>
               <w:t>.</w:t>
             </w:r>
             <w:proofErr w:type="spellStart"/>
@@ -6294,7 +6545,6 @@
         </w:numPr>
       </w:pPr>
       <w:r>
-        <w:lastRenderedPageBreak/>
         <w:t xml:space="preserve">Conteúdo padrões do </w:t>
       </w:r>
       <w:proofErr w:type="spellStart"/>
@@ -6996,11 +7246,6 @@
             </w:r>
           </w:p>
           <w:p>
-            <w:pPr>
-              <w:rPr>
-                <w:lang w:val="en-US"/>
-              </w:rPr>
-            </w:pPr>
             <w:r>
               <w:rPr>
                 <w:lang w:val="en-US"/>
@@ -7008,110 +7253,72 @@
               <w:t xml:space="preserve">    </w:t>
             </w:r>
             <w:r>
-              <w:rPr>
-                <w:lang w:val="en-US"/>
-              </w:rPr>
               <w:t>{</w:t>
             </w:r>
           </w:p>
           <w:p>
-            <w:pPr>
-              <w:rPr>
-                <w:lang w:val="en-US"/>
-              </w:rPr>
-            </w:pPr>
-            <w:r>
-              <w:rPr>
-                <w:lang w:val="en-US"/>
-              </w:rPr>
-              <w:t xml:space="preserve">        return </w:t>
-            </w:r>
+            <w:r>
+              <w:t xml:space="preserve">        </w:t>
+            </w:r>
+            <w:proofErr w:type="spellStart"/>
             <w:proofErr w:type="gramStart"/>
             <w:r>
-              <w:rPr>
-                <w:lang w:val="en-US"/>
-              </w:rPr>
-              <w:t>Validator::</w:t>
-            </w:r>
+              <w:t>return</w:t>
+            </w:r>
+            <w:proofErr w:type="spellEnd"/>
             <w:proofErr w:type="gramEnd"/>
             <w:r>
-              <w:rPr>
-                <w:lang w:val="en-US"/>
-              </w:rPr>
-              <w:t>make($data, [</w:t>
-            </w:r>
-          </w:p>
-          <w:p>
-            <w:pPr>
-              <w:rPr>
-                <w:lang w:val="en-US"/>
-              </w:rPr>
-            </w:pPr>
-            <w:r>
-              <w:rPr>
-                <w:lang w:val="en-US"/>
-              </w:rPr>
+              <w:t xml:space="preserve"> </w:t>
+            </w:r>
+            <w:proofErr w:type="spellStart"/>
+            <w:r>
+              <w:t>Validator</w:t>
+            </w:r>
+            <w:proofErr w:type="spellEnd"/>
+            <w:r>
+              <w:t>::</w:t>
+            </w:r>
+            <w:proofErr w:type="spellStart"/>
+            <w:r>
+              <w:t>make</w:t>
+            </w:r>
+            <w:proofErr w:type="spellEnd"/>
+            <w:r>
+              <w:t>($data, [</w:t>
+            </w:r>
+          </w:p>
+          <w:p>
+            <w:r>
               <w:t xml:space="preserve">            </w:t>
             </w:r>
             <w:r>
               <w:rPr>
                 <w:highlight w:val="yellow"/>
-                <w:lang w:val="en-US"/>
-              </w:rPr>
-              <w:t>//</w:t>
+              </w:rPr>
+              <w:t>//retirei o ‘</w:t>
             </w:r>
             <w:proofErr w:type="spellStart"/>
             <w:r>
               <w:rPr>
                 <w:highlight w:val="yellow"/>
-                <w:lang w:val="en-US"/>
-              </w:rPr>
-              <w:t>retirei</w:t>
+              </w:rPr>
+              <w:t>name</w:t>
             </w:r>
             <w:proofErr w:type="spellEnd"/>
             <w:r>
               <w:rPr>
                 <w:highlight w:val="yellow"/>
-                <w:lang w:val="en-US"/>
-              </w:rPr>
-              <w:t xml:space="preserve"> o ‘name’ </w:t>
-            </w:r>
-            <w:proofErr w:type="spellStart"/>
-            <w:r>
-              <w:rPr>
-                <w:highlight w:val="yellow"/>
-                <w:lang w:val="en-US"/>
-              </w:rPr>
-              <w:t>dessa</w:t>
-            </w:r>
-            <w:proofErr w:type="spellEnd"/>
-            <w:r>
-              <w:rPr>
-                <w:highlight w:val="yellow"/>
-                <w:lang w:val="en-US"/>
-              </w:rPr>
-              <w:t xml:space="preserve"> </w:t>
-            </w:r>
-            <w:proofErr w:type="spellStart"/>
-            <w:r>
-              <w:rPr>
-                <w:highlight w:val="yellow"/>
-                <w:lang w:val="en-US"/>
-              </w:rPr>
-              <w:t>linha</w:t>
-            </w:r>
-            <w:proofErr w:type="spellEnd"/>
-          </w:p>
-          <w:p>
-            <w:pPr>
-              <w:rPr>
-                <w:lang w:val="en-US"/>
-              </w:rPr>
-            </w:pPr>
-            <w:r>
-              <w:rPr>
-                <w:lang w:val="en-US"/>
-              </w:rPr>
+              </w:rPr>
+              <w:t>’ dessa linha</w:t>
+            </w:r>
+          </w:p>
+          <w:p>
+            <w:pPr>
+              <w:rPr>
+                <w:lang w:val="en-US"/>
+              </w:rPr>
+            </w:pPr>
+            <w:r>
               <w:t xml:space="preserve">            </w:t>
             </w:r>
             <w:r>
@@ -7214,6 +7421,7 @@
         </w:numPr>
       </w:pPr>
       <w:r>
+        <w:lastRenderedPageBreak/>
         <w:t>JWT-</w:t>
       </w:r>
       <w:proofErr w:type="spellStart"/>
@@ -7476,7 +7684,6 @@
         </w:numPr>
       </w:pPr>
       <w:r>
-        <w:lastRenderedPageBreak/>
         <w:t>Banco de dados</w:t>
       </w:r>
     </w:p>
@@ -8168,6 +8375,7 @@
     </w:p>
     <w:p>
       <w:r>
+        <w:lastRenderedPageBreak/>
         <w:t xml:space="preserve">Para fazer validação de cada tentativa de criar uma festa, irei usar do que o </w:t>
       </w:r>
       <w:proofErr w:type="spellStart"/>
@@ -8356,7 +8564,6 @@
               <w:rPr>
                 <w:lang w:val="en-US"/>
               </w:rPr>
-              <w:lastRenderedPageBreak/>
               <w:t xml:space="preserve">        $</w:t>
             </w:r>
             <w:proofErr w:type="spellStart"/>
@@ -8794,30 +9001,51 @@
               <w:t xml:space="preserve">        </w:t>
             </w:r>
             <w:r>
+              <w:rPr>
+                <w:lang w:val="en-US"/>
+              </w:rPr>
               <w:t>'</w:t>
             </w:r>
             <w:proofErr w:type="spellStart"/>
             <w:r>
+              <w:rPr>
+                <w:lang w:val="en-US"/>
+              </w:rPr>
               <w:t>fimFesta</w:t>
             </w:r>
             <w:proofErr w:type="spellEnd"/>
             <w:r>
+              <w:rPr>
+                <w:lang w:val="en-US"/>
+              </w:rPr>
               <w:t>'      =&gt; '</w:t>
             </w:r>
             <w:proofErr w:type="spellStart"/>
             <w:r>
+              <w:rPr>
+                <w:lang w:val="en-US"/>
+              </w:rPr>
               <w:t>required|date|after</w:t>
             </w:r>
             <w:proofErr w:type="spellEnd"/>
             <w:r>
+              <w:rPr>
+                <w:lang w:val="en-US"/>
+              </w:rPr>
               <w:t>:</w:t>
             </w:r>
             <w:proofErr w:type="gramStart"/>
             <w:r>
+              <w:rPr>
+                <w:lang w:val="en-US"/>
+              </w:rPr>
               <w:t>' .</w:t>
             </w:r>
             <w:proofErr w:type="gramEnd"/>
             <w:r>
+              <w:rPr>
+                <w:lang w:val="en-US"/>
+              </w:rPr>
               <w:t xml:space="preserve"> </w:t>
             </w:r>
             <w:r>
@@ -9121,7 +9349,7 @@
   <w:abstractNum w:abstractNumId="2" w15:restartNumberingAfterBreak="0">
     <w:nsid w:val="3B6A0F0F"/>
     <w:multiLevelType w:val="hybridMultilevel"/>
-    <w:tmpl w:val="80AA89A4"/>
+    <w:tmpl w:val="FA368BBC"/>
     <w:lvl w:ilvl="0" w:tplc="0416000F">
       <w:start w:val="1"/>
       <w:numFmt w:val="decimal"/>
@@ -10648,7 +10876,7 @@
 </file>
 
 <file path=customXml/itemProps1.xml><?xml version="1.0" encoding="utf-8"?>
-<ds:datastoreItem xmlns:ds="http://schemas.openxmlformats.org/officeDocument/2006/customXml" ds:itemID="{AD92533F-09C3-4358-BC3E-488FDB887E75}">
+<ds:datastoreItem xmlns:ds="http://schemas.openxmlformats.org/officeDocument/2006/customXml" ds:itemID="{FC91E9A1-432D-412E-AA56-EC437E044768}">
   <ds:schemaRefs>
     <ds:schemaRef ds:uri="http://schemas.openxmlformats.org/officeDocument/2006/bibliography"/>
   </ds:schemaRefs>

</xml_diff>

<commit_message>
Finalizado versão beta das configurações do semantic.
</commit_message>
<xml_diff>
--- a/História.docx
+++ b/História.docx
@@ -3019,10 +3019,7 @@
       </w:r>
       <w:proofErr w:type="spellStart"/>
       <w:r>
-        <w:t>objetoTarefas</w:t>
-      </w:r>
-      <w:r>
-        <w:t>.build</w:t>
+        <w:t>objetoTarefas.build</w:t>
       </w:r>
       <w:proofErr w:type="spellEnd"/>
       <w:r>
@@ -3127,8 +3124,89 @@
       <w:r>
         <w:t>!</w:t>
       </w:r>
+    </w:p>
+    <w:p>
+      <w:r>
+        <w:t>P</w:t>
+      </w:r>
+      <w:r>
+        <w:t>ara configurar as opções do site, basta adicionar as opções dentro das pastas “</w:t>
+      </w:r>
+      <w:proofErr w:type="spellStart"/>
+      <w:r>
+        <w:t>semantic</w:t>
+      </w:r>
+      <w:proofErr w:type="spellEnd"/>
+      <w:r>
+        <w:t>/</w:t>
+      </w:r>
+      <w:proofErr w:type="spellStart"/>
+      <w:r>
+        <w:t>src</w:t>
+      </w:r>
+      <w:proofErr w:type="spellEnd"/>
+      <w:r>
+        <w:t xml:space="preserve">/site”. </w:t>
+      </w:r>
+      <w:r>
+        <w:t>E</w:t>
+      </w:r>
       <w:bookmarkStart w:id="0" w:name="_GoBack"/>
       <w:bookmarkEnd w:id="0"/>
+      <w:r>
+        <w:t xml:space="preserve">sses valores serão utilizados para dar um </w:t>
+      </w:r>
+      <w:proofErr w:type="spellStart"/>
+      <w:r>
+        <w:t>override</w:t>
+      </w:r>
+      <w:proofErr w:type="spellEnd"/>
+      <w:r>
+        <w:t xml:space="preserve"> nos padrões. Por exemplo, para </w:t>
+      </w:r>
+      <w:proofErr w:type="spellStart"/>
+      <w:r>
+        <w:t>setar</w:t>
+      </w:r>
+      <w:proofErr w:type="spellEnd"/>
+      <w:r>
+        <w:t xml:space="preserve"> qual a cor primaria a ser usada, definir a variável no arquivo “</w:t>
+      </w:r>
+      <w:proofErr w:type="spellStart"/>
+      <w:r>
+        <w:t>semantic</w:t>
+      </w:r>
+      <w:proofErr w:type="spellEnd"/>
+      <w:r>
+        <w:t>/</w:t>
+      </w:r>
+      <w:proofErr w:type="spellStart"/>
+      <w:r>
+        <w:t>src</w:t>
+      </w:r>
+      <w:proofErr w:type="spellEnd"/>
+      <w:r>
+        <w:t>/site</w:t>
+      </w:r>
+      <w:r>
+        <w:t>/</w:t>
+      </w:r>
+      <w:proofErr w:type="spellStart"/>
+      <w:r>
+        <w:t>globals</w:t>
+      </w:r>
+      <w:proofErr w:type="spellEnd"/>
+      <w:r>
+        <w:t>/</w:t>
+      </w:r>
+      <w:proofErr w:type="spellStart"/>
+      <w:r>
+        <w:t>site.variables</w:t>
+      </w:r>
+      <w:proofErr w:type="spellEnd"/>
+      <w:r>
+        <w:t>”</w:t>
+      </w:r>
     </w:p>
     <w:p>
       <w:pPr>
@@ -3148,7 +3226,6 @@
         <w:spacing w:before="0"/>
       </w:pPr>
       <w:r>
-        <w:lastRenderedPageBreak/>
         <w:t>Abreviações</w:t>
       </w:r>
     </w:p>
@@ -3979,6 +4056,7 @@
       </w:pPr>
       <w:proofErr w:type="spellStart"/>
       <w:r>
+        <w:lastRenderedPageBreak/>
         <w:t>App</w:t>
       </w:r>
       <w:proofErr w:type="spellEnd"/>
@@ -4016,7 +4094,6 @@
         </w:numPr>
       </w:pPr>
       <w:r>
-        <w:lastRenderedPageBreak/>
         <w:t>Layouts padrões</w:t>
       </w:r>
     </w:p>
@@ -4894,6 +4971,7 @@
               <w:rPr>
                 <w:lang w:val="en-US"/>
               </w:rPr>
+              <w:lastRenderedPageBreak/>
               <w:t>&lt;a class="</w:t>
             </w:r>
             <w:proofErr w:type="spellStart"/>
@@ -4998,7 +5076,6 @@
         </w:numPr>
       </w:pPr>
       <w:r>
-        <w:lastRenderedPageBreak/>
         <w:t>É possível, em um layout, herdar de outro layout. É o que estou fazendo com as páginas do dashboard.</w:t>
       </w:r>
     </w:p>
@@ -7316,6 +7393,7 @@
         </w:numPr>
       </w:pPr>
       <w:r>
+        <w:lastRenderedPageBreak/>
         <w:t xml:space="preserve">E, dentro do </w:t>
       </w:r>
       <w:proofErr w:type="spellStart"/>
@@ -7407,7 +7485,6 @@
               <w:rPr>
                 <w:lang w:val="en-US"/>
               </w:rPr>
-              <w:lastRenderedPageBreak/>
               <w:t xml:space="preserve">        $this-&gt;</w:t>
             </w:r>
             <w:proofErr w:type="gramStart"/>
@@ -8149,6 +8226,7 @@
     </w:p>
     <w:p>
       <w:r>
+        <w:lastRenderedPageBreak/>
         <w:t>Para fazer a atualização de algu</w:t>
       </w:r>
       <w:r>
@@ -8266,7 +8344,6 @@
     </w:p>
     <w:p>
       <w:r>
-        <w:lastRenderedPageBreak/>
         <w:t xml:space="preserve">E, no arquivo da </w:t>
       </w:r>
       <w:proofErr w:type="spellStart"/>
@@ -9244,6 +9321,7 @@
               <w:rPr>
                 <w:lang w:val="en-US"/>
               </w:rPr>
+              <w:lastRenderedPageBreak/>
               <w:t xml:space="preserve">$validator = </w:t>
             </w:r>
             <w:proofErr w:type="gramStart"/>
@@ -9287,30 +9365,51 @@
               <w:t xml:space="preserve">        </w:t>
             </w:r>
             <w:r>
+              <w:rPr>
+                <w:lang w:val="en-US"/>
+              </w:rPr>
               <w:t>'</w:t>
             </w:r>
             <w:proofErr w:type="spellStart"/>
             <w:r>
+              <w:rPr>
+                <w:lang w:val="en-US"/>
+              </w:rPr>
               <w:t>fimFesta</w:t>
             </w:r>
             <w:proofErr w:type="spellEnd"/>
             <w:r>
+              <w:rPr>
+                <w:lang w:val="en-US"/>
+              </w:rPr>
               <w:t>'      =&gt; '</w:t>
             </w:r>
             <w:proofErr w:type="spellStart"/>
             <w:r>
+              <w:rPr>
+                <w:lang w:val="en-US"/>
+              </w:rPr>
               <w:t>required|date|after</w:t>
             </w:r>
             <w:proofErr w:type="spellEnd"/>
             <w:r>
+              <w:rPr>
+                <w:lang w:val="en-US"/>
+              </w:rPr>
               <w:t>:</w:t>
             </w:r>
             <w:proofErr w:type="gramStart"/>
             <w:r>
+              <w:rPr>
+                <w:lang w:val="en-US"/>
+              </w:rPr>
               <w:t>' .</w:t>
             </w:r>
             <w:proofErr w:type="gramEnd"/>
             <w:r>
+              <w:rPr>
+                <w:lang w:val="en-US"/>
+              </w:rPr>
               <w:t xml:space="preserve"> </w:t>
             </w:r>
             <w:r>
@@ -11141,7 +11240,7 @@
 </file>
 
 <file path=customXml/itemProps1.xml><?xml version="1.0" encoding="utf-8"?>
-<ds:datastoreItem xmlns:ds="http://schemas.openxmlformats.org/officeDocument/2006/customXml" ds:itemID="{FDB03E5B-C434-4225-B9B0-003696EC512D}">
+<ds:datastoreItem xmlns:ds="http://schemas.openxmlformats.org/officeDocument/2006/customXml" ds:itemID="{9D4ACEC4-E54D-4205-AEC1-142035B1FFCF}">
   <ds:schemaRefs>
     <ds:schemaRef ds:uri="http://schemas.openxmlformats.org/officeDocument/2006/bibliography"/>
   </ds:schemaRefs>

</xml_diff>

<commit_message>
Iniciando criação do header e finalizado layouts básicos.
</commit_message>
<xml_diff>
--- a/História.docx
+++ b/História.docx
@@ -3124,13 +3124,24 @@
       <w:r>
         <w:t>!</w:t>
       </w:r>
-    </w:p>
-    <w:p>
-      <w:r>
-        <w:t>P</w:t>
-      </w:r>
-      <w:r>
-        <w:t>ara configurar as opções do site, basta adicionar as opções dentro das pastas “</w:t>
+      <w:r>
+        <w:t xml:space="preserve"> E não só ele. Também é importante as configurações contidas dentro da pasta “</w:t>
+      </w:r>
+      <w:proofErr w:type="spellStart"/>
+      <w:r>
+        <w:t>resources</w:t>
+      </w:r>
+      <w:proofErr w:type="spellEnd"/>
+      <w:r>
+        <w:t>/</w:t>
+      </w:r>
+      <w:proofErr w:type="spellStart"/>
+      <w:r>
+        <w:t>assets</w:t>
+      </w:r>
+      <w:proofErr w:type="spellEnd"/>
+      <w:r>
+        <w:t>/</w:t>
       </w:r>
       <w:proofErr w:type="spellStart"/>
       <w:r>
@@ -3146,67 +3157,145 @@
       </w:r>
       <w:proofErr w:type="spellEnd"/>
       <w:r>
-        <w:t xml:space="preserve">/site”. </w:t>
-      </w:r>
-      <w:r>
-        <w:t>E</w:t>
+        <w:t>/site”. Aqui estão as definições das variáveis que irão ser usadas para construir o .</w:t>
+      </w:r>
+      <w:proofErr w:type="spellStart"/>
+      <w:r>
+        <w:t>css</w:t>
+      </w:r>
+      <w:proofErr w:type="spellEnd"/>
+      <w:r>
+        <w:t xml:space="preserve"> e .</w:t>
+      </w:r>
+      <w:proofErr w:type="spellStart"/>
+      <w:r>
+        <w:t>js</w:t>
+      </w:r>
+      <w:proofErr w:type="spellEnd"/>
+      <w:r>
+        <w:t xml:space="preserve"> do </w:t>
+      </w:r>
+      <w:proofErr w:type="spellStart"/>
+      <w:r>
+        <w:t>semantic</w:t>
+      </w:r>
+      <w:proofErr w:type="spellEnd"/>
+      <w:r>
+        <w:t xml:space="preserve">. Ou seja, se eu quiser mudar a cor principal do site ou design dos itens, é nessa pasta que eu tenho que fazer a configuração das variáveis. As variáveis que são definidas </w:t>
+      </w:r>
+      <w:r>
+        <w:lastRenderedPageBreak/>
+        <w:t xml:space="preserve">aqui serão usadas para sobrescrever os padrões do </w:t>
+      </w:r>
+      <w:proofErr w:type="spellStart"/>
+      <w:r>
+        <w:t>semantic</w:t>
+      </w:r>
+      <w:proofErr w:type="spellEnd"/>
+      <w:r>
+        <w:t>. Para descobrir o nome das variáveis, basta “caçá-las” dentro dos arquivos originais que estão em “</w:t>
+      </w:r>
+      <w:proofErr w:type="spellStart"/>
+      <w:r>
+        <w:t>resources</w:t>
+      </w:r>
+      <w:proofErr w:type="spellEnd"/>
+      <w:r>
+        <w:t>/</w:t>
+      </w:r>
+      <w:proofErr w:type="spellStart"/>
+      <w:r>
+        <w:t>assets</w:t>
+      </w:r>
+      <w:proofErr w:type="spellEnd"/>
+      <w:r>
+        <w:t>/</w:t>
+      </w:r>
+      <w:proofErr w:type="spellStart"/>
+      <w:r>
+        <w:t>semantic</w:t>
+      </w:r>
+      <w:proofErr w:type="spellEnd"/>
+      <w:r>
+        <w:t>/</w:t>
+      </w:r>
+      <w:proofErr w:type="spellStart"/>
+      <w:r>
+        <w:t>src</w:t>
+      </w:r>
+      <w:proofErr w:type="spellEnd"/>
+      <w:r>
+        <w:t>/</w:t>
+      </w:r>
+      <w:proofErr w:type="spellStart"/>
+      <w:r>
+        <w:t>themes</w:t>
+      </w:r>
+      <w:proofErr w:type="spellEnd"/>
+      <w:r>
+        <w:t xml:space="preserve">”. Dentro de cada um dos temas eu posso encontrar suas devidas configurações. </w:t>
+      </w:r>
+      <w:r>
+        <w:t xml:space="preserve">Por exemplo, para </w:t>
+      </w:r>
+      <w:proofErr w:type="spellStart"/>
+      <w:r>
+        <w:t>setar</w:t>
+      </w:r>
+      <w:proofErr w:type="spellEnd"/>
+      <w:r>
+        <w:t xml:space="preserve"> qual a cor primaria a ser usada, definir a variável no arquivo “</w:t>
+      </w:r>
+      <w:proofErr w:type="spellStart"/>
+      <w:r>
+        <w:t>semantic</w:t>
+      </w:r>
+      <w:proofErr w:type="spellEnd"/>
+      <w:r>
+        <w:t>/</w:t>
+      </w:r>
+      <w:proofErr w:type="spellStart"/>
+      <w:r>
+        <w:t>src</w:t>
+      </w:r>
+      <w:proofErr w:type="spellEnd"/>
+      <w:r>
+        <w:t>/site/</w:t>
+      </w:r>
+      <w:proofErr w:type="spellStart"/>
+      <w:r>
+        <w:t>globals</w:t>
+      </w:r>
+      <w:proofErr w:type="spellEnd"/>
+      <w:r>
+        <w:t>/</w:t>
+      </w:r>
+      <w:proofErr w:type="spellStart"/>
+      <w:r>
+        <w:t>site.variables</w:t>
+      </w:r>
+      <w:proofErr w:type="spellEnd"/>
+      <w:r>
+        <w:t>”</w:t>
+      </w:r>
+      <w:r>
+        <w:t xml:space="preserve">. </w:t>
+      </w:r>
+    </w:p>
+    <w:p>
+      <w:r>
+        <w:t>Depois de mudar os padrões, basta abrir a linha de comando e digitar o comando “</w:t>
+      </w:r>
+      <w:proofErr w:type="spellStart"/>
+      <w:r>
+        <w:t>gulp</w:t>
+      </w:r>
+      <w:proofErr w:type="spellEnd"/>
+      <w:r>
+        <w:t>”. Esse comando irá buscar o arquivo gulpfile.js e executar as ações definidas nele.</w:t>
       </w:r>
       <w:bookmarkStart w:id="0" w:name="_GoBack"/>
       <w:bookmarkEnd w:id="0"/>
-      <w:r>
-        <w:t xml:space="preserve">sses valores serão utilizados para dar um </w:t>
-      </w:r>
-      <w:proofErr w:type="spellStart"/>
-      <w:r>
-        <w:t>override</w:t>
-      </w:r>
-      <w:proofErr w:type="spellEnd"/>
-      <w:r>
-        <w:t xml:space="preserve"> nos padrões. Por exemplo, para </w:t>
-      </w:r>
-      <w:proofErr w:type="spellStart"/>
-      <w:r>
-        <w:t>setar</w:t>
-      </w:r>
-      <w:proofErr w:type="spellEnd"/>
-      <w:r>
-        <w:t xml:space="preserve"> qual a cor primaria a ser usada, definir a variável no arquivo “</w:t>
-      </w:r>
-      <w:proofErr w:type="spellStart"/>
-      <w:r>
-        <w:t>semantic</w:t>
-      </w:r>
-      <w:proofErr w:type="spellEnd"/>
-      <w:r>
-        <w:t>/</w:t>
-      </w:r>
-      <w:proofErr w:type="spellStart"/>
-      <w:r>
-        <w:t>src</w:t>
-      </w:r>
-      <w:proofErr w:type="spellEnd"/>
-      <w:r>
-        <w:t>/site</w:t>
-      </w:r>
-      <w:r>
-        <w:t>/</w:t>
-      </w:r>
-      <w:proofErr w:type="spellStart"/>
-      <w:r>
-        <w:t>globals</w:t>
-      </w:r>
-      <w:proofErr w:type="spellEnd"/>
-      <w:r>
-        <w:t>/</w:t>
-      </w:r>
-      <w:proofErr w:type="spellStart"/>
-      <w:r>
-        <w:t>site.variables</w:t>
-      </w:r>
-      <w:proofErr w:type="spellEnd"/>
-      <w:r>
-        <w:t>”</w:t>
-      </w:r>
     </w:p>
     <w:p>
       <w:pPr>
@@ -3957,6 +4046,7 @@
         </w:numPr>
       </w:pPr>
       <w:r>
+        <w:lastRenderedPageBreak/>
         <w:t>Web</w:t>
       </w:r>
     </w:p>
@@ -4056,7 +4146,6 @@
       </w:pPr>
       <w:proofErr w:type="spellStart"/>
       <w:r>
-        <w:lastRenderedPageBreak/>
         <w:t>App</w:t>
       </w:r>
       <w:proofErr w:type="spellEnd"/>
@@ -4875,6 +4964,7 @@
           </w:p>
           <w:p>
             <w:r>
+              <w:lastRenderedPageBreak/>
               <w:t xml:space="preserve">        &lt;/</w:t>
             </w:r>
             <w:proofErr w:type="spellStart"/>
@@ -4971,7 +5061,6 @@
               <w:rPr>
                 <w:lang w:val="en-US"/>
               </w:rPr>
-              <w:lastRenderedPageBreak/>
               <w:t>&lt;a class="</w:t>
             </w:r>
             <w:proofErr w:type="spellStart"/>
@@ -7103,6 +7192,7 @@
               <w:rPr>
                 <w:lang w:val="en-US"/>
               </w:rPr>
+              <w:lastRenderedPageBreak/>
               <w:t xml:space="preserve">    </w:t>
             </w:r>
             <w:proofErr w:type="gramStart"/>
@@ -7393,7 +7483,6 @@
         </w:numPr>
       </w:pPr>
       <w:r>
-        <w:lastRenderedPageBreak/>
         <w:t xml:space="preserve">E, dentro do </w:t>
       </w:r>
       <w:proofErr w:type="spellStart"/>
@@ -8226,7 +8315,6 @@
     </w:p>
     <w:p>
       <w:r>
-        <w:lastRenderedPageBreak/>
         <w:t>Para fazer a atualização de algu</w:t>
       </w:r>
       <w:r>
@@ -9238,6 +9326,7 @@
               <w:rPr>
                 <w:lang w:val="en-US"/>
               </w:rPr>
+              <w:lastRenderedPageBreak/>
               <w:t xml:space="preserve">          }</w:t>
             </w:r>
           </w:p>
@@ -9321,7 +9410,6 @@
               <w:rPr>
                 <w:lang w:val="en-US"/>
               </w:rPr>
-              <w:lastRenderedPageBreak/>
               <w:t xml:space="preserve">$validator = </w:t>
             </w:r>
             <w:proofErr w:type="gramStart"/>
@@ -11240,7 +11328,7 @@
 </file>
 
 <file path=customXml/itemProps1.xml><?xml version="1.0" encoding="utf-8"?>
-<ds:datastoreItem xmlns:ds="http://schemas.openxmlformats.org/officeDocument/2006/customXml" ds:itemID="{9D4ACEC4-E54D-4205-AEC1-142035B1FFCF}">
+<ds:datastoreItem xmlns:ds="http://schemas.openxmlformats.org/officeDocument/2006/customXml" ds:itemID="{B80BDD44-92B4-420A-BA46-28DEFB59E1B1}">
   <ds:schemaRefs>
     <ds:schemaRef ds:uri="http://schemas.openxmlformats.org/officeDocument/2006/bibliography"/>
   </ds:schemaRefs>

</xml_diff>

<commit_message>
Header e sideheader finalizado.
</commit_message>
<xml_diff>
--- a/História.docx
+++ b/História.docx
@@ -2,6 +2,260 @@
 <file path=word/document.xml><?xml version="1.0" encoding="utf-8"?>
 <w:document xmlns:wpc="http://schemas.microsoft.com/office/word/2010/wordprocessingCanvas" xmlns:cx="http://schemas.microsoft.com/office/drawing/2014/chartex" xmlns:cx1="http://schemas.microsoft.com/office/drawing/2015/9/8/chartex" xmlns:cx2="http://schemas.microsoft.com/office/drawing/2015/10/21/chartex" xmlns:mc="http://schemas.openxmlformats.org/markup-compatibility/2006" xmlns:o="urn:schemas-microsoft-com:office:office" xmlns:r="http://schemas.openxmlformats.org/officeDocument/2006/relationships" xmlns:m="http://schemas.openxmlformats.org/officeDocument/2006/math" xmlns:v="urn:schemas-microsoft-com:vml" xmlns:wp14="http://schemas.microsoft.com/office/word/2010/wordprocessingDrawing" xmlns:wp="http://schemas.openxmlformats.org/drawingml/2006/wordprocessingDrawing" xmlns:w10="urn:schemas-microsoft-com:office:word" xmlns:w="http://schemas.openxmlformats.org/wordprocessingml/2006/main" xmlns:w14="http://schemas.microsoft.com/office/word/2010/wordml" xmlns:w15="http://schemas.microsoft.com/office/word/2012/wordml" xmlns:w16se="http://schemas.microsoft.com/office/word/2015/wordml/symex" xmlns:wpg="http://schemas.microsoft.com/office/word/2010/wordprocessingGroup" xmlns:wpi="http://schemas.microsoft.com/office/word/2010/wordprocessingInk" xmlns:wne="http://schemas.microsoft.com/office/word/2006/wordml" xmlns:wps="http://schemas.microsoft.com/office/word/2010/wordprocessingShape" mc:Ignorable="w14 w15 w16se wp14">
   <w:body>
+    <w:p>
+      <w:pPr>
+        <w:pStyle w:val="Ttulo1"/>
+        <w:numPr>
+          <w:ilvl w:val="0"/>
+          <w:numId w:val="6"/>
+        </w:numPr>
+      </w:pPr>
+      <w:proofErr w:type="spellStart"/>
+      <w:r>
+        <w:t>Publishing</w:t>
+      </w:r>
+      <w:proofErr w:type="spellEnd"/>
+      <w:r>
+        <w:t xml:space="preserve"> </w:t>
+      </w:r>
+      <w:proofErr w:type="spellStart"/>
+      <w:r>
+        <w:t>Process</w:t>
+      </w:r>
+      <w:proofErr w:type="spellEnd"/>
+    </w:p>
+    <w:p>
+      <w:pPr>
+        <w:pStyle w:val="PargrafodaLista"/>
+        <w:numPr>
+          <w:ilvl w:val="1"/>
+          <w:numId w:val="6"/>
+        </w:numPr>
+      </w:pPr>
+      <w:r>
+        <w:t xml:space="preserve">Ativar código que sobrescreva o </w:t>
+      </w:r>
+      <w:proofErr w:type="spellStart"/>
+      <w:proofErr w:type="gramStart"/>
+      <w:r>
+        <w:t>window.console</w:t>
+      </w:r>
+      <w:proofErr w:type="spellEnd"/>
+      <w:proofErr w:type="gramEnd"/>
+      <w:r>
+        <w:t xml:space="preserve"> (não tenho certeza sobre isso)</w:t>
+      </w:r>
+    </w:p>
+    <w:p>
+      <w:pPr>
+        <w:spacing w:after="0"/>
+        <w:rPr>
+          <w:highlight w:val="lightGray"/>
+          <w:lang w:val="en-US"/>
+        </w:rPr>
+      </w:pPr>
+      <w:r>
+        <w:rPr>
+          <w:highlight w:val="lightGray"/>
+          <w:lang w:val="en-US"/>
+        </w:rPr>
+        <w:t>// Disable console</w:t>
+      </w:r>
+    </w:p>
+    <w:p>
+      <w:pPr>
+        <w:spacing w:after="0"/>
+        <w:rPr>
+          <w:highlight w:val="lightGray"/>
+          <w:lang w:val="en-US"/>
+        </w:rPr>
+      </w:pPr>
+      <w:proofErr w:type="spellStart"/>
+      <w:proofErr w:type="gramStart"/>
+      <w:r>
+        <w:rPr>
+          <w:highlight w:val="lightGray"/>
+          <w:lang w:val="en-US"/>
+        </w:rPr>
+        <w:t>window.console</w:t>
+      </w:r>
+      <w:proofErr w:type="spellEnd"/>
+      <w:proofErr w:type="gramEnd"/>
+      <w:r>
+        <w:rPr>
+          <w:highlight w:val="lightGray"/>
+          <w:lang w:val="en-US"/>
+        </w:rPr>
+        <w:t xml:space="preserve"> = {</w:t>
+      </w:r>
+    </w:p>
+    <w:p>
+      <w:pPr>
+        <w:spacing w:after="0"/>
+        <w:rPr>
+          <w:highlight w:val="lightGray"/>
+          <w:lang w:val="en-US"/>
+        </w:rPr>
+      </w:pPr>
+      <w:r>
+        <w:rPr>
+          <w:highlight w:val="lightGray"/>
+          <w:lang w:val="en-US"/>
+        </w:rPr>
+        <w:t xml:space="preserve">  log </w:t>
+      </w:r>
+      <w:proofErr w:type="gramStart"/>
+      <w:r>
+        <w:rPr>
+          <w:highlight w:val="lightGray"/>
+          <w:lang w:val="en-US"/>
+        </w:rPr>
+        <w:t xml:space="preserve">  :</w:t>
+      </w:r>
+      <w:proofErr w:type="gramEnd"/>
+      <w:r>
+        <w:rPr>
+          <w:highlight w:val="lightGray"/>
+          <w:lang w:val="en-US"/>
+        </w:rPr>
+        <w:t xml:space="preserve"> function(){},</w:t>
+      </w:r>
+    </w:p>
+    <w:p>
+      <w:pPr>
+        <w:spacing w:after="0"/>
+        <w:rPr>
+          <w:highlight w:val="lightGray"/>
+          <w:lang w:val="en-US"/>
+        </w:rPr>
+      </w:pPr>
+      <w:r>
+        <w:rPr>
+          <w:highlight w:val="lightGray"/>
+          <w:lang w:val="en-US"/>
+        </w:rPr>
+        <w:t xml:space="preserve">  </w:t>
+      </w:r>
+      <w:proofErr w:type="gramStart"/>
+      <w:r>
+        <w:rPr>
+          <w:highlight w:val="lightGray"/>
+          <w:lang w:val="en-US"/>
+        </w:rPr>
+        <w:t>info  :</w:t>
+      </w:r>
+      <w:proofErr w:type="gramEnd"/>
+      <w:r>
+        <w:rPr>
+          <w:highlight w:val="lightGray"/>
+          <w:lang w:val="en-US"/>
+        </w:rPr>
+        <w:t xml:space="preserve"> function(){},</w:t>
+      </w:r>
+    </w:p>
+    <w:p>
+      <w:pPr>
+        <w:spacing w:after="0"/>
+        <w:rPr>
+          <w:highlight w:val="lightGray"/>
+          <w:lang w:val="en-US"/>
+        </w:rPr>
+      </w:pPr>
+      <w:r>
+        <w:rPr>
+          <w:highlight w:val="lightGray"/>
+          <w:lang w:val="en-US"/>
+        </w:rPr>
+        <w:t xml:space="preserve">  </w:t>
+      </w:r>
+      <w:proofErr w:type="gramStart"/>
+      <w:r>
+        <w:rPr>
+          <w:highlight w:val="lightGray"/>
+          <w:lang w:val="en-US"/>
+        </w:rPr>
+        <w:t>error :</w:t>
+      </w:r>
+      <w:proofErr w:type="gramEnd"/>
+      <w:r>
+        <w:rPr>
+          <w:highlight w:val="lightGray"/>
+          <w:lang w:val="en-US"/>
+        </w:rPr>
+        <w:t xml:space="preserve"> function(){},</w:t>
+      </w:r>
+    </w:p>
+    <w:p>
+      <w:pPr>
+        <w:spacing w:after="0"/>
+        <w:rPr>
+          <w:highlight w:val="lightGray"/>
+          <w:lang w:val="en-US"/>
+        </w:rPr>
+      </w:pPr>
+      <w:r>
+        <w:rPr>
+          <w:highlight w:val="lightGray"/>
+          <w:lang w:val="en-US"/>
+        </w:rPr>
+        <w:t xml:space="preserve">  </w:t>
+      </w:r>
+      <w:proofErr w:type="gramStart"/>
+      <w:r>
+        <w:rPr>
+          <w:highlight w:val="lightGray"/>
+          <w:lang w:val="en-US"/>
+        </w:rPr>
+        <w:t>warn  :</w:t>
+      </w:r>
+      <w:proofErr w:type="gramEnd"/>
+      <w:r>
+        <w:rPr>
+          <w:highlight w:val="lightGray"/>
+          <w:lang w:val="en-US"/>
+        </w:rPr>
+        <w:t xml:space="preserve"> function(){}</w:t>
+      </w:r>
+    </w:p>
+    <w:p>
+      <w:pPr>
+        <w:spacing w:after="0"/>
+      </w:pPr>
+      <w:r>
+        <w:rPr>
+          <w:highlight w:val="lightGray"/>
+        </w:rPr>
+        <w:t>};</w:t>
+      </w:r>
+      <w:r>
+        <w:t xml:space="preserve"> </w:t>
+      </w:r>
+    </w:p>
+    <w:p>
+      <w:pPr>
+        <w:spacing w:after="0"/>
+      </w:pPr>
+    </w:p>
+    <w:p>
+      <w:pPr>
+        <w:pStyle w:val="PargrafodaLista"/>
+        <w:numPr>
+          <w:ilvl w:val="1"/>
+          <w:numId w:val="6"/>
+        </w:numPr>
+        <w:spacing w:after="0"/>
+      </w:pPr>
+      <w:bookmarkStart w:id="0" w:name="_GoBack"/>
+      <w:bookmarkEnd w:id="0"/>
+    </w:p>
+    <w:p>
+      <w:pPr>
+        <w:pBdr>
+          <w:bottom w:val="single" w:sz="12" w:space="1" w:color="auto"/>
+        </w:pBdr>
+      </w:pPr>
+    </w:p>
+    <w:p/>
     <w:p>
       <w:r>
         <w:t xml:space="preserve">Comecei tudo de novo. Dessa vez, farei o site através do </w:t>
@@ -607,6 +861,7 @@
     </w:p>
     <w:p>
       <w:r>
+        <w:lastRenderedPageBreak/>
         <w:t xml:space="preserve">O código acima irá retornar o caminho correto para se chegar na pasta onde está o arquivo </w:t>
       </w:r>
       <w:proofErr w:type="spellStart"/>
@@ -1248,7 +1503,6 @@
         <w:rPr>
           <w:lang w:val="en-US"/>
         </w:rPr>
-        <w:lastRenderedPageBreak/>
         <w:t>Evitando</w:t>
       </w:r>
       <w:proofErr w:type="spellEnd"/>
@@ -2125,6 +2379,7 @@
     </w:p>
     <w:p>
       <w:r>
+        <w:lastRenderedPageBreak/>
         <w:t>P</w:t>
       </w:r>
       <w:r>
@@ -2480,7 +2735,6 @@
         <w:spacing w:after="0"/>
       </w:pPr>
       <w:r>
-        <w:lastRenderedPageBreak/>
         <w:t xml:space="preserve">O PHP parece que tem alguns limites com relação ao tamanho dos arquivos que podem ser enviados ao servidor. Para alterar essa configuração, ir ao php.ini e mudar as seguintes variáveis: </w:t>
       </w:r>
       <w:proofErr w:type="spellStart"/>
@@ -2959,6 +3213,7 @@
         <w:rPr>
           <w:highlight w:val="lightGray"/>
         </w:rPr>
+        <w:lastRenderedPageBreak/>
         <w:t>var</w:t>
       </w:r>
       <w:proofErr w:type="gramEnd"/>
@@ -3181,11 +3436,7 @@
       </w:r>
       <w:proofErr w:type="spellEnd"/>
       <w:r>
-        <w:t xml:space="preserve">. Ou seja, se eu quiser mudar a cor principal do site ou design dos itens, é nessa pasta que eu tenho que fazer a configuração das variáveis. As variáveis que são definidas </w:t>
-      </w:r>
-      <w:r>
-        <w:lastRenderedPageBreak/>
-        <w:t xml:space="preserve">aqui serão usadas para sobrescrever os padrões do </w:t>
+        <w:t xml:space="preserve">. Ou seja, se eu quiser mudar a cor principal do site ou design dos itens, é nessa pasta que eu tenho que fazer a configuração das variáveis. As variáveis que são definidas aqui serão usadas para sobrescrever os padrões do </w:t>
       </w:r>
       <w:proofErr w:type="spellStart"/>
       <w:r>
@@ -3294,8 +3545,6 @@
       <w:r>
         <w:t>”. Esse comando irá buscar o arquivo gulpfile.js e executar as ações definidas nele.</w:t>
       </w:r>
-      <w:bookmarkStart w:id="0" w:name="_GoBack"/>
-      <w:bookmarkEnd w:id="0"/>
     </w:p>
     <w:p>
       <w:pPr>
@@ -3767,6 +4016,7 @@
               <w:rPr>
                 <w:highlight w:val="lightGray"/>
               </w:rPr>
+              <w:lastRenderedPageBreak/>
               <w:t xml:space="preserve">  </w:t>
             </w:r>
             <w:proofErr w:type="spellStart"/>
@@ -3981,6 +4231,7 @@
     </w:tbl>
     <w:p>
       <w:r>
+        <w:lastRenderedPageBreak/>
         <w:t xml:space="preserve">Dessa forma, o </w:t>
       </w:r>
       <w:proofErr w:type="spellStart"/>
@@ -4046,7 +4297,6 @@
         </w:numPr>
       </w:pPr>
       <w:r>
-        <w:lastRenderedPageBreak/>
         <w:t>Web</w:t>
       </w:r>
     </w:p>
@@ -4642,6 +4892,7 @@
               </w:rPr>
             </w:pPr>
             <w:r>
+              <w:lastRenderedPageBreak/>
               <w:t xml:space="preserve">      </w:t>
             </w:r>
             <w:r>
@@ -4964,7 +5215,6 @@
           </w:p>
           <w:p>
             <w:r>
-              <w:lastRenderedPageBreak/>
               <w:t xml:space="preserve">        &lt;/</w:t>
             </w:r>
             <w:proofErr w:type="spellStart"/>
@@ -6966,6 +7216,7 @@
         </w:numPr>
       </w:pPr>
       <w:r>
+        <w:lastRenderedPageBreak/>
         <w:t xml:space="preserve">Conteúdo padrões do </w:t>
       </w:r>
       <w:proofErr w:type="spellStart"/>
@@ -7192,7 +7443,6 @@
               <w:rPr>
                 <w:lang w:val="en-US"/>
               </w:rPr>
-              <w:lastRenderedPageBreak/>
               <w:t xml:space="preserve">    </w:t>
             </w:r>
             <w:proofErr w:type="gramStart"/>
@@ -7999,6 +8249,7 @@
               <w:rPr>
                 <w:lang w:val="en-US"/>
               </w:rPr>
+              <w:lastRenderedPageBreak/>
               <w:t>php</w:t>
             </w:r>
             <w:proofErr w:type="spellEnd"/>
@@ -8892,6 +9143,7 @@
       </w:pPr>
       <w:proofErr w:type="spellStart"/>
       <w:r>
+        <w:lastRenderedPageBreak/>
         <w:t>Validation</w:t>
       </w:r>
       <w:proofErr w:type="spellEnd"/>
@@ -9326,7 +9578,6 @@
               <w:rPr>
                 <w:lang w:val="en-US"/>
               </w:rPr>
-              <w:lastRenderedPageBreak/>
               <w:t xml:space="preserve">          }</w:t>
             </w:r>
           </w:p>
@@ -9801,7 +10052,7 @@
   <w:abstractNum w:abstractNumId="2" w15:restartNumberingAfterBreak="0">
     <w:nsid w:val="3B6A0F0F"/>
     <w:multiLevelType w:val="hybridMultilevel"/>
-    <w:tmpl w:val="FA368BBC"/>
+    <w:tmpl w:val="842C20DC"/>
     <w:lvl w:ilvl="0" w:tplc="0416000F">
       <w:start w:val="1"/>
       <w:numFmt w:val="decimal"/>
@@ -11328,7 +11579,7 @@
 </file>
 
 <file path=customXml/itemProps1.xml><?xml version="1.0" encoding="utf-8"?>
-<ds:datastoreItem xmlns:ds="http://schemas.openxmlformats.org/officeDocument/2006/customXml" ds:itemID="{B80BDD44-92B4-420A-BA46-28DEFB59E1B1}">
+<ds:datastoreItem xmlns:ds="http://schemas.openxmlformats.org/officeDocument/2006/customXml" ds:itemID="{60416AB7-E163-4C73-8159-EFB26F638636}">
   <ds:schemaRefs>
     <ds:schemaRef ds:uri="http://schemas.openxmlformats.org/officeDocument/2006/bibliography"/>
   </ds:schemaRefs>

</xml_diff>

<commit_message>
Finalizando V1 do footer.
</commit_message>
<xml_diff>
--- a/História.docx
+++ b/História.docx
@@ -235,6 +235,29 @@
       <w:pPr>
         <w:spacing w:after="0"/>
       </w:pPr>
+    </w:p>
+    <w:p>
+      <w:pPr>
+        <w:pStyle w:val="PargrafodaLista"/>
+        <w:numPr>
+          <w:ilvl w:val="1"/>
+          <w:numId w:val="6"/>
+        </w:numPr>
+        <w:spacing w:after="0"/>
+      </w:pPr>
+      <w:r>
+        <w:t xml:space="preserve">Modificar </w:t>
+      </w:r>
+      <w:proofErr w:type="gramStart"/>
+      <w:r>
+        <w:t>arquivo .</w:t>
+      </w:r>
+      <w:proofErr w:type="spellStart"/>
+      <w:r>
+        <w:t>env</w:t>
+      </w:r>
+      <w:proofErr w:type="spellEnd"/>
+      <w:proofErr w:type="gramEnd"/>
     </w:p>
     <w:p>
       <w:pPr>
@@ -11579,7 +11602,7 @@
 </file>
 
 <file path=customXml/itemProps1.xml><?xml version="1.0" encoding="utf-8"?>
-<ds:datastoreItem xmlns:ds="http://schemas.openxmlformats.org/officeDocument/2006/customXml" ds:itemID="{60416AB7-E163-4C73-8159-EFB26F638636}">
+<ds:datastoreItem xmlns:ds="http://schemas.openxmlformats.org/officeDocument/2006/customXml" ds:itemID="{C1951547-A643-45D6-BC8B-A106F8B35061}">
   <ds:schemaRefs>
     <ds:schemaRef ds:uri="http://schemas.openxmlformats.org/officeDocument/2006/bibliography"/>
   </ds:schemaRefs>

</xml_diff>

<commit_message>
Adicionando seção com vantagens e começando a configurar o banner.
</commit_message>
<xml_diff>
--- a/História.docx
+++ b/História.docx
@@ -268,8 +268,48 @@
         </w:numPr>
         <w:spacing w:after="0"/>
       </w:pPr>
+      <w:r>
+        <w:t xml:space="preserve">No layout máster, trocar a fonte do </w:t>
+      </w:r>
+      <w:proofErr w:type="spellStart"/>
+      <w:r>
+        <w:t>javascript</w:t>
+      </w:r>
+      <w:proofErr w:type="spellEnd"/>
+      <w:r>
+        <w:t xml:space="preserve"> de “main.js” para “main.min.js”</w:t>
+      </w:r>
       <w:bookmarkStart w:id="0" w:name="_GoBack"/>
       <w:bookmarkEnd w:id="0"/>
+    </w:p>
+    <w:p>
+      <w:pPr>
+        <w:pStyle w:val="PargrafodaLista"/>
+        <w:numPr>
+          <w:ilvl w:val="1"/>
+          <w:numId w:val="6"/>
+        </w:numPr>
+        <w:spacing w:after="0"/>
+      </w:pPr>
+      <w:r>
+        <w:t xml:space="preserve">Usar a </w:t>
+      </w:r>
+      <w:proofErr w:type="spellStart"/>
+      <w:r>
+        <w:t>task</w:t>
+      </w:r>
+      <w:proofErr w:type="spellEnd"/>
+      <w:r>
+        <w:t xml:space="preserve"> “</w:t>
+      </w:r>
+      <w:proofErr w:type="spellStart"/>
+      <w:r>
+        <w:t>gulp</w:t>
+      </w:r>
+      <w:proofErr w:type="spellEnd"/>
+      <w:r>
+        <w:t xml:space="preserve"> build” para preparar os recursos</w:t>
+      </w:r>
     </w:p>
     <w:p>
       <w:pPr>
@@ -850,6 +890,7 @@
         <w:rPr>
           <w:highlight w:val="lightGray"/>
         </w:rPr>
+        <w:lastRenderedPageBreak/>
         <w:t>&lt;?</w:t>
       </w:r>
       <w:proofErr w:type="spellStart"/>
@@ -884,7 +925,6 @@
     </w:p>
     <w:p>
       <w:r>
-        <w:lastRenderedPageBreak/>
         <w:t xml:space="preserve">O código acima irá retornar o caminho correto para se chegar na pasta onde está o arquivo </w:t>
       </w:r>
       <w:proofErr w:type="spellStart"/>
@@ -11602,7 +11642,7 @@
 </file>
 
 <file path=customXml/itemProps1.xml><?xml version="1.0" encoding="utf-8"?>
-<ds:datastoreItem xmlns:ds="http://schemas.openxmlformats.org/officeDocument/2006/customXml" ds:itemID="{C1951547-A643-45D6-BC8B-A106F8B35061}">
+<ds:datastoreItem xmlns:ds="http://schemas.openxmlformats.org/officeDocument/2006/customXml" ds:itemID="{08AE22C6-2DAE-4CE1-A77F-389221A7BD69}">
   <ds:schemaRefs>
     <ds:schemaRef ds:uri="http://schemas.openxmlformats.org/officeDocument/2006/bibliography"/>
   </ds:schemaRefs>

</xml_diff>

<commit_message>
Montando ajax do form de contato.
</commit_message>
<xml_diff>
--- a/História.docx
+++ b/História.docx
@@ -311,6 +311,47 @@
     </w:p>
     <w:p>
       <w:pPr>
+        <w:spacing w:after="0"/>
+      </w:pPr>
+    </w:p>
+    <w:p>
+      <w:pPr>
+        <w:pStyle w:val="Ttulo1"/>
+        <w:numPr>
+          <w:ilvl w:val="0"/>
+          <w:numId w:val="6"/>
+        </w:numPr>
+      </w:pPr>
+      <w:proofErr w:type="spellStart"/>
+      <w:r>
+        <w:t>To</w:t>
+      </w:r>
+      <w:proofErr w:type="spellEnd"/>
+      <w:r>
+        <w:t xml:space="preserve"> do</w:t>
+      </w:r>
+    </w:p>
+    <w:p>
+      <w:pPr>
+        <w:pStyle w:val="PargrafodaLista"/>
+        <w:numPr>
+          <w:ilvl w:val="0"/>
+          <w:numId w:val="9"/>
+        </w:numPr>
+      </w:pPr>
+      <w:r>
+        <w:t>Criar tabela de leads. Para toda pessoa que envia uma mensagem para nós através do formulário do site, adicionar essa pessoa a tabela de leads também.</w:t>
+      </w:r>
+      <w:bookmarkStart w:id="0" w:name="_GoBack"/>
+      <w:bookmarkEnd w:id="0"/>
+    </w:p>
+    <w:p>
+      <w:pPr>
+        <w:spacing w:after="0"/>
+      </w:pPr>
+    </w:p>
+    <w:p>
+      <w:pPr>
         <w:pBdr>
           <w:bottom w:val="single" w:sz="12" w:space="1" w:color="auto"/>
         </w:pBdr>
@@ -841,6 +882,7 @@
         <w:rPr>
           <w:highlight w:val="lightGray"/>
         </w:rPr>
+        <w:lastRenderedPageBreak/>
         <w:t>Login:password</w:t>
       </w:r>
       <w:proofErr w:type="spellEnd"/>
@@ -888,7 +930,6 @@
         <w:rPr>
           <w:highlight w:val="lightGray"/>
         </w:rPr>
-        <w:lastRenderedPageBreak/>
         <w:t>&lt;?</w:t>
       </w:r>
       <w:proofErr w:type="spellStart"/>
@@ -2255,6 +2296,7 @@
           <w:highlight w:val="lightGray"/>
           <w:lang w:val="en-US"/>
         </w:rPr>
+        <w:lastRenderedPageBreak/>
         <w:t>RewriteCond</w:t>
       </w:r>
       <w:proofErr w:type="spellEnd"/>
@@ -2440,7 +2482,6 @@
     </w:p>
     <w:p>
       <w:r>
-        <w:lastRenderedPageBreak/>
         <w:t>P</w:t>
       </w:r>
       <w:r>
@@ -3159,6 +3200,7 @@
     </w:p>
     <w:p>
       <w:r>
+        <w:lastRenderedPageBreak/>
         <w:t xml:space="preserve">O </w:t>
       </w:r>
       <w:proofErr w:type="spellStart"/>
@@ -3274,7 +3316,6 @@
         <w:rPr>
           <w:highlight w:val="lightGray"/>
         </w:rPr>
-        <w:lastRenderedPageBreak/>
         <w:t>var</w:t>
       </w:r>
       <w:proofErr w:type="gramEnd"/>
@@ -3704,8 +3745,6 @@
       <w:r>
         <w:t xml:space="preserve"> Se a requisição não passar a validação, o usuário é automaticamente retornado para a página onde ele estava e as mensagens de erro são enviadas junto.</w:t>
       </w:r>
-      <w:bookmarkStart w:id="0" w:name="_GoBack"/>
-      <w:bookmarkEnd w:id="0"/>
     </w:p>
     <w:p>
       <w:pPr>
@@ -3874,6 +3913,7 @@
         </w:numPr>
       </w:pPr>
       <w:r>
+        <w:lastRenderedPageBreak/>
         <w:t>Configurando o servidor</w:t>
       </w:r>
     </w:p>
@@ -3951,7 +3991,6 @@
     </w:p>
     <w:p>
       <w:r>
-        <w:lastRenderedPageBreak/>
         <w:t>No arquivo “</w:t>
       </w:r>
       <w:proofErr w:type="spellStart"/>
@@ -4758,6 +4797,7 @@
               <w:ind w:left="360"/>
             </w:pPr>
             <w:r>
+              <w:lastRenderedPageBreak/>
               <w:t xml:space="preserve">    {{-- Espaço para </w:t>
             </w:r>
             <w:proofErr w:type="spellStart"/>
@@ -4918,7 +4958,6 @@
               <w:rPr>
                 <w:lang w:val="en-US"/>
               </w:rPr>
-              <w:lastRenderedPageBreak/>
               <w:t xml:space="preserve">    &lt;/div&gt;</w:t>
             </w:r>
           </w:p>
@@ -6077,6 +6116,7 @@
                 <w:shd w:val="clear" w:color="auto" w:fill="F9F2F4"/>
                 <w:lang w:eastAsia="pt-BR"/>
               </w:rPr>
+              <w:lastRenderedPageBreak/>
               <w:t>.</w:t>
             </w:r>
             <w:proofErr w:type="spellStart"/>
@@ -7029,7 +7069,6 @@
                 <w:shd w:val="clear" w:color="auto" w:fill="F9F2F4"/>
                 <w:lang w:eastAsia="pt-BR"/>
               </w:rPr>
-              <w:lastRenderedPageBreak/>
               <w:t>.</w:t>
             </w:r>
             <w:proofErr w:type="spellStart"/>
@@ -8215,6 +8254,7 @@
               <w:rPr>
                 <w:lang w:val="en-US"/>
               </w:rPr>
+              <w:lastRenderedPageBreak/>
               <w:t xml:space="preserve">            'password' =&gt; 'required|confirmed|min:6',</w:t>
             </w:r>
           </w:p>
@@ -8284,7 +8324,6 @@
         </w:numPr>
       </w:pPr>
       <w:r>
-        <w:lastRenderedPageBreak/>
         <w:t>JWT-</w:t>
       </w:r>
       <w:proofErr w:type="spellStart"/>
@@ -9189,6 +9228,7 @@
           </w:p>
           <w:p>
             <w:r>
+              <w:lastRenderedPageBreak/>
               <w:t xml:space="preserve">    }</w:t>
             </w:r>
           </w:p>
@@ -9238,7 +9278,6 @@
     </w:p>
     <w:p>
       <w:r>
-        <w:lastRenderedPageBreak/>
         <w:t xml:space="preserve">Para fazer validação de cada tentativa de criar uma festa, irei usar do que o </w:t>
       </w:r>
       <w:proofErr w:type="spellStart"/>
@@ -10779,6 +10818,119 @@
       </w:pPr>
     </w:lvl>
   </w:abstractNum>
+  <w:abstractNum w:abstractNumId="8" w15:restartNumberingAfterBreak="0">
+    <w:nsid w:val="73A31002"/>
+    <w:multiLevelType w:val="hybridMultilevel"/>
+    <w:tmpl w:val="7AE07676"/>
+    <w:lvl w:ilvl="0" w:tplc="04160001">
+      <w:start w:val="1"/>
+      <w:numFmt w:val="bullet"/>
+      <w:lvlText w:val=""/>
+      <w:lvlJc w:val="left"/>
+      <w:pPr>
+        <w:ind w:left="1068" w:hanging="360"/>
+      </w:pPr>
+      <w:rPr>
+        <w:rFonts w:ascii="Symbol" w:hAnsi="Symbol" w:hint="default"/>
+      </w:rPr>
+    </w:lvl>
+    <w:lvl w:ilvl="1" w:tplc="04160003" w:tentative="1">
+      <w:start w:val="1"/>
+      <w:numFmt w:val="bullet"/>
+      <w:lvlText w:val="o"/>
+      <w:lvlJc w:val="left"/>
+      <w:pPr>
+        <w:ind w:left="1788" w:hanging="360"/>
+      </w:pPr>
+      <w:rPr>
+        <w:rFonts w:ascii="Courier New" w:hAnsi="Courier New" w:cs="Courier New" w:hint="default"/>
+      </w:rPr>
+    </w:lvl>
+    <w:lvl w:ilvl="2" w:tplc="04160005" w:tentative="1">
+      <w:start w:val="1"/>
+      <w:numFmt w:val="bullet"/>
+      <w:lvlText w:val=""/>
+      <w:lvlJc w:val="left"/>
+      <w:pPr>
+        <w:ind w:left="2508" w:hanging="360"/>
+      </w:pPr>
+      <w:rPr>
+        <w:rFonts w:ascii="Wingdings" w:hAnsi="Wingdings" w:hint="default"/>
+      </w:rPr>
+    </w:lvl>
+    <w:lvl w:ilvl="3" w:tplc="04160001" w:tentative="1">
+      <w:start w:val="1"/>
+      <w:numFmt w:val="bullet"/>
+      <w:lvlText w:val=""/>
+      <w:lvlJc w:val="left"/>
+      <w:pPr>
+        <w:ind w:left="3228" w:hanging="360"/>
+      </w:pPr>
+      <w:rPr>
+        <w:rFonts w:ascii="Symbol" w:hAnsi="Symbol" w:hint="default"/>
+      </w:rPr>
+    </w:lvl>
+    <w:lvl w:ilvl="4" w:tplc="04160003" w:tentative="1">
+      <w:start w:val="1"/>
+      <w:numFmt w:val="bullet"/>
+      <w:lvlText w:val="o"/>
+      <w:lvlJc w:val="left"/>
+      <w:pPr>
+        <w:ind w:left="3948" w:hanging="360"/>
+      </w:pPr>
+      <w:rPr>
+        <w:rFonts w:ascii="Courier New" w:hAnsi="Courier New" w:cs="Courier New" w:hint="default"/>
+      </w:rPr>
+    </w:lvl>
+    <w:lvl w:ilvl="5" w:tplc="04160005" w:tentative="1">
+      <w:start w:val="1"/>
+      <w:numFmt w:val="bullet"/>
+      <w:lvlText w:val=""/>
+      <w:lvlJc w:val="left"/>
+      <w:pPr>
+        <w:ind w:left="4668" w:hanging="360"/>
+      </w:pPr>
+      <w:rPr>
+        <w:rFonts w:ascii="Wingdings" w:hAnsi="Wingdings" w:hint="default"/>
+      </w:rPr>
+    </w:lvl>
+    <w:lvl w:ilvl="6" w:tplc="04160001" w:tentative="1">
+      <w:start w:val="1"/>
+      <w:numFmt w:val="bullet"/>
+      <w:lvlText w:val=""/>
+      <w:lvlJc w:val="left"/>
+      <w:pPr>
+        <w:ind w:left="5388" w:hanging="360"/>
+      </w:pPr>
+      <w:rPr>
+        <w:rFonts w:ascii="Symbol" w:hAnsi="Symbol" w:hint="default"/>
+      </w:rPr>
+    </w:lvl>
+    <w:lvl w:ilvl="7" w:tplc="04160003" w:tentative="1">
+      <w:start w:val="1"/>
+      <w:numFmt w:val="bullet"/>
+      <w:lvlText w:val="o"/>
+      <w:lvlJc w:val="left"/>
+      <w:pPr>
+        <w:ind w:left="6108" w:hanging="360"/>
+      </w:pPr>
+      <w:rPr>
+        <w:rFonts w:ascii="Courier New" w:hAnsi="Courier New" w:cs="Courier New" w:hint="default"/>
+      </w:rPr>
+    </w:lvl>
+    <w:lvl w:ilvl="8" w:tplc="04160005" w:tentative="1">
+      <w:start w:val="1"/>
+      <w:numFmt w:val="bullet"/>
+      <w:lvlText w:val=""/>
+      <w:lvlJc w:val="left"/>
+      <w:pPr>
+        <w:ind w:left="6828" w:hanging="360"/>
+      </w:pPr>
+      <w:rPr>
+        <w:rFonts w:ascii="Wingdings" w:hAnsi="Wingdings" w:hint="default"/>
+      </w:rPr>
+    </w:lvl>
+  </w:abstractNum>
   <w:num w:numId="1">
     <w:abstractNumId w:val="6"/>
   </w:num>
@@ -10802,6 +10954,9 @@
   </w:num>
   <w:num w:numId="8">
     <w:abstractNumId w:val="0"/>
+  </w:num>
+  <w:num w:numId="9">
+    <w:abstractNumId w:val="8"/>
   </w:num>
 </w:numbering>
 </file>
@@ -11739,7 +11894,7 @@
 </file>
 
 <file path=customXml/itemProps1.xml><?xml version="1.0" encoding="utf-8"?>
-<ds:datastoreItem xmlns:ds="http://schemas.openxmlformats.org/officeDocument/2006/customXml" ds:itemID="{A87A8CB2-100C-4C56-B894-A72361AC27A0}">
+<ds:datastoreItem xmlns:ds="http://schemas.openxmlformats.org/officeDocument/2006/customXml" ds:itemID="{3CA86022-F110-4E17-B207-35265846DB08}">
   <ds:schemaRefs>
     <ds:schemaRef ds:uri="http://schemas.openxmlformats.org/officeDocument/2006/bibliography"/>
   </ds:schemaRefs>

</xml_diff>

<commit_message>
Integrando minhas páginas de login, cadastro e recuperação de senha aos auth controllers.
</commit_message>
<xml_diff>
--- a/História.docx
+++ b/História.docx
@@ -1,14 +1,10 @@
 
 <file path=word/document.xml><?xml version="1.0" encoding="utf-8"?>
-<w:document xmlns:wpc="http://schemas.microsoft.com/office/word/2010/wordprocessingCanvas" xmlns:cx="http://schemas.microsoft.com/office/drawing/2014/chartex" xmlns:cx1="http://schemas.microsoft.com/office/drawing/2015/9/8/chartex" xmlns:cx2="http://schemas.microsoft.com/office/drawing/2015/10/21/chartex" xmlns:mc="http://schemas.openxmlformats.org/markup-compatibility/2006" xmlns:o="urn:schemas-microsoft-com:office:office" xmlns:r="http://schemas.openxmlformats.org/officeDocument/2006/relationships" xmlns:m="http://schemas.openxmlformats.org/officeDocument/2006/math" xmlns:v="urn:schemas-microsoft-com:vml" xmlns:wp14="http://schemas.microsoft.com/office/word/2010/wordprocessingDrawing" xmlns:wp="http://schemas.openxmlformats.org/drawingml/2006/wordprocessingDrawing" xmlns:w10="urn:schemas-microsoft-com:office:word" xmlns:w="http://schemas.openxmlformats.org/wordprocessingml/2006/main" xmlns:w14="http://schemas.microsoft.com/office/word/2010/wordml" xmlns:w15="http://schemas.microsoft.com/office/word/2012/wordml" xmlns:w16se="http://schemas.microsoft.com/office/word/2015/wordml/symex" xmlns:wpg="http://schemas.microsoft.com/office/word/2010/wordprocessingGroup" xmlns:wpi="http://schemas.microsoft.com/office/word/2010/wordprocessingInk" xmlns:wne="http://schemas.microsoft.com/office/word/2006/wordml" xmlns:wps="http://schemas.microsoft.com/office/word/2010/wordprocessingShape" mc:Ignorable="w14 w15 w16se wp14">
+<w:document xmlns:wpc="http://schemas.microsoft.com/office/word/2010/wordprocessingCanvas" xmlns:cx="http://schemas.microsoft.com/office/drawing/2014/chartex" xmlns:cx1="http://schemas.microsoft.com/office/drawing/2015/9/8/chartex" xmlns:cx2="http://schemas.microsoft.com/office/drawing/2015/10/21/chartex" xmlns:cx3="http://schemas.microsoft.com/office/drawing/2016/5/9/chartex" xmlns:cx4="http://schemas.microsoft.com/office/drawing/2016/5/10/chartex" xmlns:cx5="http://schemas.microsoft.com/office/drawing/2016/5/11/chartex" xmlns:mc="http://schemas.openxmlformats.org/markup-compatibility/2006" xmlns:o="urn:schemas-microsoft-com:office:office" xmlns:r="http://schemas.openxmlformats.org/officeDocument/2006/relationships" xmlns:m="http://schemas.openxmlformats.org/officeDocument/2006/math" xmlns:v="urn:schemas-microsoft-com:vml" xmlns:wp14="http://schemas.microsoft.com/office/word/2010/wordprocessingDrawing" xmlns:wp="http://schemas.openxmlformats.org/drawingml/2006/wordprocessingDrawing" xmlns:w10="urn:schemas-microsoft-com:office:word" xmlns:w="http://schemas.openxmlformats.org/wordprocessingml/2006/main" xmlns:w14="http://schemas.microsoft.com/office/word/2010/wordml" xmlns:w15="http://schemas.microsoft.com/office/word/2012/wordml" xmlns:w16se="http://schemas.microsoft.com/office/word/2015/wordml/symex" xmlns:wpg="http://schemas.microsoft.com/office/word/2010/wordprocessingGroup" xmlns:wpi="http://schemas.microsoft.com/office/word/2010/wordprocessingInk" xmlns:wne="http://schemas.microsoft.com/office/word/2006/wordml" xmlns:wps="http://schemas.microsoft.com/office/word/2010/wordprocessingShape" mc:Ignorable="w14 w15 w16se wp14">
   <w:body>
     <w:p>
       <w:pPr>
         <w:pStyle w:val="Ttulo1"/>
-        <w:numPr>
-          <w:ilvl w:val="0"/>
-          <w:numId w:val="6"/>
-        </w:numPr>
       </w:pPr>
       <w:proofErr w:type="spellStart"/>
       <w:r>
@@ -342,8 +338,6 @@
       <w:r>
         <w:t>Criar tabela de leads. Para toda pessoa que envia uma mensagem para nós através do formulário do site, adicionar essa pessoa a tabela de leads também.</w:t>
       </w:r>
-      <w:bookmarkStart w:id="0" w:name="_GoBack"/>
-      <w:bookmarkEnd w:id="0"/>
     </w:p>
     <w:p>
       <w:pPr>
@@ -2132,19 +2126,11 @@
       <w:r>
         <w:t xml:space="preserve">. </w:t>
       </w:r>
-      <w:proofErr w:type="spellStart"/>
-      <w:r>
-        <w:rPr>
-          <w:lang w:val="en-US"/>
-        </w:rPr>
-        <w:t>Por</w:t>
-      </w:r>
-      <w:proofErr w:type="spellEnd"/>
-      <w:r>
-        <w:rPr>
-          <w:lang w:val="en-US"/>
-        </w:rPr>
-        <w:t xml:space="preserve"> </w:t>
+      <w:r>
+        <w:rPr>
+          <w:lang w:val="en-US"/>
+        </w:rPr>
+        <w:t xml:space="preserve">Por </w:t>
       </w:r>
       <w:proofErr w:type="spellStart"/>
       <w:r>
@@ -3748,6 +3734,146 @@
     </w:p>
     <w:p>
       <w:pPr>
+        <w:pStyle w:val="Ttulo1"/>
+        <w:numPr>
+          <w:ilvl w:val="0"/>
+          <w:numId w:val="6"/>
+        </w:numPr>
+        <w:rPr>
+          <w:lang w:val="en-US"/>
+        </w:rPr>
+      </w:pPr>
+      <w:r>
+        <w:rPr>
+          <w:lang w:val="en-US"/>
+        </w:rPr>
+        <w:t>Authentication</w:t>
+      </w:r>
+    </w:p>
+    <w:p>
+      <w:r>
+        <w:t xml:space="preserve">No </w:t>
+      </w:r>
+      <w:proofErr w:type="spellStart"/>
+      <w:r>
+        <w:t>Laravel</w:t>
+      </w:r>
+      <w:proofErr w:type="spellEnd"/>
+      <w:r>
+        <w:t>, como quero usar minha</w:t>
+      </w:r>
+      <w:r>
+        <w:t xml:space="preserve">s </w:t>
+      </w:r>
+      <w:proofErr w:type="spellStart"/>
+      <w:r>
+        <w:t>views</w:t>
+      </w:r>
+      <w:proofErr w:type="spellEnd"/>
+      <w:r>
+        <w:t xml:space="preserve"> mas o </w:t>
+      </w:r>
+      <w:proofErr w:type="spellStart"/>
+      <w:r>
+        <w:t>controller</w:t>
+      </w:r>
+      <w:proofErr w:type="spellEnd"/>
+      <w:r>
+        <w:t xml:space="preserve"> e rotas do </w:t>
+      </w:r>
+      <w:proofErr w:type="spellStart"/>
+      <w:r>
+        <w:t>laravel</w:t>
+      </w:r>
+      <w:proofErr w:type="spellEnd"/>
+      <w:r>
+        <w:t xml:space="preserve"> para fazer a autenticação, tive que adicionar os </w:t>
+      </w:r>
+      <w:proofErr w:type="spellStart"/>
+      <w:r>
+        <w:t>auth</w:t>
+      </w:r>
+      <w:proofErr w:type="spellEnd"/>
+      <w:r>
+        <w:t xml:space="preserve"> </w:t>
+      </w:r>
+      <w:proofErr w:type="spellStart"/>
+      <w:r>
+        <w:t>controllers</w:t>
+      </w:r>
+      <w:proofErr w:type="spellEnd"/>
+      <w:r>
+        <w:t xml:space="preserve"> através do comando “</w:t>
+      </w:r>
+      <w:proofErr w:type="spellStart"/>
+      <w:r>
+        <w:rPr>
+          <w:highlight w:val="lightGray"/>
+        </w:rPr>
+        <w:t>php</w:t>
+      </w:r>
+      <w:proofErr w:type="spellEnd"/>
+      <w:r>
+        <w:rPr>
+          <w:highlight w:val="lightGray"/>
+        </w:rPr>
+        <w:t xml:space="preserve"> </w:t>
+      </w:r>
+      <w:proofErr w:type="spellStart"/>
+      <w:r>
+        <w:rPr>
+          <w:highlight w:val="lightGray"/>
+        </w:rPr>
+        <w:t>artisan</w:t>
+      </w:r>
+      <w:proofErr w:type="spellEnd"/>
+      <w:r>
+        <w:rPr>
+          <w:highlight w:val="lightGray"/>
+        </w:rPr>
+        <w:t xml:space="preserve"> </w:t>
+      </w:r>
+      <w:proofErr w:type="spellStart"/>
+      <w:r>
+        <w:rPr>
+          <w:highlight w:val="lightGray"/>
+        </w:rPr>
+        <w:t>make:auth</w:t>
+      </w:r>
+      <w:proofErr w:type="spellEnd"/>
+      <w:r>
+        <w:t xml:space="preserve">” e depois tive que criar algumas variáveis dentro do </w:t>
+      </w:r>
+      <w:proofErr w:type="spellStart"/>
+      <w:r>
+        <w:t>AuthController</w:t>
+      </w:r>
+      <w:proofErr w:type="spellEnd"/>
+      <w:r>
+        <w:t xml:space="preserve"> e do </w:t>
+      </w:r>
+      <w:proofErr w:type="spellStart"/>
+      <w:r>
+        <w:t>PasswordController</w:t>
+      </w:r>
+      <w:proofErr w:type="spellEnd"/>
+      <w:r>
+        <w:t xml:space="preserve"> para que as minhas </w:t>
+      </w:r>
+      <w:proofErr w:type="spellStart"/>
+      <w:r>
+        <w:t>views</w:t>
+      </w:r>
+      <w:proofErr w:type="spellEnd"/>
+      <w:r>
+        <w:t xml:space="preserve"> fossem usadas ao invés das do laravel.</w:t>
+      </w:r>
+      <w:bookmarkStart w:id="0" w:name="_GoBack"/>
+      <w:bookmarkEnd w:id="0"/>
+    </w:p>
+    <w:p/>
+    <w:p>
+      <w:pPr>
         <w:pBdr>
           <w:bottom w:val="single" w:sz="12" w:space="1" w:color="auto"/>
         </w:pBdr>
@@ -3799,6 +3925,7 @@
     </w:p>
     <w:p>
       <w:r>
+        <w:lastRenderedPageBreak/>
         <w:t xml:space="preserve">Inserir o comando “git </w:t>
       </w:r>
       <w:proofErr w:type="spellStart"/>
@@ -3913,7 +4040,6 @@
         </w:numPr>
       </w:pPr>
       <w:r>
-        <w:lastRenderedPageBreak/>
         <w:t>Configurando o servidor</w:t>
       </w:r>
     </w:p>
@@ -4649,6 +4775,7 @@
     </w:p>
     <w:p>
       <w:r>
+        <w:lastRenderedPageBreak/>
         <w:t xml:space="preserve">O layout foi feito de tal forma que cada página que usa esse layout terá adicionado </w:t>
       </w:r>
       <w:proofErr w:type="gramStart"/>
@@ -4797,7 +4924,6 @@
               <w:ind w:left="360"/>
             </w:pPr>
             <w:r>
-              <w:lastRenderedPageBreak/>
               <w:t xml:space="preserve">    {{-- Espaço para </w:t>
             </w:r>
             <w:proofErr w:type="spellStart"/>
@@ -6116,7 +6242,6 @@
                 <w:shd w:val="clear" w:color="auto" w:fill="F9F2F4"/>
                 <w:lang w:eastAsia="pt-BR"/>
               </w:rPr>
-              <w:lastRenderedPageBreak/>
               <w:t>.</w:t>
             </w:r>
             <w:proofErr w:type="spellStart"/>
@@ -8079,6 +8204,7 @@
         </w:numPr>
       </w:pPr>
       <w:r>
+        <w:lastRenderedPageBreak/>
         <w:t xml:space="preserve">E modificar no </w:t>
       </w:r>
       <w:proofErr w:type="spellStart"/>
@@ -8254,7 +8380,6 @@
               <w:rPr>
                 <w:lang w:val="en-US"/>
               </w:rPr>
-              <w:lastRenderedPageBreak/>
               <w:t xml:space="preserve">            'password' =&gt; 'required|confirmed|min:6',</w:t>
             </w:r>
           </w:p>
@@ -8947,6 +9072,7 @@
               <w:rPr>
                 <w:lang w:val="en-US"/>
               </w:rPr>
+              <w:lastRenderedPageBreak/>
               <w:t xml:space="preserve">    {</w:t>
             </w:r>
           </w:p>
@@ -9117,107 +9243,91 @@
               </w:rPr>
               <w:t>')-&gt;</w:t>
             </w:r>
-            <w:proofErr w:type="spellStart"/>
             <w:proofErr w:type="gramStart"/>
             <w:r>
               <w:rPr>
                 <w:lang w:val="en-US"/>
               </w:rPr>
-              <w:t>nullable</w:t>
-            </w:r>
-            <w:proofErr w:type="spellEnd"/>
-            <w:r>
-              <w:rPr>
-                <w:lang w:val="en-US"/>
-              </w:rPr>
+              <w:t>nullable(</w:t>
+            </w:r>
+            <w:proofErr w:type="gramEnd"/>
+            <w:r>
+              <w:rPr>
+                <w:lang w:val="en-US"/>
+              </w:rPr>
+              <w:t>);</w:t>
+            </w:r>
+          </w:p>
+          <w:p>
+            <w:pPr>
+              <w:rPr>
+                <w:lang w:val="en-US"/>
+              </w:rPr>
+            </w:pPr>
+            <w:r>
+              <w:rPr>
+                <w:lang w:val="en-US"/>
+              </w:rPr>
+              <w:t xml:space="preserve">            $table-&gt;string('</w:t>
+            </w:r>
+            <w:proofErr w:type="spellStart"/>
+            <w:r>
+              <w:rPr>
+                <w:lang w:val="en-US"/>
+              </w:rPr>
+              <w:t>sobrenome</w:t>
+            </w:r>
+            <w:proofErr w:type="spellEnd"/>
+            <w:r>
+              <w:rPr>
+                <w:lang w:val="en-US"/>
+              </w:rPr>
+              <w:t>')-&gt;</w:t>
+            </w:r>
+            <w:proofErr w:type="gramStart"/>
+            <w:r>
+              <w:rPr>
+                <w:lang w:val="en-US"/>
+              </w:rPr>
+              <w:t>nullable(</w:t>
+            </w:r>
+            <w:proofErr w:type="gramEnd"/>
+            <w:r>
+              <w:rPr>
+                <w:lang w:val="en-US"/>
+              </w:rPr>
+              <w:t>);</w:t>
+            </w:r>
+          </w:p>
+          <w:p>
+            <w:r>
+              <w:rPr>
+                <w:lang w:val="en-US"/>
+              </w:rPr>
+              <w:t xml:space="preserve">            </w:t>
+            </w:r>
+            <w:r>
+              <w:t>$</w:t>
+            </w:r>
+            <w:proofErr w:type="spellStart"/>
+            <w:r>
+              <w:t>table</w:t>
+            </w:r>
+            <w:proofErr w:type="spellEnd"/>
+            <w:r>
+              <w:t>-&gt;</w:t>
+            </w:r>
+            <w:proofErr w:type="spellStart"/>
+            <w:proofErr w:type="gramStart"/>
+            <w:r>
+              <w:t>boolean</w:t>
+            </w:r>
+            <w:proofErr w:type="spellEnd"/>
+            <w:r>
               <w:t>(</w:t>
             </w:r>
             <w:proofErr w:type="gramEnd"/>
             <w:r>
-              <w:rPr>
-                <w:lang w:val="en-US"/>
-              </w:rPr>
-              <w:t>);</w:t>
-            </w:r>
-          </w:p>
-          <w:p>
-            <w:pPr>
-              <w:rPr>
-                <w:lang w:val="en-US"/>
-              </w:rPr>
-            </w:pPr>
-            <w:r>
-              <w:rPr>
-                <w:lang w:val="en-US"/>
-              </w:rPr>
-              <w:t xml:space="preserve">            $table-&gt;string('</w:t>
-            </w:r>
-            <w:proofErr w:type="spellStart"/>
-            <w:r>
-              <w:rPr>
-                <w:lang w:val="en-US"/>
-              </w:rPr>
-              <w:t>sobrenome</w:t>
-            </w:r>
-            <w:proofErr w:type="spellEnd"/>
-            <w:r>
-              <w:rPr>
-                <w:lang w:val="en-US"/>
-              </w:rPr>
-              <w:t>')-&gt;</w:t>
-            </w:r>
-            <w:proofErr w:type="spellStart"/>
-            <w:proofErr w:type="gramStart"/>
-            <w:r>
-              <w:rPr>
-                <w:lang w:val="en-US"/>
-              </w:rPr>
-              <w:t>nullable</w:t>
-            </w:r>
-            <w:proofErr w:type="spellEnd"/>
-            <w:r>
-              <w:rPr>
-                <w:lang w:val="en-US"/>
-              </w:rPr>
-              <w:t>(</w:t>
-            </w:r>
-            <w:proofErr w:type="gramEnd"/>
-            <w:r>
-              <w:rPr>
-                <w:lang w:val="en-US"/>
-              </w:rPr>
-              <w:t>);</w:t>
-            </w:r>
-          </w:p>
-          <w:p>
-            <w:r>
-              <w:rPr>
-                <w:lang w:val="en-US"/>
-              </w:rPr>
-              <w:t xml:space="preserve">            </w:t>
-            </w:r>
-            <w:r>
-              <w:t>$</w:t>
-            </w:r>
-            <w:proofErr w:type="spellStart"/>
-            <w:r>
-              <w:t>table</w:t>
-            </w:r>
-            <w:proofErr w:type="spellEnd"/>
-            <w:r>
-              <w:t>-&gt;</w:t>
-            </w:r>
-            <w:proofErr w:type="spellStart"/>
-            <w:proofErr w:type="gramStart"/>
-            <w:r>
-              <w:t>boolean</w:t>
-            </w:r>
-            <w:proofErr w:type="spellEnd"/>
-            <w:r>
-              <w:t>(</w:t>
-            </w:r>
-            <w:proofErr w:type="gramEnd"/>
-            <w:r>
               <w:t>'marketing');</w:t>
             </w:r>
           </w:p>
@@ -9228,7 +9338,6 @@
           </w:p>
           <w:p>
             <w:r>
-              <w:lastRenderedPageBreak/>
               <w:t xml:space="preserve">    }</w:t>
             </w:r>
           </w:p>
@@ -9903,51 +10012,30 @@
               <w:t xml:space="preserve">        </w:t>
             </w:r>
             <w:r>
-              <w:rPr>
-                <w:lang w:val="en-US"/>
-              </w:rPr>
               <w:t>'</w:t>
             </w:r>
             <w:proofErr w:type="spellStart"/>
             <w:r>
-              <w:rPr>
-                <w:lang w:val="en-US"/>
-              </w:rPr>
               <w:t>fimFesta</w:t>
             </w:r>
             <w:proofErr w:type="spellEnd"/>
             <w:r>
-              <w:rPr>
-                <w:lang w:val="en-US"/>
-              </w:rPr>
               <w:t>'      =&gt; '</w:t>
             </w:r>
             <w:proofErr w:type="spellStart"/>
             <w:r>
-              <w:rPr>
-                <w:lang w:val="en-US"/>
-              </w:rPr>
               <w:t>required|date|after</w:t>
             </w:r>
             <w:proofErr w:type="spellEnd"/>
             <w:r>
-              <w:rPr>
-                <w:lang w:val="en-US"/>
-              </w:rPr>
               <w:t>:</w:t>
             </w:r>
             <w:proofErr w:type="gramStart"/>
             <w:r>
-              <w:rPr>
-                <w:lang w:val="en-US"/>
-              </w:rPr>
               <w:t>' .</w:t>
             </w:r>
             <w:proofErr w:type="gramEnd"/>
             <w:r>
-              <w:rPr>
-                <w:lang w:val="en-US"/>
-              </w:rPr>
               <w:t xml:space="preserve"> </w:t>
             </w:r>
             <w:r>
@@ -10021,8 +10109,94 @@
 </file>
 
 <file path=word/numbering.xml><?xml version="1.0" encoding="utf-8"?>
-<w:numbering xmlns:wpc="http://schemas.microsoft.com/office/word/2010/wordprocessingCanvas" xmlns:cx="http://schemas.microsoft.com/office/drawing/2014/chartex" xmlns:cx1="http://schemas.microsoft.com/office/drawing/2015/9/8/chartex" xmlns:cx2="http://schemas.microsoft.com/office/drawing/2015/10/21/chartex" xmlns:mc="http://schemas.openxmlformats.org/markup-compatibility/2006" xmlns:o="urn:schemas-microsoft-com:office:office" xmlns:r="http://schemas.openxmlformats.org/officeDocument/2006/relationships" xmlns:m="http://schemas.openxmlformats.org/officeDocument/2006/math" xmlns:v="urn:schemas-microsoft-com:vml" xmlns:wp14="http://schemas.microsoft.com/office/word/2010/wordprocessingDrawing" xmlns:wp="http://schemas.openxmlformats.org/drawingml/2006/wordprocessingDrawing" xmlns:w10="urn:schemas-microsoft-com:office:word" xmlns:w="http://schemas.openxmlformats.org/wordprocessingml/2006/main" xmlns:w14="http://schemas.microsoft.com/office/word/2010/wordml" xmlns:w15="http://schemas.microsoft.com/office/word/2012/wordml" xmlns:w16se="http://schemas.microsoft.com/office/word/2015/wordml/symex" xmlns:wpg="http://schemas.microsoft.com/office/word/2010/wordprocessingGroup" xmlns:wpi="http://schemas.microsoft.com/office/word/2010/wordprocessingInk" xmlns:wne="http://schemas.microsoft.com/office/word/2006/wordml" xmlns:wps="http://schemas.microsoft.com/office/word/2010/wordprocessingShape" mc:Ignorable="w14 w15 w16se wp14">
+<w:numbering xmlns:wpc="http://schemas.microsoft.com/office/word/2010/wordprocessingCanvas" xmlns:cx="http://schemas.microsoft.com/office/drawing/2014/chartex" xmlns:cx1="http://schemas.microsoft.com/office/drawing/2015/9/8/chartex" xmlns:cx2="http://schemas.microsoft.com/office/drawing/2015/10/21/chartex" xmlns:cx3="http://schemas.microsoft.com/office/drawing/2016/5/9/chartex" xmlns:cx4="http://schemas.microsoft.com/office/drawing/2016/5/10/chartex" xmlns:cx5="http://schemas.microsoft.com/office/drawing/2016/5/11/chartex" xmlns:mc="http://schemas.openxmlformats.org/markup-compatibility/2006" xmlns:o="urn:schemas-microsoft-com:office:office" xmlns:r="http://schemas.openxmlformats.org/officeDocument/2006/relationships" xmlns:m="http://schemas.openxmlformats.org/officeDocument/2006/math" xmlns:v="urn:schemas-microsoft-com:vml" xmlns:wp14="http://schemas.microsoft.com/office/word/2010/wordprocessingDrawing" xmlns:wp="http://schemas.openxmlformats.org/drawingml/2006/wordprocessingDrawing" xmlns:w10="urn:schemas-microsoft-com:office:word" xmlns:w="http://schemas.openxmlformats.org/wordprocessingml/2006/main" xmlns:w14="http://schemas.microsoft.com/office/word/2010/wordml" xmlns:w15="http://schemas.microsoft.com/office/word/2012/wordml" xmlns:w16se="http://schemas.microsoft.com/office/word/2015/wordml/symex" xmlns:wpg="http://schemas.microsoft.com/office/word/2010/wordprocessingGroup" xmlns:wpi="http://schemas.microsoft.com/office/word/2010/wordprocessingInk" xmlns:wne="http://schemas.microsoft.com/office/word/2006/wordml" xmlns:wps="http://schemas.microsoft.com/office/word/2010/wordprocessingShape" mc:Ignorable="w14 w15 w16se wp14">
   <w:abstractNum w:abstractNumId="0" w15:restartNumberingAfterBreak="0">
+    <w:nsid w:val="2A681437"/>
+    <w:multiLevelType w:val="hybridMultilevel"/>
+    <w:tmpl w:val="842C20DC"/>
+    <w:lvl w:ilvl="0" w:tplc="0416000F">
+      <w:start w:val="1"/>
+      <w:numFmt w:val="decimal"/>
+      <w:lvlText w:val="%1."/>
+      <w:lvlJc w:val="left"/>
+      <w:pPr>
+        <w:ind w:left="720" w:hanging="360"/>
+      </w:pPr>
+    </w:lvl>
+    <w:lvl w:ilvl="1" w:tplc="04160019">
+      <w:start w:val="1"/>
+      <w:numFmt w:val="lowerLetter"/>
+      <w:lvlText w:val="%2."/>
+      <w:lvlJc w:val="left"/>
+      <w:pPr>
+        <w:ind w:left="1440" w:hanging="360"/>
+      </w:pPr>
+    </w:lvl>
+    <w:lvl w:ilvl="2" w:tplc="0416001B">
+      <w:start w:val="1"/>
+      <w:numFmt w:val="lowerRoman"/>
+      <w:lvlText w:val="%3."/>
+      <w:lvlJc w:val="right"/>
+      <w:pPr>
+        <w:ind w:left="2160" w:hanging="180"/>
+      </w:pPr>
+    </w:lvl>
+    <w:lvl w:ilvl="3" w:tplc="0416000F" w:tentative="1">
+      <w:start w:val="1"/>
+      <w:numFmt w:val="decimal"/>
+      <w:lvlText w:val="%4."/>
+      <w:lvlJc w:val="left"/>
+      <w:pPr>
+        <w:ind w:left="2880" w:hanging="360"/>
+      </w:pPr>
+    </w:lvl>
+    <w:lvl w:ilvl="4" w:tplc="04160019" w:tentative="1">
+      <w:start w:val="1"/>
+      <w:numFmt w:val="lowerLetter"/>
+      <w:lvlText w:val="%5."/>
+      <w:lvlJc w:val="left"/>
+      <w:pPr>
+        <w:ind w:left="3600" w:hanging="360"/>
+      </w:pPr>
+    </w:lvl>
+    <w:lvl w:ilvl="5" w:tplc="0416001B" w:tentative="1">
+      <w:start w:val="1"/>
+      <w:numFmt w:val="lowerRoman"/>
+      <w:lvlText w:val="%6."/>
+      <w:lvlJc w:val="right"/>
+      <w:pPr>
+        <w:ind w:left="4320" w:hanging="180"/>
+      </w:pPr>
+    </w:lvl>
+    <w:lvl w:ilvl="6" w:tplc="0416000F" w:tentative="1">
+      <w:start w:val="1"/>
+      <w:numFmt w:val="decimal"/>
+      <w:lvlText w:val="%7."/>
+      <w:lvlJc w:val="left"/>
+      <w:pPr>
+        <w:ind w:left="5040" w:hanging="360"/>
+      </w:pPr>
+    </w:lvl>
+    <w:lvl w:ilvl="7" w:tplc="04160019" w:tentative="1">
+      <w:start w:val="1"/>
+      <w:numFmt w:val="lowerLetter"/>
+      <w:lvlText w:val="%8."/>
+      <w:lvlJc w:val="left"/>
+      <w:pPr>
+        <w:ind w:left="5760" w:hanging="360"/>
+      </w:pPr>
+    </w:lvl>
+    <w:lvl w:ilvl="8" w:tplc="0416001B" w:tentative="1">
+      <w:start w:val="1"/>
+      <w:numFmt w:val="lowerRoman"/>
+      <w:lvlText w:val="%9."/>
+      <w:lvlJc w:val="right"/>
+      <w:pPr>
+        <w:ind w:left="6480" w:hanging="180"/>
+      </w:pPr>
+    </w:lvl>
+  </w:abstractNum>
+  <w:abstractNum w:abstractNumId="1" w15:restartNumberingAfterBreak="0">
     <w:nsid w:val="347D5DF1"/>
     <w:multiLevelType w:val="hybridMultilevel"/>
     <w:tmpl w:val="82C427BE"/>
@@ -10135,7 +10309,7 @@
       </w:rPr>
     </w:lvl>
   </w:abstractNum>
-  <w:abstractNum w:abstractNumId="1" w15:restartNumberingAfterBreak="0">
+  <w:abstractNum w:abstractNumId="2" w15:restartNumberingAfterBreak="0">
     <w:nsid w:val="388C04FB"/>
     <w:multiLevelType w:val="hybridMultilevel"/>
     <w:tmpl w:val="D988F218"/>
@@ -10248,10 +10422,10 @@
       </w:rPr>
     </w:lvl>
   </w:abstractNum>
-  <w:abstractNum w:abstractNumId="2" w15:restartNumberingAfterBreak="0">
+  <w:abstractNum w:abstractNumId="3" w15:restartNumberingAfterBreak="0">
     <w:nsid w:val="3B6A0F0F"/>
     <w:multiLevelType w:val="hybridMultilevel"/>
-    <w:tmpl w:val="842C20DC"/>
+    <w:tmpl w:val="72C8F72E"/>
     <w:lvl w:ilvl="0" w:tplc="0416000F">
       <w:start w:val="1"/>
       <w:numFmt w:val="decimal"/>
@@ -10334,7 +10508,7 @@
       </w:pPr>
     </w:lvl>
   </w:abstractNum>
-  <w:abstractNum w:abstractNumId="3" w15:restartNumberingAfterBreak="0">
+  <w:abstractNum w:abstractNumId="4" w15:restartNumberingAfterBreak="0">
     <w:nsid w:val="42173B64"/>
     <w:multiLevelType w:val="hybridMultilevel"/>
     <w:tmpl w:val="6BA4C9DE"/>
@@ -10420,7 +10594,7 @@
       </w:pPr>
     </w:lvl>
   </w:abstractNum>
-  <w:abstractNum w:abstractNumId="4" w15:restartNumberingAfterBreak="0">
+  <w:abstractNum w:abstractNumId="5" w15:restartNumberingAfterBreak="0">
     <w:nsid w:val="45BF7583"/>
     <w:multiLevelType w:val="hybridMultilevel"/>
     <w:tmpl w:val="EB1C5928"/>
@@ -10533,7 +10707,7 @@
       </w:rPr>
     </w:lvl>
   </w:abstractNum>
-  <w:abstractNum w:abstractNumId="5" w15:restartNumberingAfterBreak="0">
+  <w:abstractNum w:abstractNumId="6" w15:restartNumberingAfterBreak="0">
     <w:nsid w:val="4F0A093A"/>
     <w:multiLevelType w:val="hybridMultilevel"/>
     <w:tmpl w:val="17D6E2E8"/>
@@ -10646,7 +10820,7 @@
       </w:rPr>
     </w:lvl>
   </w:abstractNum>
-  <w:abstractNum w:abstractNumId="6" w15:restartNumberingAfterBreak="0">
+  <w:abstractNum w:abstractNumId="7" w15:restartNumberingAfterBreak="0">
     <w:nsid w:val="54C9635B"/>
     <w:multiLevelType w:val="hybridMultilevel"/>
     <w:tmpl w:val="06A67B9A"/>
@@ -10732,7 +10906,7 @@
       </w:pPr>
     </w:lvl>
   </w:abstractNum>
-  <w:abstractNum w:abstractNumId="7" w15:restartNumberingAfterBreak="0">
+  <w:abstractNum w:abstractNumId="8" w15:restartNumberingAfterBreak="0">
     <w:nsid w:val="641C4534"/>
     <w:multiLevelType w:val="hybridMultilevel"/>
     <w:tmpl w:val="21481554"/>
@@ -10818,7 +10992,7 @@
       </w:pPr>
     </w:lvl>
   </w:abstractNum>
-  <w:abstractNum w:abstractNumId="8" w15:restartNumberingAfterBreak="0">
+  <w:abstractNum w:abstractNumId="9" w15:restartNumberingAfterBreak="0">
     <w:nsid w:val="73A31002"/>
     <w:multiLevelType w:val="hybridMultilevel"/>
     <w:tmpl w:val="7AE07676"/>
@@ -10932,31 +11106,34 @@
     </w:lvl>
   </w:abstractNum>
   <w:num w:numId="1">
+    <w:abstractNumId w:val="7"/>
+  </w:num>
+  <w:num w:numId="2">
     <w:abstractNumId w:val="6"/>
   </w:num>
-  <w:num w:numId="2">
+  <w:num w:numId="3">
     <w:abstractNumId w:val="5"/>
   </w:num>
-  <w:num w:numId="3">
+  <w:num w:numId="4">
     <w:abstractNumId w:val="4"/>
   </w:num>
-  <w:num w:numId="4">
+  <w:num w:numId="5">
+    <w:abstractNumId w:val="2"/>
+  </w:num>
+  <w:num w:numId="6">
     <w:abstractNumId w:val="3"/>
   </w:num>
-  <w:num w:numId="5">
+  <w:num w:numId="7">
+    <w:abstractNumId w:val="8"/>
+  </w:num>
+  <w:num w:numId="8">
     <w:abstractNumId w:val="1"/>
   </w:num>
-  <w:num w:numId="6">
-    <w:abstractNumId w:val="2"/>
+  <w:num w:numId="9">
+    <w:abstractNumId w:val="9"/>
   </w:num>
-  <w:num w:numId="7">
-    <w:abstractNumId w:val="7"/>
-  </w:num>
-  <w:num w:numId="8">
+  <w:num w:numId="10">
     <w:abstractNumId w:val="0"/>
-  </w:num>
-  <w:num w:numId="9">
-    <w:abstractNumId w:val="8"/>
   </w:num>
 </w:numbering>
 </file>
@@ -10978,7 +11155,7 @@
       </w:pPr>
     </w:pPrDefault>
   </w:docDefaults>
-  <w:latentStyles w:defLockedState="0" w:defUIPriority="99" w:defSemiHidden="0" w:defUnhideWhenUsed="0" w:defQFormat="0" w:count="373">
+  <w:latentStyles w:defLockedState="0" w:defUIPriority="99" w:defSemiHidden="0" w:defUnhideWhenUsed="0" w:defQFormat="0" w:count="374">
     <w:lsdException w:name="Normal" w:uiPriority="0" w:qFormat="1"/>
     <w:lsdException w:name="heading 1" w:uiPriority="9" w:qFormat="1"/>
     <w:lsdException w:name="heading 2" w:semiHidden="1" w:uiPriority="9" w:unhideWhenUsed="1" w:qFormat="1"/>
@@ -11084,7 +11261,6 @@
     <w:lsdException w:name="HTML Sample" w:semiHidden="1" w:unhideWhenUsed="1"/>
     <w:lsdException w:name="HTML Typewriter" w:semiHidden="1" w:unhideWhenUsed="1"/>
     <w:lsdException w:name="HTML Variable" w:semiHidden="1" w:unhideWhenUsed="1"/>
-    <w:lsdException w:name="Normal Table" w:semiHidden="1" w:unhideWhenUsed="1"/>
     <w:lsdException w:name="annotation subject" w:semiHidden="1" w:unhideWhenUsed="1"/>
     <w:lsdException w:name="No List" w:semiHidden="1" w:unhideWhenUsed="1"/>
     <w:lsdException w:name="Outline List 1" w:semiHidden="1" w:unhideWhenUsed="1"/>
@@ -11131,10 +11307,8 @@
     <w:lsdException w:name="Table Subtle 2" w:semiHidden="1" w:unhideWhenUsed="1"/>
     <w:lsdException w:name="Table Web 1" w:semiHidden="1" w:unhideWhenUsed="1"/>
     <w:lsdException w:name="Table Web 2" w:semiHidden="1" w:unhideWhenUsed="1"/>
-    <w:lsdException w:name="Table Web 3" w:semiHidden="1" w:unhideWhenUsed="1"/>
     <w:lsdException w:name="Balloon Text" w:semiHidden="1" w:unhideWhenUsed="1"/>
     <w:lsdException w:name="Table Grid" w:uiPriority="39"/>
-    <w:lsdException w:name="Table Theme" w:semiHidden="1" w:unhideWhenUsed="1"/>
     <w:lsdException w:name="Placeholder Text" w:semiHidden="1"/>
     <w:lsdException w:name="No Spacing" w:uiPriority="1" w:qFormat="1"/>
     <w:lsdException w:name="Light Shading" w:uiPriority="60"/>
@@ -11352,6 +11526,7 @@
     <w:lsdException w:name="List Table 7 Colorful Accent 6" w:uiPriority="52"/>
     <w:lsdException w:name="Mention" w:semiHidden="1" w:unhideWhenUsed="1"/>
     <w:lsdException w:name="Smart Hyperlink" w:semiHidden="1" w:unhideWhenUsed="1"/>
+    <w:lsdException w:name="Hashtag" w:semiHidden="1" w:unhideWhenUsed="1"/>
   </w:latentStyles>
   <w:style w:type="paragraph" w:default="1" w:styleId="Normal">
     <w:name w:val="Normal"/>
@@ -11894,7 +12069,7 @@
 </file>
 
 <file path=customXml/itemProps1.xml><?xml version="1.0" encoding="utf-8"?>
-<ds:datastoreItem xmlns:ds="http://schemas.openxmlformats.org/officeDocument/2006/customXml" ds:itemID="{3CA86022-F110-4E17-B207-35265846DB08}">
+<ds:datastoreItem xmlns:ds="http://schemas.openxmlformats.org/officeDocument/2006/customXml" ds:itemID="{AA2B2180-11FF-41F3-B74E-899AF199CC5A}">
   <ds:schemaRefs>
     <ds:schemaRef ds:uri="http://schemas.openxmlformats.org/officeDocument/2006/bibliography"/>
   </ds:schemaRefs>

</xml_diff>